<commit_message>
Added & Pushed IPA-Bericht Stand Tag 2
</commit_message>
<xml_diff>
--- a/IPA-Bericht.docx
+++ b/IPA-Bericht.docx
@@ -43,14 +43,14 @@
       <w:r>
         <w:fldChar w:fldCharType="separate"/>
       </w:r>
-      <w:bookmarkStart w:id="1" w:name="_Toc163639481"/>
+      <w:bookmarkStart w:id="1" w:name="_Toc163635093"/>
       <w:bookmarkStart w:id="2" w:name="_Toc163632981"/>
-      <w:bookmarkStart w:id="3" w:name="_Toc163635093"/>
+      <w:bookmarkStart w:id="3" w:name="_Toc163639481"/>
       <w:r>
         <w:rPr>
           <w:noProof/>
         </w:rPr>
-        <w:t>22. April 2024</w:t>
+        <w:t>23. April 2024</w:t>
       </w:r>
       <w:bookmarkEnd w:id="1"/>
       <w:bookmarkEnd w:id="2"/>
@@ -685,6 +685,9 @@
             <w:pPr>
               <w:pStyle w:val="LauftextGenerali"/>
             </w:pPr>
+            <w:r>
+              <w:t>i.A.</w:t>
+            </w:r>
           </w:p>
         </w:tc>
         <w:tc>
@@ -701,6 +704,9 @@
             <w:pPr>
               <w:pStyle w:val="LauftextGenerali"/>
             </w:pPr>
+            <w:r>
+              <w:t>22. April 2024</w:t>
+            </w:r>
           </w:p>
         </w:tc>
         <w:tc>
@@ -717,6 +723,9 @@
             <w:pPr>
               <w:pStyle w:val="LauftextGenerali"/>
             </w:pPr>
+            <w:r>
+              <w:t>Mia Rascher</w:t>
+            </w:r>
           </w:p>
         </w:tc>
         <w:tc>
@@ -733,6 +742,9 @@
             <w:pPr>
               <w:pStyle w:val="LauftextGenerali"/>
             </w:pPr>
+            <w:r>
+              <w:t>Hinzufügen des Administrativen Teils. Start der Phase Informieren</w:t>
+            </w:r>
           </w:p>
         </w:tc>
       </w:tr>
@@ -754,6 +766,9 @@
             <w:pPr>
               <w:pStyle w:val="LauftextGenerali"/>
             </w:pPr>
+            <w:r>
+              <w:t>i.A.</w:t>
+            </w:r>
           </w:p>
         </w:tc>
         <w:tc>
@@ -770,6 +785,9 @@
             <w:pPr>
               <w:pStyle w:val="LauftextGenerali"/>
             </w:pPr>
+            <w:r>
+              <w:t>23. April 2024</w:t>
+            </w:r>
           </w:p>
         </w:tc>
         <w:tc>
@@ -786,6 +804,9 @@
             <w:pPr>
               <w:pStyle w:val="LauftextGenerali"/>
             </w:pPr>
+            <w:r>
+              <w:t>Mia Rascher</w:t>
+            </w:r>
           </w:p>
         </w:tc>
         <w:tc>
@@ -9998,6 +10019,9 @@
             <w:pPr>
               <w:pStyle w:val="LauftextGenerali"/>
             </w:pPr>
+            <w:r>
+              <w:t>23.04.2024</w:t>
+            </w:r>
           </w:p>
         </w:tc>
       </w:tr>
@@ -10033,6 +10057,9 @@
             <w:pPr>
               <w:pStyle w:val="LauftextGenerali"/>
             </w:pPr>
+            <w:r>
+              <w:t>Ist-Zustand Analyse, User Stories und Akzeptanzkriterien definieren, Soll-Zustand definieren, Diagramme erstellen</w:t>
+            </w:r>
           </w:p>
         </w:tc>
       </w:tr>
@@ -10068,6 +10095,9 @@
             <w:pPr>
               <w:pStyle w:val="LauftextGenerali"/>
             </w:pPr>
+            <w:r>
+              <w:t>Ich bin heute einigermassen gut vorangekommen. Wir hatten ein gutes erstes Expertengespräch.</w:t>
+            </w:r>
           </w:p>
         </w:tc>
       </w:tr>
@@ -10103,6 +10133,15 @@
             <w:pPr>
               <w:pStyle w:val="LauftextGenerali"/>
             </w:pPr>
+            <w:r>
+              <w:t>Ich habe leider</w:t>
+            </w:r>
+            <w:r>
+              <w:t xml:space="preserve"> etwas wenig Zeit für «Soll-Zustand definieren» eingeplant. Ich werde morgen noch etwas mehr dara</w:t>
+            </w:r>
+            <w:r>
+              <w:t>n weiterarbeiten, da meine Diagramme auch noch nicht fertig sind.</w:t>
+            </w:r>
           </w:p>
         </w:tc>
       </w:tr>
@@ -10138,6 +10177,9 @@
             <w:pPr>
               <w:pStyle w:val="LauftextGenerali"/>
             </w:pPr>
+            <w:r>
+              <w:t>Meine Fragen an Herr Janes Thomas wurden heute aufgeklärt.</w:t>
+            </w:r>
           </w:p>
         </w:tc>
       </w:tr>
@@ -10173,6 +10215,9 @@
             <w:pPr>
               <w:pStyle w:val="LauftextGenerali"/>
             </w:pPr>
+            <w:r>
+              <w:t>Die Dokumentation erfordert sehr viel Arbeit, da mir manchmal die Worte fehlen, jedoch bin ich guter Dinge und komme gut voran. Nach dem Expertengespräch hatte ich keine Zeit mehr für die Diagramme, da ich noch einmal den Zeitplan überarbeitet habe, bevor ich ihn Herrn Thomas via E-Mail zugestellt habe. Ausserdem hatte ich heute mehr Zeit für das Arbeitsjournal und habe dieses zu meiner Zufriedenheit fertig gestellt.</w:t>
+            </w:r>
           </w:p>
         </w:tc>
       </w:tr>
@@ -10208,6 +10253,9 @@
             <w:pPr>
               <w:pStyle w:val="LauftextGenerali"/>
             </w:pPr>
+            <w:r>
+              <w:t>Es gibt keine weiteren Lösungsvarianten für aktuelle Probleme.</w:t>
+            </w:r>
           </w:p>
         </w:tc>
       </w:tr>
@@ -10243,6 +10291,9 @@
             <w:pPr>
               <w:pStyle w:val="LauftextGenerali"/>
             </w:pPr>
+            <w:r>
+              <w:t>8,2h</w:t>
+            </w:r>
           </w:p>
         </w:tc>
       </w:tr>
@@ -10279,6 +10330,9 @@
             <w:pPr>
               <w:pStyle w:val="LauftextGenerali"/>
             </w:pPr>
+            <w:r>
+              <w:t>8,2h</w:t>
+            </w:r>
           </w:p>
         </w:tc>
       </w:tr>
@@ -10331,6 +10385,7 @@
                 <w:rStyle w:val="berschrift3Zchn"/>
                 <w:color w:val="C00000"/>
               </w:rPr>
+              <w:lastRenderedPageBreak/>
               <w:t>Tag</w:t>
             </w:r>
             <w:bookmarkEnd w:id="81"/>
@@ -10443,7 +10498,6 @@
               <w:pStyle w:val="Arbeitsjournal"/>
             </w:pPr>
             <w:r>
-              <w:lastRenderedPageBreak/>
               <w:t>Erfolge</w:t>
             </w:r>
           </w:p>
@@ -11191,6 +11245,7 @@
               <w:pStyle w:val="Arbeitsjournal"/>
             </w:pPr>
             <w:r>
+              <w:lastRenderedPageBreak/>
               <w:t>Aktivität</w:t>
             </w:r>
           </w:p>
@@ -11296,7 +11351,6 @@
               <w:pStyle w:val="Arbeitsjournal"/>
             </w:pPr>
             <w:r>
-              <w:lastRenderedPageBreak/>
               <w:t>Hilfestellungen</w:t>
             </w:r>
           </w:p>
@@ -12044,6 +12098,7 @@
               <w:pStyle w:val="Arbeitsjournal"/>
             </w:pPr>
             <w:r>
+              <w:lastRenderedPageBreak/>
               <w:t>Misserfolge</w:t>
             </w:r>
           </w:p>
@@ -12149,7 +12204,6 @@
               <w:pStyle w:val="Arbeitsjournal"/>
             </w:pPr>
             <w:r>
-              <w:lastRenderedPageBreak/>
               <w:t>Weitere Lösungsvarianten</w:t>
             </w:r>
           </w:p>
@@ -12897,6 +12951,7 @@
               <w:pStyle w:val="Arbeitsjournal"/>
             </w:pPr>
             <w:r>
+              <w:lastRenderedPageBreak/>
               <w:t>Reflexion</w:t>
             </w:r>
           </w:p>
@@ -13002,7 +13057,6 @@
               <w:pStyle w:val="Arbeitsjournal"/>
             </w:pPr>
             <w:r>
-              <w:lastRenderedPageBreak/>
               <w:t>Istzeit</w:t>
             </w:r>
           </w:p>
@@ -13888,6 +13942,7 @@
         <w:pStyle w:val="berschrift4"/>
       </w:pPr>
       <w:r>
+        <w:lastRenderedPageBreak/>
         <w:t>9.3.</w:t>
       </w:r>
       <w:r>
@@ -13906,12 +13961,173 @@
         <w:t>e</w:t>
       </w:r>
     </w:p>
-    <w:p/>
     <w:p>
+      <w:r>
+        <w:rPr>
+          <w:noProof/>
+        </w:rPr>
+        <w:drawing>
+          <wp:inline distT="0" distB="0" distL="0" distR="0" wp14:anchorId="3CE3A4F1" wp14:editId="283358BB">
+            <wp:extent cx="3117390" cy="3971498"/>
+            <wp:effectExtent l="0" t="0" r="6985" b="0"/>
+            <wp:docPr id="1615245166" name="Grafik 1"/>
+            <wp:cNvGraphicFramePr>
+              <a:graphicFrameLocks xmlns:a="http://schemas.openxmlformats.org/drawingml/2006/main" noChangeAspect="1"/>
+            </wp:cNvGraphicFramePr>
+            <a:graphic xmlns:a="http://schemas.openxmlformats.org/drawingml/2006/main">
+              <a:graphicData uri="http://schemas.openxmlformats.org/drawingml/2006/picture">
+                <pic:pic xmlns:pic="http://schemas.openxmlformats.org/drawingml/2006/picture">
+                  <pic:nvPicPr>
+                    <pic:cNvPr id="0" name="Picture 1"/>
+                    <pic:cNvPicPr>
+                      <a:picLocks noChangeAspect="1" noChangeArrowheads="1"/>
+                    </pic:cNvPicPr>
+                  </pic:nvPicPr>
+                  <pic:blipFill>
+                    <a:blip r:embed="rId8" cstate="print">
+                      <a:extLst>
+                        <a:ext uri="{28A0092B-C50C-407E-A947-70E740481C1C}">
+                          <a14:useLocalDpi xmlns:a14="http://schemas.microsoft.com/office/drawing/2010/main" val="0"/>
+                        </a:ext>
+                      </a:extLst>
+                    </a:blip>
+                    <a:srcRect/>
+                    <a:stretch>
+                      <a:fillRect/>
+                    </a:stretch>
+                  </pic:blipFill>
+                  <pic:spPr bwMode="auto">
+                    <a:xfrm>
+                      <a:off x="0" y="0"/>
+                      <a:ext cx="3124984" cy="3981173"/>
+                    </a:xfrm>
+                    <a:prstGeom prst="rect">
+                      <a:avLst/>
+                    </a:prstGeom>
+                    <a:noFill/>
+                    <a:ln>
+                      <a:noFill/>
+                    </a:ln>
+                  </pic:spPr>
+                </pic:pic>
+              </a:graphicData>
+            </a:graphic>
+          </wp:inline>
+        </w:drawing>
+      </w:r>
+      <w:r>
+        <w:rPr>
+          <w:noProof/>
+        </w:rPr>
+        <w:drawing>
+          <wp:inline distT="0" distB="0" distL="0" distR="0" wp14:anchorId="4F92144D" wp14:editId="130B66E5">
+            <wp:extent cx="2905040" cy="1392072"/>
+            <wp:effectExtent l="0" t="0" r="0" b="0"/>
+            <wp:docPr id="1634167655" name="Grafik 2"/>
+            <wp:cNvGraphicFramePr>
+              <a:graphicFrameLocks xmlns:a="http://schemas.openxmlformats.org/drawingml/2006/main" noChangeAspect="1"/>
+            </wp:cNvGraphicFramePr>
+            <a:graphic xmlns:a="http://schemas.openxmlformats.org/drawingml/2006/main">
+              <a:graphicData uri="http://schemas.openxmlformats.org/drawingml/2006/picture">
+                <pic:pic xmlns:pic="http://schemas.openxmlformats.org/drawingml/2006/picture">
+                  <pic:nvPicPr>
+                    <pic:cNvPr id="0" name="Picture 2"/>
+                    <pic:cNvPicPr>
+                      <a:picLocks noChangeAspect="1" noChangeArrowheads="1"/>
+                    </pic:cNvPicPr>
+                  </pic:nvPicPr>
+                  <pic:blipFill>
+                    <a:blip r:embed="rId9" cstate="print">
+                      <a:extLst>
+                        <a:ext uri="{28A0092B-C50C-407E-A947-70E740481C1C}">
+                          <a14:useLocalDpi xmlns:a14="http://schemas.microsoft.com/office/drawing/2010/main" val="0"/>
+                        </a:ext>
+                      </a:extLst>
+                    </a:blip>
+                    <a:srcRect/>
+                    <a:stretch>
+                      <a:fillRect/>
+                    </a:stretch>
+                  </pic:blipFill>
+                  <pic:spPr bwMode="auto">
+                    <a:xfrm>
+                      <a:off x="0" y="0"/>
+                      <a:ext cx="2906761" cy="1392897"/>
+                    </a:xfrm>
+                    <a:prstGeom prst="rect">
+                      <a:avLst/>
+                    </a:prstGeom>
+                    <a:noFill/>
+                    <a:ln>
+                      <a:noFill/>
+                    </a:ln>
+                  </pic:spPr>
+                </pic:pic>
+              </a:graphicData>
+            </a:graphic>
+          </wp:inline>
+        </w:drawing>
+      </w:r>
+      <w:r>
+        <w:rPr>
+          <w:noProof/>
+        </w:rPr>
+        <w:drawing>
+          <wp:inline distT="0" distB="0" distL="0" distR="0" wp14:anchorId="71398C2F" wp14:editId="1B973650">
+            <wp:extent cx="3259100" cy="3166281"/>
+            <wp:effectExtent l="0" t="0" r="0" b="0"/>
+            <wp:docPr id="847088158" name="Grafik 3"/>
+            <wp:cNvGraphicFramePr>
+              <a:graphicFrameLocks xmlns:a="http://schemas.openxmlformats.org/drawingml/2006/main" noChangeAspect="1"/>
+            </wp:cNvGraphicFramePr>
+            <a:graphic xmlns:a="http://schemas.openxmlformats.org/drawingml/2006/main">
+              <a:graphicData uri="http://schemas.openxmlformats.org/drawingml/2006/picture">
+                <pic:pic xmlns:pic="http://schemas.openxmlformats.org/drawingml/2006/picture">
+                  <pic:nvPicPr>
+                    <pic:cNvPr id="0" name="Picture 3"/>
+                    <pic:cNvPicPr>
+                      <a:picLocks noChangeAspect="1" noChangeArrowheads="1"/>
+                    </pic:cNvPicPr>
+                  </pic:nvPicPr>
+                  <pic:blipFill>
+                    <a:blip r:embed="rId10" cstate="print">
+                      <a:extLst>
+                        <a:ext uri="{28A0092B-C50C-407E-A947-70E740481C1C}">
+                          <a14:useLocalDpi xmlns:a14="http://schemas.microsoft.com/office/drawing/2010/main" val="0"/>
+                        </a:ext>
+                      </a:extLst>
+                    </a:blip>
+                    <a:srcRect/>
+                    <a:stretch>
+                      <a:fillRect/>
+                    </a:stretch>
+                  </pic:blipFill>
+                  <pic:spPr bwMode="auto">
+                    <a:xfrm>
+                      <a:off x="0" y="0"/>
+                      <a:ext cx="3260282" cy="3167429"/>
+                    </a:xfrm>
+                    <a:prstGeom prst="rect">
+                      <a:avLst/>
+                    </a:prstGeom>
+                    <a:noFill/>
+                    <a:ln>
+                      <a:noFill/>
+                    </a:ln>
+                  </pic:spPr>
+                </pic:pic>
+              </a:graphicData>
+            </a:graphic>
+          </wp:inline>
+        </w:drawing>
+      </w:r>
+    </w:p>
+    <w:p>
       <w:pPr>
         <w:pStyle w:val="berschrift4"/>
       </w:pPr>
       <w:r>
+        <w:lastRenderedPageBreak/>
         <w:t>9.3.5</w:t>
       </w:r>
       <w:r>
@@ -13955,7 +14171,7 @@
                     </pic:cNvPicPr>
                   </pic:nvPicPr>
                   <pic:blipFill>
-                    <a:blip r:embed="rId8" cstate="print">
+                    <a:blip r:embed="rId11" cstate="print">
                       <a:extLst>
                         <a:ext uri="{28A0092B-C50C-407E-A947-70E740481C1C}">
                           <a14:useLocalDpi xmlns:a14="http://schemas.microsoft.com/office/drawing/2010/main" val="0"/>
@@ -14000,6 +14216,9 @@
         <w:t>User Stories</w:t>
       </w:r>
       <w:bookmarkEnd w:id="120"/>
+      <w:r>
+        <w:t xml:space="preserve"> und Akzeptanzkriterien</w:t>
+      </w:r>
     </w:p>
     <w:p>
       <w:pPr>
@@ -14022,9 +14241,973 @@
       </w:r>
       <w:r>
         <w:tab/>
-        <w:t>Funktionale Anforderungen</w:t>
+        <w:t>Anforderungen</w:t>
       </w:r>
     </w:p>
+    <w:tbl>
+      <w:tblPr>
+        <w:tblStyle w:val="Tabellenraster"/>
+        <w:tblW w:w="0" w:type="auto"/>
+        <w:tblLook w:val="04A0" w:firstRow="1" w:lastRow="0" w:firstColumn="1" w:lastColumn="0" w:noHBand="0" w:noVBand="1"/>
+      </w:tblPr>
+      <w:tblGrid>
+        <w:gridCol w:w="1870"/>
+        <w:gridCol w:w="3871"/>
+        <w:gridCol w:w="3331"/>
+      </w:tblGrid>
+      <w:tr>
+        <w:trPr>
+          <w:trHeight w:val="340"/>
+        </w:trPr>
+        <w:tc>
+          <w:tcPr>
+            <w:tcW w:w="1870" w:type="dxa"/>
+            <w:tcBorders>
+              <w:top w:val="single" w:sz="18" w:space="0" w:color="C00000"/>
+              <w:left w:val="nil"/>
+              <w:bottom w:val="single" w:sz="18" w:space="0" w:color="C00000"/>
+              <w:right w:val="nil"/>
+            </w:tcBorders>
+            <w:vAlign w:val="center"/>
+          </w:tcPr>
+          <w:p>
+            <w:pPr>
+              <w:pStyle w:val="berschrift3"/>
+              <w:rPr>
+                <w:b/>
+                <w:bCs/>
+              </w:rPr>
+            </w:pPr>
+            <w:bookmarkStart w:id="121" w:name="_Toc148535663"/>
+            <w:r>
+              <w:rPr>
+                <w:b/>
+                <w:bCs/>
+              </w:rPr>
+              <w:t>Nummer</w:t>
+            </w:r>
+            <w:bookmarkEnd w:id="121"/>
+          </w:p>
+        </w:tc>
+        <w:tc>
+          <w:tcPr>
+            <w:tcW w:w="3871" w:type="dxa"/>
+            <w:tcBorders>
+              <w:top w:val="single" w:sz="18" w:space="0" w:color="C00000"/>
+              <w:left w:val="nil"/>
+              <w:bottom w:val="single" w:sz="18" w:space="0" w:color="C00000"/>
+              <w:right w:val="nil"/>
+            </w:tcBorders>
+            <w:vAlign w:val="center"/>
+          </w:tcPr>
+          <w:p>
+            <w:pPr>
+              <w:pStyle w:val="berschrift3"/>
+              <w:rPr>
+                <w:b/>
+                <w:bCs/>
+              </w:rPr>
+            </w:pPr>
+            <w:bookmarkStart w:id="122" w:name="_Toc148535664"/>
+            <w:r>
+              <w:rPr>
+                <w:b/>
+                <w:bCs/>
+              </w:rPr>
+              <w:t>Story</w:t>
+            </w:r>
+            <w:bookmarkEnd w:id="122"/>
+          </w:p>
+        </w:tc>
+        <w:tc>
+          <w:tcPr>
+            <w:tcW w:w="3331" w:type="dxa"/>
+            <w:tcBorders>
+              <w:top w:val="single" w:sz="18" w:space="0" w:color="C00000"/>
+              <w:left w:val="nil"/>
+              <w:bottom w:val="single" w:sz="18" w:space="0" w:color="C00000"/>
+              <w:right w:val="nil"/>
+            </w:tcBorders>
+          </w:tcPr>
+          <w:p>
+            <w:pPr>
+              <w:pStyle w:val="berschrift3"/>
+              <w:rPr>
+                <w:b/>
+                <w:bCs/>
+              </w:rPr>
+            </w:pPr>
+            <w:r>
+              <w:rPr>
+                <w:b/>
+                <w:bCs/>
+              </w:rPr>
+              <w:t>Akzeptanzkriterien</w:t>
+            </w:r>
+          </w:p>
+        </w:tc>
+      </w:tr>
+      <w:tr>
+        <w:trPr>
+          <w:trHeight w:val="412"/>
+        </w:trPr>
+        <w:tc>
+          <w:tcPr>
+            <w:tcW w:w="1870" w:type="dxa"/>
+            <w:tcBorders>
+              <w:top w:val="single" w:sz="18" w:space="0" w:color="C00000"/>
+              <w:left w:val="single" w:sz="12" w:space="0" w:color="FFFFFF" w:themeColor="background1"/>
+              <w:bottom w:val="single" w:sz="12" w:space="0" w:color="auto"/>
+              <w:right w:val="single" w:sz="12" w:space="0" w:color="FFFFFF" w:themeColor="background1"/>
+            </w:tcBorders>
+          </w:tcPr>
+          <w:p>
+            <w:pPr>
+              <w:pStyle w:val="LauftextGenerali"/>
+            </w:pPr>
+            <w:r>
+              <w:t>User Story – 01</w:t>
+            </w:r>
+          </w:p>
+        </w:tc>
+        <w:tc>
+          <w:tcPr>
+            <w:tcW w:w="3871" w:type="dxa"/>
+            <w:tcBorders>
+              <w:top w:val="single" w:sz="18" w:space="0" w:color="C00000"/>
+              <w:left w:val="single" w:sz="12" w:space="0" w:color="FFFFFF" w:themeColor="background1"/>
+              <w:bottom w:val="single" w:sz="12" w:space="0" w:color="auto"/>
+              <w:right w:val="single" w:sz="12" w:space="0" w:color="FFFFFF" w:themeColor="background1"/>
+            </w:tcBorders>
+          </w:tcPr>
+          <w:p>
+            <w:pPr>
+              <w:pStyle w:val="LauftextGenerali"/>
+            </w:pPr>
+            <w:r>
+              <w:rPr>
+                <w:b/>
+                <w:bCs/>
+              </w:rPr>
+              <w:t>Als</w:t>
+            </w:r>
+            <w:r>
+              <w:t xml:space="preserve"> Versicherungsberater </w:t>
+            </w:r>
+            <w:r>
+              <w:rPr>
+                <w:b/>
+                <w:bCs/>
+              </w:rPr>
+              <w:t>möchte ich</w:t>
+            </w:r>
+            <w:r>
+              <w:t xml:space="preserve"> die Möglichkeit haben, einen Stellvertreter </w:t>
+            </w:r>
+            <w:r>
+              <w:t>anzufragen</w:t>
+            </w:r>
+            <w:r>
+              <w:t xml:space="preserve">, </w:t>
+            </w:r>
+            <w:r>
+              <w:rPr>
+                <w:b/>
+                <w:bCs/>
+              </w:rPr>
+              <w:t>damit</w:t>
+            </w:r>
+            <w:r>
+              <w:t xml:space="preserve"> mich jemand vertreten kann.</w:t>
+            </w:r>
+          </w:p>
+        </w:tc>
+        <w:tc>
+          <w:tcPr>
+            <w:tcW w:w="3331" w:type="dxa"/>
+            <w:tcBorders>
+              <w:top w:val="single" w:sz="18" w:space="0" w:color="C00000"/>
+              <w:left w:val="single" w:sz="12" w:space="0" w:color="FFFFFF" w:themeColor="background1"/>
+              <w:bottom w:val="single" w:sz="12" w:space="0" w:color="auto"/>
+              <w:right w:val="single" w:sz="12" w:space="0" w:color="FFFFFF" w:themeColor="background1"/>
+            </w:tcBorders>
+          </w:tcPr>
+          <w:p>
+            <w:pPr>
+              <w:pStyle w:val="LauftextGenerali"/>
+            </w:pPr>
+            <w:r>
+              <w:t>AC 1.1: Eingeloggt habe ich die Möglichkeit einen Knopf zu drücken und einen Berater auszuwählen, an welchen ich eine Anfrage schicken kann.</w:t>
+            </w:r>
+            <w:r>
+              <w:br/>
+            </w:r>
+            <w:r>
+              <w:t>AC 1.</w:t>
+            </w:r>
+            <w:r>
+              <w:t>2</w:t>
+            </w:r>
+            <w:r>
+              <w:t>: Wenn ein Berater eine Anfrage verschickt, kommt diese beim Stellvertreter an.</w:t>
+            </w:r>
+          </w:p>
+        </w:tc>
+      </w:tr>
+      <w:tr>
+        <w:trPr>
+          <w:trHeight w:val="340"/>
+        </w:trPr>
+        <w:tc>
+          <w:tcPr>
+            <w:tcW w:w="1870" w:type="dxa"/>
+            <w:tcBorders>
+              <w:top w:val="single" w:sz="12" w:space="0" w:color="auto"/>
+              <w:left w:val="single" w:sz="12" w:space="0" w:color="FFFFFF" w:themeColor="background1"/>
+              <w:bottom w:val="single" w:sz="12" w:space="0" w:color="auto"/>
+              <w:right w:val="single" w:sz="12" w:space="0" w:color="FFFFFF" w:themeColor="background1"/>
+            </w:tcBorders>
+          </w:tcPr>
+          <w:p>
+            <w:pPr>
+              <w:pStyle w:val="LauftextGenerali"/>
+            </w:pPr>
+            <w:r>
+              <w:t>User Story – 02</w:t>
+            </w:r>
+          </w:p>
+        </w:tc>
+        <w:tc>
+          <w:tcPr>
+            <w:tcW w:w="3871" w:type="dxa"/>
+            <w:tcBorders>
+              <w:top w:val="single" w:sz="12" w:space="0" w:color="auto"/>
+              <w:left w:val="single" w:sz="12" w:space="0" w:color="FFFFFF" w:themeColor="background1"/>
+              <w:bottom w:val="single" w:sz="12" w:space="0" w:color="auto"/>
+              <w:right w:val="single" w:sz="12" w:space="0" w:color="FFFFFF" w:themeColor="background1"/>
+            </w:tcBorders>
+          </w:tcPr>
+          <w:p>
+            <w:pPr>
+              <w:pStyle w:val="LauftextGenerali"/>
+            </w:pPr>
+            <w:r>
+              <w:rPr>
+                <w:b/>
+                <w:bCs/>
+              </w:rPr>
+              <w:t xml:space="preserve">Als </w:t>
+            </w:r>
+            <w:r>
+              <w:t xml:space="preserve">Versicherungsberater </w:t>
+            </w:r>
+            <w:r>
+              <w:rPr>
+                <w:b/>
+                <w:bCs/>
+              </w:rPr>
+              <w:t>möchte ich</w:t>
+            </w:r>
+            <w:r>
+              <w:t xml:space="preserve"> sehen welchen Status meine Anfrage an einen Stellvertreter hat, </w:t>
+            </w:r>
+            <w:r>
+              <w:rPr>
+                <w:b/>
+                <w:bCs/>
+              </w:rPr>
+              <w:t xml:space="preserve">damit </w:t>
+            </w:r>
+            <w:r>
+              <w:t xml:space="preserve">ich </w:t>
+            </w:r>
+            <w:r>
+              <w:t>weiss,</w:t>
+            </w:r>
+            <w:r>
+              <w:t xml:space="preserve"> ob ich jemand anderen suchen muss.</w:t>
+            </w:r>
+          </w:p>
+        </w:tc>
+        <w:tc>
+          <w:tcPr>
+            <w:tcW w:w="3331" w:type="dxa"/>
+            <w:tcBorders>
+              <w:top w:val="single" w:sz="12" w:space="0" w:color="auto"/>
+              <w:left w:val="single" w:sz="12" w:space="0" w:color="FFFFFF" w:themeColor="background1"/>
+              <w:bottom w:val="single" w:sz="12" w:space="0" w:color="auto"/>
+              <w:right w:val="single" w:sz="12" w:space="0" w:color="FFFFFF" w:themeColor="background1"/>
+            </w:tcBorders>
+          </w:tcPr>
+          <w:p>
+            <w:pPr>
+              <w:pStyle w:val="LauftextGenerali"/>
+            </w:pPr>
+            <w:r>
+              <w:t>AC 2.1: In der Pendenzenliste wird der Status der Anfrage angezeigt</w:t>
+            </w:r>
+            <w:r>
+              <w:br/>
+              <w:t>AC 2.2: Es gibt die 3 Status «</w:t>
+            </w:r>
+            <w:proofErr w:type="spellStart"/>
+            <w:r>
+              <w:t>Pending</w:t>
+            </w:r>
+            <w:proofErr w:type="spellEnd"/>
+            <w:r>
+              <w:t>», «</w:t>
+            </w:r>
+            <w:proofErr w:type="spellStart"/>
+            <w:r>
+              <w:t>Accepted</w:t>
+            </w:r>
+            <w:proofErr w:type="spellEnd"/>
+            <w:r>
+              <w:t>» und «</w:t>
+            </w:r>
+            <w:proofErr w:type="spellStart"/>
+            <w:r>
+              <w:t>Declined</w:t>
+            </w:r>
+            <w:proofErr w:type="spellEnd"/>
+            <w:r>
+              <w:t>».</w:t>
+            </w:r>
+          </w:p>
+        </w:tc>
+      </w:tr>
+      <w:tr>
+        <w:trPr>
+          <w:trHeight w:val="340"/>
+        </w:trPr>
+        <w:tc>
+          <w:tcPr>
+            <w:tcW w:w="1870" w:type="dxa"/>
+            <w:tcBorders>
+              <w:top w:val="single" w:sz="12" w:space="0" w:color="auto"/>
+              <w:left w:val="single" w:sz="12" w:space="0" w:color="FFFFFF" w:themeColor="background1"/>
+              <w:bottom w:val="single" w:sz="12" w:space="0" w:color="auto"/>
+              <w:right w:val="single" w:sz="12" w:space="0" w:color="FFFFFF" w:themeColor="background1"/>
+            </w:tcBorders>
+          </w:tcPr>
+          <w:p>
+            <w:pPr>
+              <w:pStyle w:val="LauftextGenerali"/>
+            </w:pPr>
+            <w:r>
+              <w:t>User Story – 03</w:t>
+            </w:r>
+          </w:p>
+        </w:tc>
+        <w:tc>
+          <w:tcPr>
+            <w:tcW w:w="3871" w:type="dxa"/>
+            <w:tcBorders>
+              <w:top w:val="single" w:sz="12" w:space="0" w:color="auto"/>
+              <w:left w:val="single" w:sz="12" w:space="0" w:color="FFFFFF" w:themeColor="background1"/>
+              <w:bottom w:val="single" w:sz="12" w:space="0" w:color="auto"/>
+              <w:right w:val="single" w:sz="12" w:space="0" w:color="FFFFFF" w:themeColor="background1"/>
+            </w:tcBorders>
+          </w:tcPr>
+          <w:p>
+            <w:pPr>
+              <w:pStyle w:val="LauftextGenerali"/>
+            </w:pPr>
+            <w:r>
+              <w:rPr>
+                <w:b/>
+                <w:bCs/>
+              </w:rPr>
+              <w:t>Als</w:t>
+            </w:r>
+            <w:r>
+              <w:t xml:space="preserve"> Versicherungsberater </w:t>
+            </w:r>
+            <w:r>
+              <w:rPr>
+                <w:b/>
+                <w:bCs/>
+              </w:rPr>
+              <w:t>möchte ich</w:t>
+            </w:r>
+            <w:r>
+              <w:t xml:space="preserve"> eine E-Mail mit der Antwort des möglichen Stellvertreters erhalten, </w:t>
+            </w:r>
+            <w:r>
+              <w:rPr>
+                <w:b/>
+                <w:bCs/>
+              </w:rPr>
+              <w:t>damit</w:t>
+            </w:r>
+            <w:r>
+              <w:t xml:space="preserve"> ich </w:t>
+            </w:r>
+            <w:r>
+              <w:t>weiss,</w:t>
+            </w:r>
+            <w:r>
+              <w:t xml:space="preserve"> ob er sie angenommen oder abgelehnt hat.</w:t>
+            </w:r>
+          </w:p>
+        </w:tc>
+        <w:tc>
+          <w:tcPr>
+            <w:tcW w:w="3331" w:type="dxa"/>
+            <w:tcBorders>
+              <w:top w:val="single" w:sz="12" w:space="0" w:color="auto"/>
+              <w:left w:val="single" w:sz="12" w:space="0" w:color="FFFFFF" w:themeColor="background1"/>
+              <w:bottom w:val="single" w:sz="12" w:space="0" w:color="auto"/>
+              <w:right w:val="single" w:sz="12" w:space="0" w:color="FFFFFF" w:themeColor="background1"/>
+            </w:tcBorders>
+          </w:tcPr>
+          <w:p>
+            <w:pPr>
+              <w:pStyle w:val="LauftextGenerali"/>
+            </w:pPr>
+            <w:r>
+              <w:t xml:space="preserve">AC 3.1: </w:t>
+            </w:r>
+            <w:r>
+              <w:t xml:space="preserve">Wenn der Stellvertreter annimmt oder </w:t>
+            </w:r>
+            <w:proofErr w:type="gramStart"/>
+            <w:r>
+              <w:t>ablehnt</w:t>
+            </w:r>
+            <w:proofErr w:type="gramEnd"/>
+            <w:r>
+              <w:t xml:space="preserve"> wird dem Versicherungsberater </w:t>
+            </w:r>
+            <w:r>
+              <w:t>eine Email mit der korrekten Antwort zugestellt.</w:t>
+            </w:r>
+          </w:p>
+        </w:tc>
+      </w:tr>
+      <w:tr>
+        <w:trPr>
+          <w:trHeight w:val="340"/>
+        </w:trPr>
+        <w:tc>
+          <w:tcPr>
+            <w:tcW w:w="1870" w:type="dxa"/>
+            <w:tcBorders>
+              <w:top w:val="single" w:sz="12" w:space="0" w:color="auto"/>
+              <w:left w:val="single" w:sz="12" w:space="0" w:color="FFFFFF" w:themeColor="background1"/>
+              <w:bottom w:val="single" w:sz="12" w:space="0" w:color="auto"/>
+              <w:right w:val="single" w:sz="12" w:space="0" w:color="FFFFFF" w:themeColor="background1"/>
+            </w:tcBorders>
+          </w:tcPr>
+          <w:p>
+            <w:pPr>
+              <w:pStyle w:val="LauftextGenerali"/>
+            </w:pPr>
+            <w:r>
+              <w:t>User Story – 04</w:t>
+            </w:r>
+          </w:p>
+        </w:tc>
+        <w:tc>
+          <w:tcPr>
+            <w:tcW w:w="3871" w:type="dxa"/>
+            <w:tcBorders>
+              <w:top w:val="single" w:sz="12" w:space="0" w:color="auto"/>
+              <w:left w:val="single" w:sz="12" w:space="0" w:color="FFFFFF" w:themeColor="background1"/>
+              <w:bottom w:val="single" w:sz="12" w:space="0" w:color="auto"/>
+              <w:right w:val="single" w:sz="12" w:space="0" w:color="FFFFFF" w:themeColor="background1"/>
+            </w:tcBorders>
+          </w:tcPr>
+          <w:p>
+            <w:pPr>
+              <w:pStyle w:val="LauftextGenerali"/>
+            </w:pPr>
+            <w:r>
+              <w:rPr>
+                <w:b/>
+                <w:bCs/>
+              </w:rPr>
+              <w:t>Als</w:t>
+            </w:r>
+            <w:r>
+              <w:t xml:space="preserve"> Versicherungsberater </w:t>
+            </w:r>
+            <w:r>
+              <w:rPr>
+                <w:b/>
+                <w:bCs/>
+              </w:rPr>
+              <w:t>möchte ich</w:t>
+            </w:r>
+            <w:r>
+              <w:t xml:space="preserve"> ein Pop</w:t>
+            </w:r>
+            <w:r>
+              <w:t>-u</w:t>
+            </w:r>
+            <w:r>
+              <w:t xml:space="preserve">p </w:t>
+            </w:r>
+            <w:r>
+              <w:t xml:space="preserve">erhalten, </w:t>
+            </w:r>
+            <w:r>
+              <w:rPr>
+                <w:b/>
+                <w:bCs/>
+              </w:rPr>
+              <w:t>damit</w:t>
+            </w:r>
+            <w:r>
+              <w:t xml:space="preserve"> ich in diesem den richtigen Berater suchen und das richtige Datum für die Anfrage eingeben kann.</w:t>
+            </w:r>
+          </w:p>
+        </w:tc>
+        <w:tc>
+          <w:tcPr>
+            <w:tcW w:w="3331" w:type="dxa"/>
+            <w:tcBorders>
+              <w:top w:val="single" w:sz="12" w:space="0" w:color="auto"/>
+              <w:left w:val="single" w:sz="12" w:space="0" w:color="FFFFFF" w:themeColor="background1"/>
+              <w:bottom w:val="single" w:sz="12" w:space="0" w:color="auto"/>
+              <w:right w:val="single" w:sz="12" w:space="0" w:color="FFFFFF" w:themeColor="background1"/>
+            </w:tcBorders>
+          </w:tcPr>
+          <w:p>
+            <w:pPr>
+              <w:pStyle w:val="LauftextGenerali"/>
+            </w:pPr>
+            <w:r>
+              <w:t>AC 4.1: Wenn der Berater auf den «</w:t>
+            </w:r>
+            <w:proofErr w:type="spellStart"/>
+            <w:r>
+              <w:t>Stv</w:t>
+            </w:r>
+            <w:proofErr w:type="spellEnd"/>
+            <w:r>
+              <w:t>. Request»-Knopf drückt soll sich das Pop-up öffnen.</w:t>
+            </w:r>
+            <w:r>
+              <w:br/>
+              <w:t xml:space="preserve">AC 4.2: Das Pop-up besteht aus mind. drei Feldern und zwei Knöpfen (Name </w:t>
+            </w:r>
+            <w:r>
+              <w:lastRenderedPageBreak/>
+              <w:t>des Beraters, Startdatum, Enddatum, Abbrechen und Senden)</w:t>
+            </w:r>
+          </w:p>
+        </w:tc>
+      </w:tr>
+      <w:tr>
+        <w:trPr>
+          <w:trHeight w:val="340"/>
+        </w:trPr>
+        <w:tc>
+          <w:tcPr>
+            <w:tcW w:w="1870" w:type="dxa"/>
+            <w:tcBorders>
+              <w:top w:val="single" w:sz="12" w:space="0" w:color="auto"/>
+              <w:left w:val="single" w:sz="12" w:space="0" w:color="FFFFFF" w:themeColor="background1"/>
+              <w:bottom w:val="single" w:sz="12" w:space="0" w:color="auto"/>
+              <w:right w:val="single" w:sz="12" w:space="0" w:color="FFFFFF" w:themeColor="background1"/>
+            </w:tcBorders>
+          </w:tcPr>
+          <w:p>
+            <w:pPr>
+              <w:pStyle w:val="LauftextGenerali"/>
+            </w:pPr>
+            <w:r>
+              <w:lastRenderedPageBreak/>
+              <w:t>User Story – 05</w:t>
+            </w:r>
+          </w:p>
+        </w:tc>
+        <w:tc>
+          <w:tcPr>
+            <w:tcW w:w="3871" w:type="dxa"/>
+            <w:tcBorders>
+              <w:top w:val="single" w:sz="12" w:space="0" w:color="auto"/>
+              <w:left w:val="single" w:sz="12" w:space="0" w:color="FFFFFF" w:themeColor="background1"/>
+              <w:bottom w:val="single" w:sz="12" w:space="0" w:color="auto"/>
+              <w:right w:val="single" w:sz="12" w:space="0" w:color="FFFFFF" w:themeColor="background1"/>
+            </w:tcBorders>
+          </w:tcPr>
+          <w:p>
+            <w:pPr>
+              <w:pStyle w:val="LauftextGenerali"/>
+            </w:pPr>
+            <w:r>
+              <w:rPr>
+                <w:b/>
+                <w:bCs/>
+              </w:rPr>
+              <w:t>Als</w:t>
+            </w:r>
+            <w:r>
+              <w:t xml:space="preserve"> Stellvertreter </w:t>
+            </w:r>
+            <w:r>
+              <w:rPr>
+                <w:b/>
+                <w:bCs/>
+              </w:rPr>
+              <w:t>möchte ich</w:t>
+            </w:r>
+            <w:r>
+              <w:t xml:space="preserve"> meine Anfragen in der Pendenzenliste sehen, </w:t>
+            </w:r>
+            <w:r>
+              <w:rPr>
+                <w:b/>
+                <w:bCs/>
+              </w:rPr>
+              <w:t>damit</w:t>
+            </w:r>
+            <w:r>
+              <w:t xml:space="preserve"> ich diese dort einfach annehmen oder ablehnen kann.</w:t>
+            </w:r>
+          </w:p>
+        </w:tc>
+        <w:tc>
+          <w:tcPr>
+            <w:tcW w:w="3331" w:type="dxa"/>
+            <w:tcBorders>
+              <w:top w:val="single" w:sz="12" w:space="0" w:color="auto"/>
+              <w:left w:val="single" w:sz="12" w:space="0" w:color="FFFFFF" w:themeColor="background1"/>
+              <w:bottom w:val="single" w:sz="12" w:space="0" w:color="auto"/>
+              <w:right w:val="single" w:sz="12" w:space="0" w:color="FFFFFF" w:themeColor="background1"/>
+            </w:tcBorders>
+          </w:tcPr>
+          <w:p>
+            <w:pPr>
+              <w:pStyle w:val="LauftextGenerali"/>
+            </w:pPr>
+            <w:r>
+              <w:t xml:space="preserve">AC 5.1: Die Anfragen müssen in der Pendenzenliste angezeigt werden. </w:t>
+            </w:r>
+            <w:r>
+              <w:br/>
+              <w:t>AC 5.2: Wenn der Stellvertreter ablehnt oder annimmt, verschwinden die Knöpfe und die Pendenz wird als «</w:t>
+            </w:r>
+            <w:proofErr w:type="spellStart"/>
+            <w:r>
+              <w:t>declined</w:t>
+            </w:r>
+            <w:proofErr w:type="spellEnd"/>
+            <w:r>
+              <w:t>» angezeigt.</w:t>
+            </w:r>
+            <w:r>
+              <w:br/>
+              <w:t>AC 5.3: Wenn der Stellvertreter annimmt, wir die Pendenz als «</w:t>
+            </w:r>
+            <w:proofErr w:type="spellStart"/>
+            <w:r>
+              <w:t>accepted</w:t>
+            </w:r>
+            <w:proofErr w:type="spellEnd"/>
+            <w:r>
+              <w:t>» angezeigt.</w:t>
+            </w:r>
+          </w:p>
+        </w:tc>
+      </w:tr>
+      <w:tr>
+        <w:trPr>
+          <w:trHeight w:val="340"/>
+        </w:trPr>
+        <w:tc>
+          <w:tcPr>
+            <w:tcW w:w="1870" w:type="dxa"/>
+            <w:tcBorders>
+              <w:top w:val="single" w:sz="12" w:space="0" w:color="auto"/>
+              <w:left w:val="single" w:sz="12" w:space="0" w:color="FFFFFF" w:themeColor="background1"/>
+              <w:bottom w:val="single" w:sz="12" w:space="0" w:color="auto"/>
+              <w:right w:val="single" w:sz="12" w:space="0" w:color="FFFFFF" w:themeColor="background1"/>
+            </w:tcBorders>
+          </w:tcPr>
+          <w:p>
+            <w:pPr>
+              <w:pStyle w:val="LauftextGenerali"/>
+            </w:pPr>
+            <w:r>
+              <w:t>User Story – 06</w:t>
+            </w:r>
+          </w:p>
+        </w:tc>
+        <w:tc>
+          <w:tcPr>
+            <w:tcW w:w="3871" w:type="dxa"/>
+            <w:tcBorders>
+              <w:top w:val="single" w:sz="12" w:space="0" w:color="auto"/>
+              <w:left w:val="single" w:sz="12" w:space="0" w:color="FFFFFF" w:themeColor="background1"/>
+              <w:bottom w:val="single" w:sz="12" w:space="0" w:color="auto"/>
+              <w:right w:val="single" w:sz="12" w:space="0" w:color="FFFFFF" w:themeColor="background1"/>
+            </w:tcBorders>
+          </w:tcPr>
+          <w:p>
+            <w:pPr>
+              <w:pStyle w:val="LauftextGenerali"/>
+            </w:pPr>
+            <w:r>
+              <w:rPr>
+                <w:b/>
+                <w:bCs/>
+              </w:rPr>
+              <w:t>Als</w:t>
+            </w:r>
+            <w:r>
+              <w:t xml:space="preserve"> Stellvertreter </w:t>
+            </w:r>
+            <w:r>
+              <w:rPr>
+                <w:b/>
+                <w:bCs/>
+              </w:rPr>
+              <w:t>möchte ich</w:t>
+            </w:r>
+            <w:r>
+              <w:t xml:space="preserve"> zwischen meinem und den Personen, die ich Stellvertrete einfach wechseln können, </w:t>
+            </w:r>
+            <w:r>
+              <w:rPr>
+                <w:b/>
+                <w:bCs/>
+              </w:rPr>
+              <w:t>damit</w:t>
+            </w:r>
+            <w:r>
+              <w:t xml:space="preserve"> die Kundendaten nicht vermischt werden.</w:t>
+            </w:r>
+          </w:p>
+        </w:tc>
+        <w:tc>
+          <w:tcPr>
+            <w:tcW w:w="3331" w:type="dxa"/>
+            <w:tcBorders>
+              <w:top w:val="single" w:sz="12" w:space="0" w:color="auto"/>
+              <w:left w:val="single" w:sz="12" w:space="0" w:color="FFFFFF" w:themeColor="background1"/>
+              <w:bottom w:val="single" w:sz="12" w:space="0" w:color="auto"/>
+              <w:right w:val="single" w:sz="12" w:space="0" w:color="FFFFFF" w:themeColor="background1"/>
+            </w:tcBorders>
+          </w:tcPr>
+          <w:p>
+            <w:pPr>
+              <w:pStyle w:val="LauftextGenerali"/>
+            </w:pPr>
+            <w:r>
+              <w:t>AC 6.1: Wenn der Stellvertreter auf den Knopf drückt, wechselt sich das Profil</w:t>
+            </w:r>
+            <w:r>
+              <w:br/>
+              <w:t>AC 6.2: Der Knopf ist sichtbar ab de</w:t>
+            </w:r>
+            <w:r>
+              <w:t>m Startdatum der Stellvertretung.</w:t>
+            </w:r>
+            <w:r>
+              <w:br/>
+              <w:t>AC 6.2: Der Knopf verschwindet, wenn das Enddatum erreicht ist.</w:t>
+            </w:r>
+          </w:p>
+        </w:tc>
+      </w:tr>
+      <w:tr>
+        <w:trPr>
+          <w:trHeight w:val="340"/>
+        </w:trPr>
+        <w:tc>
+          <w:tcPr>
+            <w:tcW w:w="1870" w:type="dxa"/>
+            <w:tcBorders>
+              <w:top w:val="single" w:sz="12" w:space="0" w:color="auto"/>
+              <w:left w:val="single" w:sz="12" w:space="0" w:color="FFFFFF" w:themeColor="background1"/>
+              <w:bottom w:val="single" w:sz="12" w:space="0" w:color="auto"/>
+              <w:right w:val="single" w:sz="12" w:space="0" w:color="FFFFFF" w:themeColor="background1"/>
+            </w:tcBorders>
+          </w:tcPr>
+          <w:p>
+            <w:pPr>
+              <w:pStyle w:val="LauftextGenerali"/>
+            </w:pPr>
+            <w:r>
+              <w:t>User Story – 07</w:t>
+            </w:r>
+          </w:p>
+        </w:tc>
+        <w:tc>
+          <w:tcPr>
+            <w:tcW w:w="3871" w:type="dxa"/>
+            <w:tcBorders>
+              <w:top w:val="single" w:sz="12" w:space="0" w:color="auto"/>
+              <w:left w:val="single" w:sz="12" w:space="0" w:color="FFFFFF" w:themeColor="background1"/>
+              <w:bottom w:val="single" w:sz="12" w:space="0" w:color="auto"/>
+              <w:right w:val="single" w:sz="12" w:space="0" w:color="FFFFFF" w:themeColor="background1"/>
+            </w:tcBorders>
+          </w:tcPr>
+          <w:p>
+            <w:pPr>
+              <w:pStyle w:val="LauftextGenerali"/>
+            </w:pPr>
+            <w:r>
+              <w:rPr>
+                <w:b/>
+                <w:bCs/>
+              </w:rPr>
+              <w:t>Als</w:t>
+            </w:r>
+            <w:r>
+              <w:t xml:space="preserve"> Stellvertreter </w:t>
+            </w:r>
+            <w:r>
+              <w:rPr>
+                <w:b/>
+                <w:bCs/>
+              </w:rPr>
+              <w:t>möchte ich</w:t>
+            </w:r>
+            <w:r>
+              <w:t xml:space="preserve"> eine E-Mail erhalten, wenn ich eine Anfrage als Stellvertreter für jemanden bekommen habe, </w:t>
+            </w:r>
+            <w:r>
+              <w:rPr>
+                <w:b/>
+                <w:bCs/>
+              </w:rPr>
+              <w:t>damit</w:t>
+            </w:r>
+            <w:r>
+              <w:t xml:space="preserve"> ich die Anfrage </w:t>
+            </w:r>
+            <w:r>
+              <w:t>sehe,</w:t>
+            </w:r>
+            <w:r>
+              <w:t xml:space="preserve"> obwohl ich die Applikation nicht offen habe.</w:t>
+            </w:r>
+          </w:p>
+        </w:tc>
+        <w:tc>
+          <w:tcPr>
+            <w:tcW w:w="3331" w:type="dxa"/>
+            <w:tcBorders>
+              <w:top w:val="single" w:sz="12" w:space="0" w:color="auto"/>
+              <w:left w:val="single" w:sz="12" w:space="0" w:color="FFFFFF" w:themeColor="background1"/>
+              <w:bottom w:val="single" w:sz="12" w:space="0" w:color="auto"/>
+              <w:right w:val="single" w:sz="12" w:space="0" w:color="FFFFFF" w:themeColor="background1"/>
+            </w:tcBorders>
+          </w:tcPr>
+          <w:p>
+            <w:pPr>
+              <w:pStyle w:val="LauftextGenerali"/>
+            </w:pPr>
+            <w:r>
+              <w:t xml:space="preserve">AC 7.1: </w:t>
+            </w:r>
+            <w:r>
+              <w:t>Wenn eine Anfrage an einen Stellvertreter geschickt wird, soll die E-Mail abgeschickt werden, mit den Informationen der Person, welche die Anfrage geschickt hat.</w:t>
+            </w:r>
+          </w:p>
+        </w:tc>
+      </w:tr>
+      <w:tr>
+        <w:trPr>
+          <w:trHeight w:val="340"/>
+        </w:trPr>
+        <w:tc>
+          <w:tcPr>
+            <w:tcW w:w="1870" w:type="dxa"/>
+            <w:tcBorders>
+              <w:top w:val="single" w:sz="12" w:space="0" w:color="auto"/>
+              <w:left w:val="single" w:sz="12" w:space="0" w:color="FFFFFF" w:themeColor="background1"/>
+              <w:bottom w:val="single" w:sz="12" w:space="0" w:color="auto"/>
+              <w:right w:val="single" w:sz="12" w:space="0" w:color="FFFFFF" w:themeColor="background1"/>
+            </w:tcBorders>
+          </w:tcPr>
+          <w:p>
+            <w:pPr>
+              <w:pStyle w:val="LauftextGenerali"/>
+            </w:pPr>
+            <w:r>
+              <w:t>User Story – 08</w:t>
+            </w:r>
+          </w:p>
+        </w:tc>
+        <w:tc>
+          <w:tcPr>
+            <w:tcW w:w="3871" w:type="dxa"/>
+            <w:tcBorders>
+              <w:top w:val="single" w:sz="12" w:space="0" w:color="auto"/>
+              <w:left w:val="single" w:sz="12" w:space="0" w:color="FFFFFF" w:themeColor="background1"/>
+              <w:bottom w:val="single" w:sz="12" w:space="0" w:color="auto"/>
+              <w:right w:val="single" w:sz="12" w:space="0" w:color="FFFFFF" w:themeColor="background1"/>
+            </w:tcBorders>
+          </w:tcPr>
+          <w:p>
+            <w:pPr>
+              <w:pStyle w:val="LauftextGenerali"/>
+              <w:rPr>
+                <w:b/>
+                <w:bCs/>
+              </w:rPr>
+            </w:pPr>
+            <w:r>
+              <w:rPr>
+                <w:b/>
+                <w:bCs/>
+              </w:rPr>
+              <w:t xml:space="preserve">Als </w:t>
+            </w:r>
+            <w:r>
+              <w:t xml:space="preserve">Stellvertreter </w:t>
+            </w:r>
+            <w:r>
+              <w:rPr>
+                <w:b/>
+                <w:bCs/>
+              </w:rPr>
+              <w:t xml:space="preserve">möchte ich </w:t>
+            </w:r>
+            <w:r>
+              <w:t>die Möglichkeit haben die Stellvertretung jederzeit beenden zu können.</w:t>
+            </w:r>
+          </w:p>
+        </w:tc>
+        <w:tc>
+          <w:tcPr>
+            <w:tcW w:w="3331" w:type="dxa"/>
+            <w:tcBorders>
+              <w:top w:val="single" w:sz="12" w:space="0" w:color="auto"/>
+              <w:left w:val="single" w:sz="12" w:space="0" w:color="FFFFFF" w:themeColor="background1"/>
+              <w:bottom w:val="single" w:sz="12" w:space="0" w:color="auto"/>
+              <w:right w:val="single" w:sz="12" w:space="0" w:color="FFFFFF" w:themeColor="background1"/>
+            </w:tcBorders>
+          </w:tcPr>
+          <w:p>
+            <w:pPr>
+              <w:pStyle w:val="LauftextGenerali"/>
+            </w:pPr>
+            <w:r>
+              <w:t xml:space="preserve">AC8.1: </w:t>
+            </w:r>
+            <w:r>
+              <w:t xml:space="preserve">Der </w:t>
+            </w:r>
+            <w:proofErr w:type="spellStart"/>
+            <w:r>
+              <w:t>Befugnisgeber</w:t>
+            </w:r>
+            <w:proofErr w:type="spellEnd"/>
+            <w:r>
+              <w:t xml:space="preserve"> muss einen Knopf haben, mit dem er die Stellvertretung jederzeit beenden kann.</w:t>
+            </w:r>
+          </w:p>
+        </w:tc>
+      </w:tr>
+    </w:tbl>
+    <w:p/>
     <w:p>
       <w:pPr>
         <w:pStyle w:val="berschrift2"/>
@@ -14033,17 +15216,17 @@
           <w:numId w:val="2"/>
         </w:numPr>
       </w:pPr>
-      <w:bookmarkStart w:id="121" w:name="_Toc163639532"/>
+      <w:bookmarkStart w:id="123" w:name="_Toc163639532"/>
       <w:r>
         <w:t>Planen</w:t>
       </w:r>
-      <w:bookmarkEnd w:id="121"/>
+      <w:bookmarkEnd w:id="123"/>
     </w:p>
     <w:p>
       <w:pPr>
         <w:pStyle w:val="berschrift3"/>
       </w:pPr>
-      <w:bookmarkStart w:id="122" w:name="_Toc163639533"/>
+      <w:bookmarkStart w:id="124" w:name="_Toc163639533"/>
       <w:r>
         <w:t>10.1</w:t>
       </w:r>
@@ -14051,7 +15234,7 @@
         <w:tab/>
         <w:t>Realisierungskonzept</w:t>
       </w:r>
-      <w:bookmarkEnd w:id="122"/>
+      <w:bookmarkEnd w:id="124"/>
     </w:p>
     <w:p>
       <w:pPr>
@@ -14063,6 +15246,11 @@
       <w:r>
         <w:tab/>
         <w:t>Soll-Zustand</w:t>
+      </w:r>
+    </w:p>
+    <w:p>
+      <w:r>
+        <w:t xml:space="preserve">Der Soll-Zustand soll Versicherungsberatern ermöglichen einen Stellvertreter zu bestimmen, falls sie einmal abwesend sein sollten. </w:t>
       </w:r>
     </w:p>
     <w:p>
@@ -14097,92 +15285,63 @@
       <w:pPr>
         <w:pStyle w:val="berschrift3"/>
       </w:pPr>
-      <w:bookmarkStart w:id="123" w:name="_Toc163639534"/>
+      <w:bookmarkStart w:id="125" w:name="_Toc163639534"/>
       <w:r>
         <w:t>10.2</w:t>
       </w:r>
       <w:r>
         <w:tab/>
         <w:t>Testkonzept</w:t>
-      </w:r>
-      <w:bookmarkEnd w:id="123"/>
-    </w:p>
-    <w:p>
-      <w:pPr>
-        <w:pStyle w:val="berschrift4"/>
-      </w:pPr>
-      <w:r>
-        <w:t>10.2.1</w:t>
-      </w:r>
-      <w:r>
-        <w:tab/>
-        <w:t>Testziele</w:t>
-      </w:r>
-    </w:p>
-    <w:p>
-      <w:pPr>
-        <w:pStyle w:val="berschrift4"/>
-      </w:pPr>
-      <w:r>
-        <w:t>10.2.2</w:t>
-      </w:r>
-      <w:r>
-        <w:tab/>
-        <w:t>Testumgebung</w:t>
-      </w:r>
-    </w:p>
-    <w:p>
-      <w:pPr>
-        <w:pStyle w:val="berschrift4"/>
-      </w:pPr>
-      <w:r>
-        <w:t>10.2.3</w:t>
-      </w:r>
-      <w:r>
-        <w:tab/>
-        <w:t>Testfälle</w:t>
-      </w:r>
-    </w:p>
-    <w:p>
-      <w:pPr>
-        <w:pStyle w:val="berschrift3"/>
-      </w:pPr>
-      <w:bookmarkStart w:id="124" w:name="_Toc163639535"/>
-      <w:r>
-        <w:t>10.3</w:t>
-      </w:r>
-      <w:r>
-        <w:tab/>
-        <w:t>Aktivitätsdiagramme</w:t>
-      </w:r>
-      <w:bookmarkEnd w:id="124"/>
-    </w:p>
-    <w:p>
-      <w:pPr>
-        <w:pStyle w:val="berschrift3"/>
-      </w:pPr>
-      <w:bookmarkStart w:id="125" w:name="_Toc163639536"/>
-      <w:r>
-        <w:lastRenderedPageBreak/>
-        <w:t>10.4</w:t>
-      </w:r>
-      <w:r>
-        <w:tab/>
-        <w:t>Sequenzdiagramme</w:t>
       </w:r>
       <w:bookmarkEnd w:id="125"/>
     </w:p>
     <w:p>
       <w:pPr>
+        <w:pStyle w:val="berschrift4"/>
+      </w:pPr>
+      <w:r>
+        <w:t>10.2.1</w:t>
+      </w:r>
+      <w:r>
+        <w:tab/>
+        <w:t>Testziele</w:t>
+      </w:r>
+    </w:p>
+    <w:p>
+      <w:pPr>
+        <w:pStyle w:val="berschrift4"/>
+      </w:pPr>
+      <w:r>
+        <w:t>10.2.2</w:t>
+      </w:r>
+      <w:r>
+        <w:tab/>
+        <w:t>Testumgebung</w:t>
+      </w:r>
+    </w:p>
+    <w:p>
+      <w:pPr>
+        <w:pStyle w:val="berschrift4"/>
+      </w:pPr>
+      <w:r>
+        <w:t>10.2.3</w:t>
+      </w:r>
+      <w:r>
+        <w:tab/>
+        <w:t>Testfälle</w:t>
+      </w:r>
+    </w:p>
+    <w:p>
+      <w:pPr>
         <w:pStyle w:val="berschrift3"/>
       </w:pPr>
-      <w:bookmarkStart w:id="126" w:name="_Toc163639537"/>
-      <w:r>
-        <w:t>10.5</w:t>
+      <w:bookmarkStart w:id="126" w:name="_Toc163639535"/>
+      <w:r>
+        <w:t>10.3</w:t>
       </w:r>
       <w:r>
         <w:tab/>
-        <w:t>Klassendiagramm</w:t>
+        <w:t>Aktivitätsdiagramme</w:t>
       </w:r>
       <w:bookmarkEnd w:id="126"/>
     </w:p>
@@ -14190,13 +15349,13 @@
       <w:pPr>
         <w:pStyle w:val="berschrift3"/>
       </w:pPr>
-      <w:bookmarkStart w:id="127" w:name="_Toc163639538"/>
-      <w:r>
-        <w:t>10.6</w:t>
+      <w:bookmarkStart w:id="127" w:name="_Toc163639536"/>
+      <w:r>
+        <w:t>10.4</w:t>
       </w:r>
       <w:r>
         <w:tab/>
-        <w:t>Datenmodell</w:t>
+        <w:t>Sequenzdiagramme</w:t>
       </w:r>
       <w:bookmarkEnd w:id="127"/>
     </w:p>
@@ -14204,21 +15363,50 @@
       <w:pPr>
         <w:pStyle w:val="berschrift3"/>
       </w:pPr>
-      <w:bookmarkStart w:id="128" w:name="_Toc163639539"/>
-      <w:r>
-        <w:t>10.7</w:t>
+      <w:bookmarkStart w:id="128" w:name="_Toc163639537"/>
+      <w:r>
+        <w:t>10.5</w:t>
       </w:r>
       <w:r>
         <w:tab/>
-        <w:t>GUI-Design</w:t>
+        <w:t>Klassendiagramm</w:t>
       </w:r>
       <w:bookmarkEnd w:id="128"/>
     </w:p>
     <w:p>
       <w:pPr>
+        <w:pStyle w:val="berschrift3"/>
+      </w:pPr>
+      <w:bookmarkStart w:id="129" w:name="_Toc163639538"/>
+      <w:r>
+        <w:t>10.6</w:t>
+      </w:r>
+      <w:r>
+        <w:tab/>
+        <w:t>Datenmodell</w:t>
+      </w:r>
+      <w:bookmarkEnd w:id="129"/>
+    </w:p>
+    <w:p>
+      <w:pPr>
+        <w:pStyle w:val="berschrift3"/>
+      </w:pPr>
+      <w:bookmarkStart w:id="130" w:name="_Toc163639539"/>
+      <w:r>
+        <w:t>10.7</w:t>
+      </w:r>
+      <w:r>
+        <w:tab/>
+        <w:t>GUI-Design</w:t>
+      </w:r>
+      <w:bookmarkEnd w:id="130"/>
+    </w:p>
+    <w:p>
+      <w:pPr>
         <w:pStyle w:val="berschrift4"/>
       </w:pPr>
       <w:r>
+        <w:lastRenderedPageBreak/>
         <w:t>10.7.1</w:t>
       </w:r>
       <w:r>
@@ -14246,21 +15434,21 @@
           <w:numId w:val="2"/>
         </w:numPr>
       </w:pPr>
-      <w:bookmarkStart w:id="129" w:name="_Toc163639540"/>
+      <w:bookmarkStart w:id="131" w:name="_Toc163639540"/>
       <w:r>
         <w:t>Entscheiden</w:t>
       </w:r>
-      <w:bookmarkEnd w:id="129"/>
+      <w:bookmarkEnd w:id="131"/>
     </w:p>
     <w:p>
       <w:pPr>
         <w:pStyle w:val="berschrift3"/>
       </w:pPr>
-      <w:bookmarkStart w:id="130" w:name="_Toc163639541"/>
+      <w:bookmarkStart w:id="132" w:name="_Toc163639541"/>
       <w:r>
         <w:t>11.1 Entscheidungsmatrix</w:t>
       </w:r>
-      <w:bookmarkEnd w:id="130"/>
+      <w:bookmarkEnd w:id="132"/>
     </w:p>
     <w:p>
       <w:pPr>
@@ -14270,11 +15458,11 @@
           <w:numId w:val="2"/>
         </w:numPr>
       </w:pPr>
-      <w:bookmarkStart w:id="131" w:name="_Toc163639542"/>
+      <w:bookmarkStart w:id="133" w:name="_Toc163639542"/>
       <w:r>
         <w:t>Realisieren</w:t>
       </w:r>
-      <w:bookmarkEnd w:id="131"/>
+      <w:bookmarkEnd w:id="133"/>
     </w:p>
     <w:p>
       <w:pPr>
@@ -14284,17 +15472,17 @@
           <w:numId w:val="2"/>
         </w:numPr>
       </w:pPr>
-      <w:bookmarkStart w:id="132" w:name="_Toc163639543"/>
+      <w:bookmarkStart w:id="134" w:name="_Toc163639543"/>
       <w:r>
         <w:t>Kontrollieren</w:t>
       </w:r>
-      <w:bookmarkEnd w:id="132"/>
+      <w:bookmarkEnd w:id="134"/>
     </w:p>
     <w:p>
       <w:pPr>
         <w:pStyle w:val="berschrift3"/>
       </w:pPr>
-      <w:bookmarkStart w:id="133" w:name="_Toc163639544"/>
+      <w:bookmarkStart w:id="135" w:name="_Toc163639544"/>
       <w:r>
         <w:t>13.1</w:t>
       </w:r>
@@ -14302,13 +15490,13 @@
         <w:tab/>
         <w:t>Testkonzept</w:t>
       </w:r>
-      <w:bookmarkEnd w:id="133"/>
+      <w:bookmarkEnd w:id="135"/>
     </w:p>
     <w:p>
       <w:pPr>
         <w:pStyle w:val="berschrift3"/>
       </w:pPr>
-      <w:bookmarkStart w:id="134" w:name="_Toc163639545"/>
+      <w:bookmarkStart w:id="136" w:name="_Toc163639545"/>
       <w:r>
         <w:t>13.2</w:t>
       </w:r>
@@ -14316,7 +15504,7 @@
         <w:tab/>
         <w:t>Testprotokoll</w:t>
       </w:r>
-      <w:bookmarkEnd w:id="134"/>
+      <w:bookmarkEnd w:id="136"/>
     </w:p>
     <w:p>
       <w:pPr>
@@ -14326,37 +15514,9 @@
           <w:numId w:val="2"/>
         </w:numPr>
       </w:pPr>
-      <w:bookmarkStart w:id="135" w:name="_Toc163639546"/>
+      <w:bookmarkStart w:id="137" w:name="_Toc163639546"/>
       <w:r>
         <w:t>Auswerten</w:t>
-      </w:r>
-      <w:bookmarkEnd w:id="135"/>
-    </w:p>
-    <w:p>
-      <w:pPr>
-        <w:pStyle w:val="berschrift3"/>
-      </w:pPr>
-      <w:bookmarkStart w:id="136" w:name="_Toc163639547"/>
-      <w:r>
-        <w:t>14.1</w:t>
-      </w:r>
-      <w:r>
-        <w:tab/>
-        <w:t>Vergleich Ist / Soll</w:t>
-      </w:r>
-      <w:bookmarkEnd w:id="136"/>
-    </w:p>
-    <w:p>
-      <w:pPr>
-        <w:pStyle w:val="berschrift3"/>
-      </w:pPr>
-      <w:bookmarkStart w:id="137" w:name="_Toc163639548"/>
-      <w:r>
-        <w:t>14.2</w:t>
-      </w:r>
-      <w:r>
-        <w:tab/>
-        <w:t>Fazit</w:t>
       </w:r>
       <w:bookmarkEnd w:id="137"/>
     </w:p>
@@ -14364,7 +15524,35 @@
       <w:pPr>
         <w:pStyle w:val="berschrift3"/>
       </w:pPr>
-      <w:bookmarkStart w:id="138" w:name="_Toc163639549"/>
+      <w:bookmarkStart w:id="138" w:name="_Toc163639547"/>
+      <w:r>
+        <w:t>14.1</w:t>
+      </w:r>
+      <w:r>
+        <w:tab/>
+        <w:t>Vergleich Ist / Soll</w:t>
+      </w:r>
+      <w:bookmarkEnd w:id="138"/>
+    </w:p>
+    <w:p>
+      <w:pPr>
+        <w:pStyle w:val="berschrift3"/>
+      </w:pPr>
+      <w:bookmarkStart w:id="139" w:name="_Toc163639548"/>
+      <w:r>
+        <w:t>14.2</w:t>
+      </w:r>
+      <w:r>
+        <w:tab/>
+        <w:t>Fazit</w:t>
+      </w:r>
+      <w:bookmarkEnd w:id="139"/>
+    </w:p>
+    <w:p>
+      <w:pPr>
+        <w:pStyle w:val="berschrift3"/>
+      </w:pPr>
+      <w:bookmarkStart w:id="140" w:name="_Toc163639549"/>
       <w:r>
         <w:t>14.3</w:t>
       </w:r>
@@ -14372,7 +15560,7 @@
         <w:tab/>
         <w:t>Schlussreflexion</w:t>
       </w:r>
-      <w:bookmarkEnd w:id="138"/>
+      <w:bookmarkEnd w:id="140"/>
     </w:p>
     <w:p>
       <w:pPr>
@@ -14382,11 +15570,11 @@
           <w:numId w:val="2"/>
         </w:numPr>
       </w:pPr>
-      <w:bookmarkStart w:id="139" w:name="_Toc163639550"/>
+      <w:bookmarkStart w:id="141" w:name="_Toc163639550"/>
       <w:r>
         <w:t>Danksagung</w:t>
       </w:r>
-      <w:bookmarkEnd w:id="139"/>
+      <w:bookmarkEnd w:id="141"/>
     </w:p>
     <w:p>
       <w:pPr>
@@ -14396,11 +15584,11 @@
           <w:numId w:val="2"/>
         </w:numPr>
       </w:pPr>
-      <w:bookmarkStart w:id="140" w:name="_Toc163639551"/>
+      <w:bookmarkStart w:id="142" w:name="_Toc163639551"/>
       <w:r>
         <w:t>Glossar</w:t>
       </w:r>
-      <w:bookmarkEnd w:id="140"/>
+      <w:bookmarkEnd w:id="142"/>
     </w:p>
     <w:tbl>
       <w:tblPr>
@@ -14431,11 +15619,11 @@
             <w:pPr>
               <w:pStyle w:val="berschrift3"/>
             </w:pPr>
-            <w:bookmarkStart w:id="141" w:name="_Toc163639552"/>
+            <w:bookmarkStart w:id="143" w:name="_Toc163639552"/>
             <w:r>
               <w:t>Begriff</w:t>
             </w:r>
-            <w:bookmarkEnd w:id="141"/>
+            <w:bookmarkEnd w:id="143"/>
           </w:p>
         </w:tc>
         <w:tc>
@@ -14453,11 +15641,11 @@
             <w:pPr>
               <w:pStyle w:val="berschrift3"/>
             </w:pPr>
-            <w:bookmarkStart w:id="142" w:name="_Toc163639553"/>
+            <w:bookmarkStart w:id="144" w:name="_Toc163639553"/>
             <w:r>
               <w:t>Definition</w:t>
             </w:r>
-            <w:bookmarkEnd w:id="142"/>
+            <w:bookmarkEnd w:id="144"/>
           </w:p>
         </w:tc>
       </w:tr>
@@ -14643,19 +15831,19 @@
           <w:numId w:val="2"/>
         </w:numPr>
       </w:pPr>
-      <w:bookmarkStart w:id="143" w:name="_Toc163639554"/>
+      <w:bookmarkStart w:id="145" w:name="_Toc163639554"/>
       <w:r>
         <w:t>Literatur</w:t>
       </w:r>
       <w:r>
         <w:t>verzeichnis</w:t>
       </w:r>
-      <w:bookmarkEnd w:id="143"/>
+      <w:bookmarkEnd w:id="145"/>
     </w:p>
     <w:sectPr>
-      <w:headerReference w:type="default" r:id="rId9"/>
-      <w:footerReference w:type="default" r:id="rId10"/>
-      <w:headerReference w:type="first" r:id="rId11"/>
+      <w:headerReference w:type="default" r:id="rId12"/>
+      <w:footerReference w:type="default" r:id="rId13"/>
+      <w:headerReference w:type="first" r:id="rId14"/>
       <w:pgSz w:w="11906" w:h="16838"/>
       <w:pgMar w:top="1417" w:right="1417" w:bottom="1134" w:left="1417" w:header="708" w:footer="708" w:gutter="0"/>
       <w:cols w:space="708"/>
@@ -14716,7 +15904,7 @@
         <w:rPr>
           <w:noProof/>
         </w:rPr>
-        <w:t>22.04.2024</w:t>
+        <w:t>23.04.2024</w:t>
       </w:r>
     </w:fldSimple>
     <w:r>
@@ -15508,6 +16696,95 @@
     </w:lvl>
   </w:abstractNum>
   <w:abstractNum w:abstractNumId="5" w15:restartNumberingAfterBreak="0">
+    <w:nsid w:val="2D152A9D"/>
+    <w:multiLevelType w:val="hybridMultilevel"/>
+    <w:tmpl w:val="AF62E60A"/>
+    <w:lvl w:ilvl="0" w:tplc="45F2C504">
+      <w:start w:val="1"/>
+      <w:numFmt w:val="lowerRoman"/>
+      <w:lvlText w:val="%1."/>
+      <w:lvlJc w:val="left"/>
+      <w:pPr>
+        <w:ind w:left="1080" w:hanging="720"/>
+      </w:pPr>
+      <w:rPr>
+        <w:rFonts w:hint="default"/>
+      </w:rPr>
+    </w:lvl>
+    <w:lvl w:ilvl="1" w:tplc="08070019" w:tentative="1">
+      <w:start w:val="1"/>
+      <w:numFmt w:val="lowerLetter"/>
+      <w:lvlText w:val="%2."/>
+      <w:lvlJc w:val="left"/>
+      <w:pPr>
+        <w:ind w:left="1440" w:hanging="360"/>
+      </w:pPr>
+    </w:lvl>
+    <w:lvl w:ilvl="2" w:tplc="0807001B" w:tentative="1">
+      <w:start w:val="1"/>
+      <w:numFmt w:val="lowerRoman"/>
+      <w:lvlText w:val="%3."/>
+      <w:lvlJc w:val="right"/>
+      <w:pPr>
+        <w:ind w:left="2160" w:hanging="180"/>
+      </w:pPr>
+    </w:lvl>
+    <w:lvl w:ilvl="3" w:tplc="0807000F" w:tentative="1">
+      <w:start w:val="1"/>
+      <w:numFmt w:val="decimal"/>
+      <w:lvlText w:val="%4."/>
+      <w:lvlJc w:val="left"/>
+      <w:pPr>
+        <w:ind w:left="2880" w:hanging="360"/>
+      </w:pPr>
+    </w:lvl>
+    <w:lvl w:ilvl="4" w:tplc="08070019" w:tentative="1">
+      <w:start w:val="1"/>
+      <w:numFmt w:val="lowerLetter"/>
+      <w:lvlText w:val="%5."/>
+      <w:lvlJc w:val="left"/>
+      <w:pPr>
+        <w:ind w:left="3600" w:hanging="360"/>
+      </w:pPr>
+    </w:lvl>
+    <w:lvl w:ilvl="5" w:tplc="0807001B" w:tentative="1">
+      <w:start w:val="1"/>
+      <w:numFmt w:val="lowerRoman"/>
+      <w:lvlText w:val="%6."/>
+      <w:lvlJc w:val="right"/>
+      <w:pPr>
+        <w:ind w:left="4320" w:hanging="180"/>
+      </w:pPr>
+    </w:lvl>
+    <w:lvl w:ilvl="6" w:tplc="0807000F" w:tentative="1">
+      <w:start w:val="1"/>
+      <w:numFmt w:val="decimal"/>
+      <w:lvlText w:val="%7."/>
+      <w:lvlJc w:val="left"/>
+      <w:pPr>
+        <w:ind w:left="5040" w:hanging="360"/>
+      </w:pPr>
+    </w:lvl>
+    <w:lvl w:ilvl="7" w:tplc="08070019" w:tentative="1">
+      <w:start w:val="1"/>
+      <w:numFmt w:val="lowerLetter"/>
+      <w:lvlText w:val="%8."/>
+      <w:lvlJc w:val="left"/>
+      <w:pPr>
+        <w:ind w:left="5760" w:hanging="360"/>
+      </w:pPr>
+    </w:lvl>
+    <w:lvl w:ilvl="8" w:tplc="0807001B" w:tentative="1">
+      <w:start w:val="1"/>
+      <w:numFmt w:val="lowerRoman"/>
+      <w:lvlText w:val="%9."/>
+      <w:lvlJc w:val="right"/>
+      <w:pPr>
+        <w:ind w:left="6480" w:hanging="180"/>
+      </w:pPr>
+    </w:lvl>
+  </w:abstractNum>
+  <w:abstractNum w:abstractNumId="6" w15:restartNumberingAfterBreak="0">
     <w:nsid w:val="3882046B"/>
     <w:multiLevelType w:val="multilevel"/>
     <w:tmpl w:val="3BB270D0"/>
@@ -15620,7 +16897,7 @@
       </w:rPr>
     </w:lvl>
   </w:abstractNum>
-  <w:abstractNum w:abstractNumId="6" w15:restartNumberingAfterBreak="0">
+  <w:abstractNum w:abstractNumId="7" w15:restartNumberingAfterBreak="0">
     <w:nsid w:val="3BF73677"/>
     <w:multiLevelType w:val="multilevel"/>
     <w:tmpl w:val="45D09E4A"/>
@@ -15733,7 +17010,7 @@
       </w:rPr>
     </w:lvl>
   </w:abstractNum>
-  <w:abstractNum w:abstractNumId="7" w15:restartNumberingAfterBreak="0">
+  <w:abstractNum w:abstractNumId="8" w15:restartNumberingAfterBreak="0">
     <w:nsid w:val="43705DA5"/>
     <w:multiLevelType w:val="multilevel"/>
     <w:tmpl w:val="BAF26CE0"/>
@@ -15846,7 +17123,7 @@
       </w:rPr>
     </w:lvl>
   </w:abstractNum>
-  <w:abstractNum w:abstractNumId="8" w15:restartNumberingAfterBreak="0">
+  <w:abstractNum w:abstractNumId="9" w15:restartNumberingAfterBreak="0">
     <w:nsid w:val="623B4320"/>
     <w:multiLevelType w:val="multilevel"/>
     <w:tmpl w:val="A4828F50"/>
@@ -15959,7 +17236,7 @@
       </w:rPr>
     </w:lvl>
   </w:abstractNum>
-  <w:abstractNum w:abstractNumId="9" w15:restartNumberingAfterBreak="0">
+  <w:abstractNum w:abstractNumId="10" w15:restartNumberingAfterBreak="0">
     <w:nsid w:val="70F11825"/>
     <w:multiLevelType w:val="hybridMultilevel"/>
     <w:tmpl w:val="9DE24D58"/>
@@ -16079,16 +17356,16 @@
     <w:abstractNumId w:val="2"/>
   </w:num>
   <w:num w:numId="3" w16cid:durableId="614140939">
-    <w:abstractNumId w:val="7"/>
+    <w:abstractNumId w:val="8"/>
   </w:num>
   <w:num w:numId="4" w16cid:durableId="1904368351">
-    <w:abstractNumId w:val="6"/>
+    <w:abstractNumId w:val="7"/>
   </w:num>
   <w:num w:numId="5" w16cid:durableId="2083940272">
     <w:abstractNumId w:val="3"/>
   </w:num>
   <w:num w:numId="6" w16cid:durableId="923301420">
-    <w:abstractNumId w:val="5"/>
+    <w:abstractNumId w:val="6"/>
   </w:num>
   <w:num w:numId="7" w16cid:durableId="494339499">
     <w:abstractNumId w:val="1"/>
@@ -16097,10 +17374,13 @@
     <w:abstractNumId w:val="4"/>
   </w:num>
   <w:num w:numId="9" w16cid:durableId="1304848415">
-    <w:abstractNumId w:val="8"/>
+    <w:abstractNumId w:val="9"/>
   </w:num>
   <w:num w:numId="10" w16cid:durableId="1567837139">
-    <w:abstractNumId w:val="9"/>
+    <w:abstractNumId w:val="10"/>
+  </w:num>
+  <w:num w:numId="11" w16cid:durableId="1001852258">
+    <w:abstractNumId w:val="5"/>
   </w:num>
 </w:numbering>
 </file>

</xml_diff>

<commit_message>
Added & Pushed IPA-Bericht Stand Tag 5
</commit_message>
<xml_diff>
--- a/IPA-Bericht.docx
+++ b/IPA-Bericht.docx
@@ -43,14 +43,14 @@
       <w:r>
         <w:fldChar w:fldCharType="separate"/>
       </w:r>
-      <w:bookmarkStart w:id="1" w:name="_Toc163632981"/>
+      <w:bookmarkStart w:id="1" w:name="_Toc164864706"/>
       <w:bookmarkStart w:id="2" w:name="_Toc163635093"/>
-      <w:bookmarkStart w:id="3" w:name="_Toc164864706"/>
+      <w:bookmarkStart w:id="3" w:name="_Toc163632981"/>
       <w:r>
         <w:rPr>
           <w:noProof/>
         </w:rPr>
-        <w:t>24. April 2024</w:t>
+        <w:t>26. April 2024</w:t>
       </w:r>
       <w:bookmarkEnd w:id="1"/>
       <w:bookmarkEnd w:id="2"/>
@@ -1013,6 +1013,9 @@
             <w:pPr>
               <w:pStyle w:val="LauftextGenerali"/>
             </w:pPr>
+            <w:r>
+              <w:t>i.A.</w:t>
+            </w:r>
           </w:p>
         </w:tc>
         <w:tc>
@@ -1029,6 +1032,9 @@
             <w:pPr>
               <w:pStyle w:val="LauftextGenerali"/>
             </w:pPr>
+            <w:r>
+              <w:t>26. April 2024</w:t>
+            </w:r>
           </w:p>
         </w:tc>
         <w:tc>
@@ -1045,6 +1051,9 @@
             <w:pPr>
               <w:pStyle w:val="LauftextGenerali"/>
             </w:pPr>
+            <w:r>
+              <w:t>Mia Rascher</w:t>
+            </w:r>
           </w:p>
         </w:tc>
         <w:tc>
@@ -1061,6 +1070,9 @@
             <w:pPr>
               <w:pStyle w:val="LauftextGenerali"/>
             </w:pPr>
+            <w:r>
+              <w:t>Arbeitsjournal</w:t>
+            </w:r>
           </w:p>
         </w:tc>
       </w:tr>
@@ -13511,13 +13523,7 @@
               <w:t>Um meinen Zeitdruck etwas zu lösen, möchte ich morgen erneut mit Roman zusammensitzen und an meiner Planungsphase arbeiten. Ich habe eine</w:t>
             </w:r>
             <w:r>
-              <w:t xml:space="preserve"> «Blockade» in meinem Kopf und brauche einen Ratschlag für die Planung für das Testkonzept und </w:t>
-            </w:r>
-            <w:r>
-              <w:t>das Datenmodell</w:t>
-            </w:r>
-            <w:r>
-              <w:t>.</w:t>
+              <w:t xml:space="preserve"> «Blockade» in meinem Kopf und brauche einen Ratschlag für die Planung für das Testkonzept und das Datenmodell.</w:t>
             </w:r>
             <w:r>
               <w:t xml:space="preserve"> </w:t>
@@ -14251,6 +14257,9 @@
             <w:pPr>
               <w:pStyle w:val="LauftextGenerali"/>
             </w:pPr>
+            <w:r>
+              <w:t>26.04.2024</w:t>
+            </w:r>
           </w:p>
         </w:tc>
       </w:tr>
@@ -14286,6 +14295,9 @@
             <w:pPr>
               <w:pStyle w:val="LauftextGenerali"/>
             </w:pPr>
+            <w:r>
+              <w:t>E-Mail-Benachrichtigung erstellen, Rollenerweiterung, Tests erstellen</w:t>
+            </w:r>
           </w:p>
         </w:tc>
       </w:tr>
@@ -14321,6 +14333,32 @@
             <w:pPr>
               <w:pStyle w:val="LauftextGenerali"/>
             </w:pPr>
+            <w:r>
+              <w:t xml:space="preserve">Ich bin gut </w:t>
+            </w:r>
+            <w:r>
+              <w:t>vorangekommen</w:t>
+            </w:r>
+            <w:r>
+              <w:t xml:space="preserve"> und konnte die </w:t>
+            </w:r>
+            <w:r>
+              <w:t>E-Mail-Benachrichtigungen</w:t>
+            </w:r>
+            <w:r>
+              <w:t xml:space="preserve">, sowie die Rollenerweiterung abschliessen. </w:t>
+            </w:r>
+            <w:r>
+              <w:t xml:space="preserve">Ebenfalls hat Roman mir dabei geholfen einen </w:t>
+            </w:r>
+            <w:proofErr w:type="spellStart"/>
+            <w:r>
+              <w:t>JUnit</w:t>
+            </w:r>
+            <w:proofErr w:type="spellEnd"/>
+            <w:r>
+              <w:t xml:space="preserve">-Test für die E-Mail-Benachrichtigung zu schreiben und zu testen. </w:t>
+            </w:r>
           </w:p>
         </w:tc>
       </w:tr>
@@ -14356,6 +14394,9 @@
             <w:pPr>
               <w:pStyle w:val="LauftextGenerali"/>
             </w:pPr>
+            <w:r>
+              <w:t xml:space="preserve">Bei der Rollenerweiterung hatte ich einige Probleme und bin nicht so schnell vorangekommen, wie ich eigentlich wollte. Damit bin ich immer noch 3 Stunden hinter meinem Zeitplan. </w:t>
+            </w:r>
           </w:p>
         </w:tc>
       </w:tr>
@@ -14391,6 +14432,17 @@
             <w:pPr>
               <w:pStyle w:val="LauftextGenerali"/>
             </w:pPr>
+            <w:r>
+              <w:t xml:space="preserve">Roman hat mir gut bei der Rollenerweiterung geholfen und mir auch nochmal genau erklärt, wie die Details im </w:t>
+            </w:r>
+            <w:proofErr w:type="spellStart"/>
+            <w:r>
+              <w:t>JUnit</w:t>
+            </w:r>
+            <w:proofErr w:type="spellEnd"/>
+            <w:r>
+              <w:t xml:space="preserve"> Test funktionieren. </w:t>
+            </w:r>
           </w:p>
         </w:tc>
       </w:tr>
@@ -14426,6 +14478,9 @@
             <w:pPr>
               <w:pStyle w:val="LauftextGenerali"/>
             </w:pPr>
+            <w:r>
+              <w:t>Im Großen und Ganzen war es ein erfolgreicher Tag, allerdings war ich heute etwas weniger produktiv als an Tag 4. Zum einen hatte ich etwas wenig Schlaf und zum anderen hatte ich dadurch lästige Kopfschmerzen. Ich hoffe ich kann am Wochenende etwas Energie tanken und am Montag wieder mit mehr Motivation weiterarbeiten.</w:t>
+            </w:r>
           </w:p>
         </w:tc>
       </w:tr>
@@ -14461,6 +14516,9 @@
             <w:pPr>
               <w:pStyle w:val="LauftextGenerali"/>
             </w:pPr>
+            <w:r>
+              <w:t>Zu den Problemen die ich heute hatte gibt es keine weiteren Lösungsvarianten.</w:t>
+            </w:r>
           </w:p>
         </w:tc>
       </w:tr>
@@ -14496,6 +14554,9 @@
             <w:pPr>
               <w:pStyle w:val="LauftextGenerali"/>
             </w:pPr>
+            <w:r>
+              <w:t>8,2h</w:t>
+            </w:r>
           </w:p>
         </w:tc>
       </w:tr>
@@ -14532,6 +14593,9 @@
             <w:pPr>
               <w:pStyle w:val="LauftextGenerali"/>
             </w:pPr>
+            <w:r>
+              <w:t>8,2h</w:t>
+            </w:r>
           </w:p>
         </w:tc>
       </w:tr>
@@ -14934,6 +14998,7 @@
       </w:pPr>
       <w:bookmarkStart w:id="118" w:name="_Toc164864761"/>
       <w:r>
+        <w:lastRenderedPageBreak/>
         <w:t>5.7</w:t>
       </w:r>
       <w:r>
@@ -15052,7 +15117,6 @@
               <w:pStyle w:val="Arbeitsjournal"/>
             </w:pPr>
             <w:r>
-              <w:lastRenderedPageBreak/>
               <w:t>Aktivität</w:t>
             </w:r>
           </w:p>
@@ -15835,6 +15899,7 @@
               <w:pStyle w:val="Arbeitsjournal"/>
             </w:pPr>
             <w:r>
+              <w:lastRenderedPageBreak/>
               <w:t>Aktivität</w:t>
             </w:r>
           </w:p>
@@ -15905,7 +15970,6 @@
               <w:pStyle w:val="Arbeitsjournal"/>
             </w:pPr>
             <w:r>
-              <w:lastRenderedPageBreak/>
               <w:t>Misserfolge</w:t>
             </w:r>
           </w:p>
@@ -17412,6 +17476,9 @@
     </w:p>
     <w:p>
       <w:r>
+        <w:rPr>
+          <w:noProof/>
+        </w:rPr>
         <w:drawing>
           <wp:inline distT="0" distB="0" distL="0" distR="0" wp14:anchorId="0C351362" wp14:editId="19496EFD">
             <wp:extent cx="5760720" cy="2506980"/>
@@ -17521,7 +17588,7 @@
           <w:noProof/>
         </w:rPr>
         <w:drawing>
-          <wp:inline distT="0" distB="0" distL="0" distR="0" wp14:anchorId="3CE3A4F1" wp14:editId="65187E40">
+          <wp:inline distT="0" distB="0" distL="0" distR="0" wp14:anchorId="3CE3A4F1" wp14:editId="48F93073">
             <wp:extent cx="3117390" cy="3971498"/>
             <wp:effectExtent l="0" t="0" r="6985" b="0"/>
             <wp:docPr id="1615245166" name="Grafik 1"/>
@@ -17574,7 +17641,7 @@
           <w:noProof/>
         </w:rPr>
         <w:drawing>
-          <wp:inline distT="0" distB="0" distL="0" distR="0" wp14:anchorId="4F92144D" wp14:editId="2E93545F">
+          <wp:inline distT="0" distB="0" distL="0" distR="0" wp14:anchorId="4F92144D" wp14:editId="5F97432E">
             <wp:extent cx="2905040" cy="1392072"/>
             <wp:effectExtent l="0" t="0" r="0" b="0"/>
             <wp:docPr id="1634167655" name="Grafik 2"/>
@@ -18407,6 +18474,7 @@
               <w:pStyle w:val="LauftextGenerali"/>
             </w:pPr>
             <w:r>
+              <w:lastRenderedPageBreak/>
               <w:t>User Story – 05</w:t>
             </w:r>
           </w:p>
@@ -18840,6 +18908,9 @@
     </w:p>
     <w:p>
       <w:r>
+        <w:rPr>
+          <w:noProof/>
+        </w:rPr>
         <w:lastRenderedPageBreak/>
         <w:drawing>
           <wp:inline distT="0" distB="0" distL="0" distR="0" wp14:anchorId="4898D5C2" wp14:editId="7DD90C10">
@@ -18886,6 +18957,9 @@
     </w:p>
     <w:p>
       <w:r>
+        <w:rPr>
+          <w:noProof/>
+        </w:rPr>
         <w:drawing>
           <wp:inline distT="0" distB="0" distL="0" distR="0" wp14:anchorId="309B7954" wp14:editId="55204D9F">
             <wp:extent cx="5760720" cy="2838450"/>
@@ -18931,6 +19005,9 @@
     </w:p>
     <w:p>
       <w:r>
+        <w:rPr>
+          <w:noProof/>
+        </w:rPr>
         <w:lastRenderedPageBreak/>
         <w:drawing>
           <wp:inline distT="0" distB="0" distL="0" distR="0" wp14:anchorId="2D992179" wp14:editId="54076288">
@@ -19045,6 +19122,9 @@
     </w:p>
     <w:p>
       <w:r>
+        <w:rPr>
+          <w:noProof/>
+        </w:rPr>
         <w:drawing>
           <wp:inline distT="0" distB="0" distL="0" distR="0" wp14:anchorId="745BD383" wp14:editId="76FEA829">
             <wp:extent cx="5760720" cy="3239135"/>
@@ -19084,6 +19164,9 @@
     </w:p>
     <w:p>
       <w:r>
+        <w:rPr>
+          <w:noProof/>
+        </w:rPr>
         <w:lastRenderedPageBreak/>
         <w:drawing>
           <wp:inline distT="0" distB="0" distL="0" distR="0" wp14:anchorId="7395F6EE" wp14:editId="4B7376B6">
@@ -19124,6 +19207,9 @@
     </w:p>
     <w:p>
       <w:r>
+        <w:rPr>
+          <w:noProof/>
+        </w:rPr>
         <w:drawing>
           <wp:inline distT="0" distB="0" distL="0" distR="0" wp14:anchorId="4E90F6C6" wp14:editId="7DC380A3">
             <wp:extent cx="5760720" cy="3234690"/>
@@ -19163,6 +19249,9 @@
     </w:p>
     <w:p>
       <w:r>
+        <w:rPr>
+          <w:noProof/>
+        </w:rPr>
         <w:lastRenderedPageBreak/>
         <w:drawing>
           <wp:inline distT="0" distB="0" distL="0" distR="0" wp14:anchorId="470EA836" wp14:editId="157B4152">
@@ -20138,10 +20227,7 @@
               <w:pStyle w:val="berschrift3"/>
             </w:pPr>
             <w:r>
-              <w:t xml:space="preserve">Test-Case </w:t>
-            </w:r>
-            <w:r>
-              <w:t>2</w:t>
+              <w:t>Test-Case 2</w:t>
             </w:r>
           </w:p>
         </w:tc>
@@ -20278,13 +20364,7 @@
               <w:pStyle w:val="LauftextGenerali"/>
             </w:pPr>
             <w:r>
-              <w:t>Bereits eingeloggt als Versicherungs</w:t>
-            </w:r>
-            <w:r>
-              <w:t>berate</w:t>
-            </w:r>
-            <w:r>
-              <w:t>r ohne aktiven Stellvertreter</w:t>
+              <w:t>Bereits eingeloggt als Versicherungsberater ohne aktiven Stellvertreter</w:t>
             </w:r>
           </w:p>
         </w:tc>
@@ -20332,10 +20412,7 @@
               <w:ind w:left="318"/>
             </w:pPr>
             <w:r>
-              <w:t>Navigiere zu der Seite oder dem Bereich, wo der Knopf für die Stellvertreter-Anfrage verfügbar ist</w:t>
-            </w:r>
-            <w:r>
-              <w:t>.</w:t>
+              <w:t>Navigiere zu der Seite oder dem Bereich, wo der Knopf für die Stellvertreter-Anfrage verfügbar ist.</w:t>
             </w:r>
           </w:p>
           <w:p>
@@ -20348,10 +20425,7 @@
               <w:ind w:left="318"/>
             </w:pPr>
             <w:r>
-              <w:t>Klicke auf den "Stellvertreter anfragen" Knopf</w:t>
-            </w:r>
-            <w:r>
-              <w:t>.</w:t>
+              <w:t>Klicke auf den "Stellvertreter anfragen" Knopf.</w:t>
             </w:r>
           </w:p>
           <w:p>
@@ -20487,10 +20561,7 @@
               <w:pStyle w:val="berschrift3"/>
             </w:pPr>
             <w:r>
-              <w:t xml:space="preserve">Test-Case </w:t>
-            </w:r>
-            <w:r>
-              <w:t>2</w:t>
+              <w:t>Test-Case 2</w:t>
             </w:r>
           </w:p>
         </w:tc>
@@ -20534,13 +20605,7 @@
               <w:pStyle w:val="LauftextGenerali"/>
             </w:pPr>
             <w:r>
-              <w:t>User Story – 0</w:t>
-            </w:r>
-            <w:r>
-              <w:t>2</w:t>
-            </w:r>
-            <w:r>
-              <w:t>, AC 1.1</w:t>
+              <w:t>User Story – 02, AC 1.1</w:t>
             </w:r>
           </w:p>
         </w:tc>
@@ -20626,16 +20691,7 @@
               <w:pStyle w:val="LauftextGenerali"/>
             </w:pPr>
             <w:r>
-              <w:t>Bereits eingeloggt als Versicherungs</w:t>
-            </w:r>
-            <w:r>
-              <w:t>berate</w:t>
-            </w:r>
-            <w:r>
-              <w:t>r</w:t>
-            </w:r>
-            <w:r>
-              <w:t>, welcher eine Anfrage versendet hat.</w:t>
+              <w:t>Bereits eingeloggt als Versicherungsberater, welcher eine Anfrage versendet hat.</w:t>
             </w:r>
           </w:p>
         </w:tc>
@@ -20683,10 +20739,7 @@
               <w:ind w:left="318"/>
             </w:pPr>
             <w:r>
-              <w:t>Navigiere zur Pendenzenliste</w:t>
-            </w:r>
-            <w:r>
-              <w:t>.</w:t>
+              <w:t>Navigiere zur Pendenzenliste.</w:t>
             </w:r>
           </w:p>
           <w:p>
@@ -20846,10 +20899,7 @@
               <w:pStyle w:val="berschrift3"/>
             </w:pPr>
             <w:r>
-              <w:t xml:space="preserve">Test-Case </w:t>
-            </w:r>
-            <w:r>
-              <w:t>4</w:t>
+              <w:t>Test-Case 4</w:t>
             </w:r>
           </w:p>
         </w:tc>
@@ -20892,13 +20942,7 @@
               <w:pStyle w:val="LauftextGenerali"/>
             </w:pPr>
             <w:r>
-              <w:t>User Story – 0</w:t>
-            </w:r>
-            <w:r>
-              <w:t>5</w:t>
-            </w:r>
-            <w:r>
-              <w:t>, AC</w:t>
+              <w:t>User Story – 05, AC</w:t>
             </w:r>
           </w:p>
         </w:tc>
@@ -20984,10 +21028,7 @@
               <w:pStyle w:val="LauftextGenerali"/>
             </w:pPr>
             <w:r>
-              <w:t>Bereits eingeloggt als Vers</w:t>
-            </w:r>
-            <w:r>
-              <w:t>icherungsberater.</w:t>
+              <w:t>Bereits eingeloggt als Versicherungsberater.</w:t>
             </w:r>
           </w:p>
         </w:tc>
@@ -21104,10 +21145,7 @@
               <w:pStyle w:val="LauftextGenerali"/>
             </w:pPr>
             <w:r>
-              <w:t>In der Pendenzenliste w</w:t>
-            </w:r>
-            <w:r>
-              <w:t>erden alle Anfragen angezeigt.</w:t>
+              <w:t>In der Pendenzenliste werden alle Anfragen angezeigt.</w:t>
             </w:r>
           </w:p>
         </w:tc>
@@ -21161,10 +21199,7 @@
               <w:pStyle w:val="berschrift3"/>
             </w:pPr>
             <w:r>
-              <w:t xml:space="preserve">Test-Case </w:t>
-            </w:r>
-            <w:r>
-              <w:t>5</w:t>
+              <w:t>Test-Case 5</w:t>
             </w:r>
           </w:p>
         </w:tc>
@@ -21430,6 +21465,7 @@
               <w:pStyle w:val="LauftextGenerali"/>
             </w:pPr>
             <w:r>
+              <w:lastRenderedPageBreak/>
               <w:t>Erwartetes Resultat:</w:t>
             </w:r>
           </w:p>
@@ -21511,10 +21547,7 @@
               <w:pStyle w:val="berschrift3"/>
             </w:pPr>
             <w:r>
-              <w:t xml:space="preserve">Test-Case </w:t>
-            </w:r>
-            <w:r>
-              <w:t>6</w:t>
+              <w:t>Test-Case 6</w:t>
             </w:r>
           </w:p>
         </w:tc>
@@ -21557,10 +21590,7 @@
               <w:pStyle w:val="LauftextGenerali"/>
             </w:pPr>
             <w:r>
-              <w:t>User Story – 05, AC</w:t>
-            </w:r>
-            <w:r>
-              <w:t xml:space="preserve"> 5.1 &amp; 5.3</w:t>
+              <w:t>User Story – 05, AC 5.1 &amp; 5.3</w:t>
             </w:r>
           </w:p>
         </w:tc>
@@ -21702,13 +21732,7 @@
               <w:ind w:left="459"/>
             </w:pPr>
             <w:r>
-              <w:t xml:space="preserve">Suche in der Pendenzenliste nach einer Anfrage, die du </w:t>
-            </w:r>
-            <w:r>
-              <w:t>annehmen</w:t>
-            </w:r>
-            <w:r>
-              <w:t xml:space="preserve"> möchtest.</w:t>
+              <w:t>Suche in der Pendenzenliste nach einer Anfrage, die du annehmen möchtest.</w:t>
             </w:r>
           </w:p>
           <w:p>
@@ -21721,13 +21745,7 @@
               <w:ind w:left="459"/>
             </w:pPr>
             <w:r>
-              <w:t>Klicke auf den Knopf zum A</w:t>
-            </w:r>
-            <w:r>
-              <w:t>nnehmen</w:t>
-            </w:r>
-            <w:r>
-              <w:t xml:space="preserve"> der Anfrage.</w:t>
+              <w:t>Klicke auf den Knopf zum Annehmen der Anfrage.</w:t>
             </w:r>
           </w:p>
           <w:p>
@@ -21866,10 +21884,7 @@
               <w:pStyle w:val="berschrift3"/>
             </w:pPr>
             <w:r>
-              <w:t xml:space="preserve">Test-Case </w:t>
-            </w:r>
-            <w:r>
-              <w:t>7</w:t>
+              <w:t>Test-Case 7</w:t>
             </w:r>
           </w:p>
         </w:tc>
@@ -21912,10 +21927,7 @@
               <w:pStyle w:val="LauftextGenerali"/>
             </w:pPr>
             <w:r>
-              <w:t>User Story – 0</w:t>
-            </w:r>
-            <w:r>
-              <w:t>6</w:t>
+              <w:t>User Story – 06</w:t>
             </w:r>
           </w:p>
         </w:tc>
@@ -22001,13 +22013,7 @@
               <w:pStyle w:val="LauftextGenerali"/>
             </w:pPr>
             <w:r>
-              <w:t xml:space="preserve">Bereits eingeloggt als Versicherungsberater mit </w:t>
-            </w:r>
-            <w:r>
-              <w:t>einer Rolle als</w:t>
-            </w:r>
-            <w:r>
-              <w:t xml:space="preserve"> Stellvertreter.</w:t>
+              <w:t>Bereits eingeloggt als Versicherungsberater mit einer Rolle als Stellvertreter.</w:t>
             </w:r>
           </w:p>
         </w:tc>
@@ -22188,10 +22194,7 @@
               <w:pStyle w:val="berschrift3"/>
             </w:pPr>
             <w:r>
-              <w:t xml:space="preserve">Test-Case </w:t>
-            </w:r>
-            <w:r>
-              <w:t>8</w:t>
+              <w:t>Test-Case 8</w:t>
             </w:r>
           </w:p>
         </w:tc>
@@ -22478,10 +22481,7 @@
               <w:pStyle w:val="berschrift3"/>
             </w:pPr>
             <w:r>
-              <w:t xml:space="preserve">Test-Case </w:t>
-            </w:r>
-            <w:r>
-              <w:t>9</w:t>
+              <w:t>Test-Case 9</w:t>
             </w:r>
           </w:p>
         </w:tc>
@@ -22657,19 +22657,7 @@
               </w:numPr>
             </w:pPr>
             <w:r>
-              <w:t>Stelle sicher, dass das heutige Datu</w:t>
-            </w:r>
-            <w:r>
-              <w:t>m nach</w:t>
-            </w:r>
-            <w:r>
-              <w:t xml:space="preserve"> dem </w:t>
-            </w:r>
-            <w:r>
-              <w:t>End</w:t>
-            </w:r>
-            <w:r>
-              <w:t>datum der Stellvertretung liegt.</w:t>
+              <w:t>Stelle sicher, dass das heutige Datum nach dem Enddatum der Stellvertretung liegt.</w:t>
             </w:r>
           </w:p>
           <w:p>
@@ -22725,10 +22713,7 @@
               <w:pStyle w:val="LauftextGenerali"/>
             </w:pPr>
             <w:r>
-              <w:t xml:space="preserve">Der Knopf ist </w:t>
-            </w:r>
-            <w:r>
-              <w:t>nicht mehr sichtbar.</w:t>
+              <w:t>Der Knopf ist nicht mehr sichtbar.</w:t>
             </w:r>
           </w:p>
         </w:tc>
@@ -22782,10 +22767,7 @@
               <w:pStyle w:val="berschrift3"/>
             </w:pPr>
             <w:r>
-              <w:t xml:space="preserve">Test-Case </w:t>
-            </w:r>
-            <w:r>
-              <w:t>10</w:t>
+              <w:t>Test-Case 10</w:t>
             </w:r>
           </w:p>
         </w:tc>
@@ -22828,10 +22810,7 @@
               <w:pStyle w:val="LauftextGenerali"/>
             </w:pPr>
             <w:r>
-              <w:t>User Story – 0</w:t>
-            </w:r>
-            <w:r>
-              <w:t>7</w:t>
+              <w:t>User Story – 07</w:t>
             </w:r>
           </w:p>
         </w:tc>
@@ -23085,10 +23064,7 @@
               <w:pStyle w:val="berschrift3"/>
             </w:pPr>
             <w:r>
-              <w:t xml:space="preserve">Test-Case </w:t>
-            </w:r>
-            <w:r>
-              <w:t>11</w:t>
+              <w:t>Test-Case 11</w:t>
             </w:r>
           </w:p>
         </w:tc>
@@ -23131,10 +23107,7 @@
               <w:pStyle w:val="LauftextGenerali"/>
             </w:pPr>
             <w:r>
-              <w:t>User Story – 0</w:t>
-            </w:r>
-            <w:r>
-              <w:t>8</w:t>
+              <w:t>User Story – 08</w:t>
             </w:r>
           </w:p>
         </w:tc>
@@ -23177,13 +23150,7 @@
               <w:pStyle w:val="LauftextGenerali"/>
             </w:pPr>
             <w:r>
-              <w:t xml:space="preserve">Überprüfen, ob der </w:t>
-            </w:r>
-            <w:r>
-              <w:t>Befugnis Geber</w:t>
-            </w:r>
-            <w:r>
-              <w:t xml:space="preserve"> die Möglichkeit hat, die Stellvertretung jederzeit zu beenden, indem er auf den dafür vorgesehenen Knopf klickt.</w:t>
+              <w:t>Überprüfen, ob der Befugnis Geber die Möglichkeit hat, die Stellvertretung jederzeit zu beenden, indem er auf den dafür vorgesehenen Knopf klickt.</w:t>
             </w:r>
           </w:p>
         </w:tc>
@@ -23274,13 +23241,7 @@
               <w:ind w:left="318"/>
             </w:pPr>
             <w:r>
-              <w:t xml:space="preserve">Melde dich als </w:t>
-            </w:r>
-            <w:r>
-              <w:t>Befugnis Geber</w:t>
-            </w:r>
-            <w:r>
-              <w:t xml:space="preserve"> an.</w:t>
+              <w:t>Melde dich als Befugnis Geber an.</w:t>
             </w:r>
           </w:p>
           <w:p>
@@ -23362,10 +23323,7 @@
               <w:pStyle w:val="LauftextGenerali"/>
             </w:pPr>
             <w:r>
-              <w:t>D</w:t>
-            </w:r>
-            <w:r>
-              <w:t>ie Stellvertretung wurde erfolgreich beendet und der Stellvertreter hat keinen Zugriff mehr auf das Profil des Befugnis Gebers.</w:t>
+              <w:t>Die Stellvertretung wurde erfolgreich beendet und der Stellvertreter hat keinen Zugriff mehr auf das Profil des Befugnis Gebers.</w:t>
             </w:r>
           </w:p>
         </w:tc>
@@ -24349,7 +24307,7 @@
         <w:rPr>
           <w:noProof/>
         </w:rPr>
-        <w:t>24.04.2024</w:t>
+        <w:t>26.04.2024</w:t>
       </w:r>
     </w:fldSimple>
     <w:r>
@@ -27935,6 +27893,7 @@
   <w:style w:type="character" w:default="1" w:styleId="Absatz-Standardschriftart">
     <w:name w:val="Default Paragraph Font"/>
     <w:uiPriority w:val="1"/>
+    <w:semiHidden/>
     <w:unhideWhenUsed/>
   </w:style>
   <w:style w:type="table" w:default="1" w:styleId="NormaleTabelle">

</xml_diff>

<commit_message>
Added & Pushed IPA-Bericht Stand Tag 6
</commit_message>
<xml_diff>
--- a/IPA-Bericht.docx
+++ b/IPA-Bericht.docx
@@ -43,14 +43,14 @@
       <w:r>
         <w:fldChar w:fldCharType="separate"/>
       </w:r>
-      <w:bookmarkStart w:id="1" w:name="_Toc164864706"/>
+      <w:bookmarkStart w:id="1" w:name="_Toc163632981"/>
       <w:bookmarkStart w:id="2" w:name="_Toc163635093"/>
-      <w:bookmarkStart w:id="3" w:name="_Toc163632981"/>
+      <w:bookmarkStart w:id="3" w:name="_Toc164864706"/>
       <w:r>
         <w:rPr>
           <w:noProof/>
         </w:rPr>
-        <w:t>26. April 2024</w:t>
+        <w:t>29. April 2024</w:t>
       </w:r>
       <w:bookmarkEnd w:id="1"/>
       <w:bookmarkEnd w:id="2"/>
@@ -1094,6 +1094,9 @@
             <w:pPr>
               <w:pStyle w:val="LauftextGenerali"/>
             </w:pPr>
+            <w:r>
+              <w:t>i.A.</w:t>
+            </w:r>
           </w:p>
         </w:tc>
         <w:tc>
@@ -1110,6 +1113,9 @@
             <w:pPr>
               <w:pStyle w:val="LauftextGenerali"/>
             </w:pPr>
+            <w:r>
+              <w:t>29. April 2024</w:t>
+            </w:r>
           </w:p>
         </w:tc>
         <w:tc>
@@ -1126,6 +1132,9 @@
             <w:pPr>
               <w:pStyle w:val="LauftextGenerali"/>
             </w:pPr>
+            <w:r>
+              <w:t>Mia Rascher</w:t>
+            </w:r>
           </w:p>
         </w:tc>
         <w:tc>
@@ -14706,6 +14715,9 @@
             <w:pPr>
               <w:pStyle w:val="LauftextGenerali"/>
             </w:pPr>
+            <w:r>
+              <w:t>29.04.2024</w:t>
+            </w:r>
           </w:p>
         </w:tc>
       </w:tr>
@@ -14741,6 +14753,9 @@
             <w:pPr>
               <w:pStyle w:val="LauftextGenerali"/>
             </w:pPr>
+            <w:r>
+              <w:t>Anpassung Pendenzenliste, Tests erstellen</w:t>
+            </w:r>
           </w:p>
         </w:tc>
       </w:tr>
@@ -14776,6 +14791,9 @@
             <w:pPr>
               <w:pStyle w:val="LauftextGenerali"/>
             </w:pPr>
+            <w:r>
+              <w:t>Ich bin heute einen guten Schritt weiter gekommen mit den Anpassungen in der Pendenzenliste. Zusätzlich existiert nun ein Test, welcher die Datenbank mit Daten befüllt, damit man meinen Task einfach und schnell testen kann.</w:t>
+            </w:r>
           </w:p>
         </w:tc>
       </w:tr>
@@ -14811,6 +14829,9 @@
             <w:pPr>
               <w:pStyle w:val="LauftextGenerali"/>
             </w:pPr>
+            <w:r>
+              <w:t>Es fehlen noch das Feature, bei welchem die Knöpfe verschwinden, wenn man sie einmal gedrückt hat. Zudem stimmen die Datensätze in der Pendenzenliste noch nicht, da noch nicht der Befugnis Geber noch der Stellvertreter sichtbar aufgeführt sind. Ich habe bereits mehr als doppelt so lange wie eingeplant an diesem Task gearbeitet und bin immer noch nicht fertig.</w:t>
+            </w:r>
           </w:p>
         </w:tc>
       </w:tr>
@@ -14846,6 +14867,25 @@
             <w:pPr>
               <w:pStyle w:val="LauftextGenerali"/>
             </w:pPr>
+            <w:r>
+              <w:t>Roman hat mir bei der Erkennung des Tasks im Frontend sehr viel geholfen, somit sind zum Beispiel die «</w:t>
+            </w:r>
+            <w:proofErr w:type="spellStart"/>
+            <w:r>
+              <w:t>Accept</w:t>
+            </w:r>
+            <w:proofErr w:type="spellEnd"/>
+            <w:r>
+              <w:t>» und «</w:t>
+            </w:r>
+            <w:proofErr w:type="spellStart"/>
+            <w:r>
+              <w:t>Decline</w:t>
+            </w:r>
+            <w:proofErr w:type="spellEnd"/>
+            <w:r>
+              <w:t>» Knöpfe nur noch bei meinem Task und nicht mehr bei den anderen sichtbar.</w:t>
+            </w:r>
           </w:p>
         </w:tc>
       </w:tr>
@@ -14865,6 +14905,7 @@
               <w:pStyle w:val="Arbeitsjournal"/>
             </w:pPr>
             <w:r>
+              <w:lastRenderedPageBreak/>
               <w:t>Reflexion</w:t>
             </w:r>
           </w:p>
@@ -14881,6 +14922,9 @@
             <w:pPr>
               <w:pStyle w:val="LauftextGenerali"/>
             </w:pPr>
+            <w:r>
+              <w:t>Ich wüsste nicht, wie ich es hätte schneller oder besser lösen können. Gerade dieser Teil meiner Aufgabe hat sehr viele knifflige Verschachtelungen zwischen Frontend, Backend und Datenbank und erfordert unglaublich viel Arbeit. Diese habe ich eindeutig unterschätzt und ich werde meinen Zeitplan vermutlich neu machen müssen.</w:t>
+            </w:r>
           </w:p>
         </w:tc>
       </w:tr>
@@ -14916,6 +14960,9 @@
             <w:pPr>
               <w:pStyle w:val="LauftextGenerali"/>
             </w:pPr>
+            <w:r>
+              <w:t>Ein neuer Zeitplan ist die einzige mögliche neue Lösungsvariante.</w:t>
+            </w:r>
           </w:p>
         </w:tc>
       </w:tr>
@@ -14951,6 +14998,9 @@
             <w:pPr>
               <w:pStyle w:val="LauftextGenerali"/>
             </w:pPr>
+            <w:r>
+              <w:t>8,2h</w:t>
+            </w:r>
           </w:p>
         </w:tc>
       </w:tr>
@@ -14987,6 +15037,9 @@
             <w:pPr>
               <w:pStyle w:val="LauftextGenerali"/>
             </w:pPr>
+            <w:r>
+              <w:t>8,2h</w:t>
+            </w:r>
           </w:p>
         </w:tc>
       </w:tr>
@@ -14998,7 +15051,6 @@
       </w:pPr>
       <w:bookmarkStart w:id="118" w:name="_Toc164864761"/>
       <w:r>
-        <w:lastRenderedPageBreak/>
         <w:t>5.7</w:t>
       </w:r>
       <w:r>
@@ -15683,6 +15735,7 @@
               <w:pStyle w:val="Arbeitsjournal"/>
             </w:pPr>
             <w:r>
+              <w:lastRenderedPageBreak/>
               <w:t>Weitere Lösungsvarianten</w:t>
             </w:r>
           </w:p>
@@ -15899,7 +15952,6 @@
               <w:pStyle w:val="Arbeitsjournal"/>
             </w:pPr>
             <w:r>
-              <w:lastRenderedPageBreak/>
               <w:t>Aktivität</w:t>
             </w:r>
           </w:p>
@@ -16536,6 +16588,7 @@
               <w:pStyle w:val="Arbeitsjournal"/>
             </w:pPr>
             <w:r>
+              <w:lastRenderedPageBreak/>
               <w:t>Istzeit</w:t>
             </w:r>
           </w:p>
@@ -17588,7 +17641,7 @@
           <w:noProof/>
         </w:rPr>
         <w:drawing>
-          <wp:inline distT="0" distB="0" distL="0" distR="0" wp14:anchorId="3CE3A4F1" wp14:editId="48F93073">
+          <wp:inline distT="0" distB="0" distL="0" distR="0" wp14:anchorId="3CE3A4F1" wp14:editId="4E73ABB3">
             <wp:extent cx="3117390" cy="3971498"/>
             <wp:effectExtent l="0" t="0" r="6985" b="0"/>
             <wp:docPr id="1615245166" name="Grafik 1"/>
@@ -17641,7 +17694,7 @@
           <w:noProof/>
         </w:rPr>
         <w:drawing>
-          <wp:inline distT="0" distB="0" distL="0" distR="0" wp14:anchorId="4F92144D" wp14:editId="5F97432E">
+          <wp:inline distT="0" distB="0" distL="0" distR="0" wp14:anchorId="4F92144D" wp14:editId="1A4B1BBC">
             <wp:extent cx="2905040" cy="1392072"/>
             <wp:effectExtent l="0" t="0" r="0" b="0"/>
             <wp:docPr id="1634167655" name="Grafik 2"/>
@@ -24307,7 +24360,7 @@
         <w:rPr>
           <w:noProof/>
         </w:rPr>
-        <w:t>26.04.2024</w:t>
+        <w:t>29.04.2024</w:t>
       </w:r>
     </w:fldSimple>
     <w:r>

</xml_diff>

<commit_message>
Added & Pushed IPA-Bericht Stand Tag 7
</commit_message>
<xml_diff>
--- a/IPA-Bericht.docx
+++ b/IPA-Bericht.docx
@@ -1,6 +1,6 @@
 
 <file path=word/document.xml><?xml version="1.0" encoding="utf-8"?>
-<w:document xmlns:wpc="http://schemas.microsoft.com/office/word/2010/wordprocessingCanvas" xmlns:cx="http://schemas.microsoft.com/office/drawing/2014/chartex" xmlns:cx1="http://schemas.microsoft.com/office/drawing/2015/9/8/chartex" xmlns:cx2="http://schemas.microsoft.com/office/drawing/2015/10/21/chartex" xmlns:cx3="http://schemas.microsoft.com/office/drawing/2016/5/9/chartex" xmlns:cx4="http://schemas.microsoft.com/office/drawing/2016/5/10/chartex" xmlns:cx5="http://schemas.microsoft.com/office/drawing/2016/5/11/chartex" xmlns:cx6="http://schemas.microsoft.com/office/drawing/2016/5/12/chartex" xmlns:cx7="http://schemas.microsoft.com/office/drawing/2016/5/13/chartex" xmlns:cx8="http://schemas.microsoft.com/office/drawing/2016/5/14/chartex" xmlns:mc="http://schemas.openxmlformats.org/markup-compatibility/2006" xmlns:aink="http://schemas.microsoft.com/office/drawing/2016/ink" xmlns:am3d="http://schemas.microsoft.com/office/drawing/2017/model3d" xmlns:o="urn:schemas-microsoft-com:office:office" xmlns:oel="http://schemas.microsoft.com/office/2019/extlst" xmlns:r="http://schemas.openxmlformats.org/officeDocument/2006/relationships" xmlns:m="http://schemas.openxmlformats.org/officeDocument/2006/math" xmlns:v="urn:schemas-microsoft-com:vml" xmlns:wp14="http://schemas.microsoft.com/office/word/2010/wordprocessingDrawing" xmlns:wp="http://schemas.openxmlformats.org/drawingml/2006/wordprocessingDrawing" xmlns:w10="urn:schemas-microsoft-com:office:word" xmlns:w="http://schemas.openxmlformats.org/wordprocessingml/2006/main" xmlns:w14="http://schemas.microsoft.com/office/word/2010/wordml" xmlns:w15="http://schemas.microsoft.com/office/word/2012/wordml" xmlns:w16cex="http://schemas.microsoft.com/office/word/2018/wordml/cex" xmlns:w16cid="http://schemas.microsoft.com/office/word/2016/wordml/cid" xmlns:w16="http://schemas.microsoft.com/office/word/2018/wordml" xmlns:w16sdtdh="http://schemas.microsoft.com/office/word/2020/wordml/sdtdatahash" xmlns:w16se="http://schemas.microsoft.com/office/word/2015/wordml/symex" xmlns:wpg="http://schemas.microsoft.com/office/word/2010/wordprocessingGroup" xmlns:wpi="http://schemas.microsoft.com/office/word/2010/wordprocessingInk" xmlns:wne="http://schemas.microsoft.com/office/word/2006/wordml" xmlns:wps="http://schemas.microsoft.com/office/word/2010/wordprocessingShape" mc:Ignorable="w14 w15 w16se w16cid w16 w16cex w16sdtdh wp14">
+<w:document xmlns:wpc="http://schemas.microsoft.com/office/word/2010/wordprocessingCanvas" xmlns:cx="http://schemas.microsoft.com/office/drawing/2014/chartex" xmlns:cx1="http://schemas.microsoft.com/office/drawing/2015/9/8/chartex" xmlns:cx2="http://schemas.microsoft.com/office/drawing/2015/10/21/chartex" xmlns:cx3="http://schemas.microsoft.com/office/drawing/2016/5/9/chartex" xmlns:cx4="http://schemas.microsoft.com/office/drawing/2016/5/10/chartex" xmlns:cx5="http://schemas.microsoft.com/office/drawing/2016/5/11/chartex" xmlns:cx6="http://schemas.microsoft.com/office/drawing/2016/5/12/chartex" xmlns:cx7="http://schemas.microsoft.com/office/drawing/2016/5/13/chartex" xmlns:cx8="http://schemas.microsoft.com/office/drawing/2016/5/14/chartex" xmlns:mc="http://schemas.openxmlformats.org/markup-compatibility/2006" xmlns:aink="http://schemas.microsoft.com/office/drawing/2016/ink" xmlns:am3d="http://schemas.microsoft.com/office/drawing/2017/model3d" xmlns:o="urn:schemas-microsoft-com:office:office" xmlns:oel="http://schemas.microsoft.com/office/2019/extlst" xmlns:r="http://schemas.openxmlformats.org/officeDocument/2006/relationships" xmlns:m="http://schemas.openxmlformats.org/officeDocument/2006/math" xmlns:v="urn:schemas-microsoft-com:vml" xmlns:wp14="http://schemas.microsoft.com/office/word/2010/wordprocessingDrawing" xmlns:wp="http://schemas.openxmlformats.org/drawingml/2006/wordprocessingDrawing" xmlns:w10="urn:schemas-microsoft-com:office:word" xmlns:w="http://schemas.openxmlformats.org/wordprocessingml/2006/main" xmlns:w14="http://schemas.microsoft.com/office/word/2010/wordml" xmlns:w15="http://schemas.microsoft.com/office/word/2012/wordml" xmlns:w16cex="http://schemas.microsoft.com/office/word/2018/wordml/cex" xmlns:w16cid="http://schemas.microsoft.com/office/word/2016/wordml/cid" xmlns:w16="http://schemas.microsoft.com/office/word/2018/wordml" xmlns:w16du="http://schemas.microsoft.com/office/word/2023/wordml/word16du" xmlns:w16sdtdh="http://schemas.microsoft.com/office/word/2020/wordml/sdtdatahash" xmlns:w16se="http://schemas.microsoft.com/office/word/2015/wordml/symex" xmlns:wpg="http://schemas.microsoft.com/office/word/2010/wordprocessingGroup" xmlns:wpi="http://schemas.microsoft.com/office/word/2010/wordprocessingInk" xmlns:wne="http://schemas.microsoft.com/office/word/2006/wordml" xmlns:wps="http://schemas.microsoft.com/office/word/2010/wordprocessingShape" mc:Ignorable="w14 w15 w16se w16cid w16 w16cex w16sdtdh w16du wp14">
   <w:body>
     <w:p>
       <w:pPr>
@@ -43,14 +43,14 @@
       <w:r>
         <w:fldChar w:fldCharType="separate"/>
       </w:r>
-      <w:bookmarkStart w:id="1" w:name="_Toc163632981"/>
+      <w:bookmarkStart w:id="1" w:name="_Toc164864706"/>
       <w:bookmarkStart w:id="2" w:name="_Toc163635093"/>
-      <w:bookmarkStart w:id="3" w:name="_Toc164864706"/>
+      <w:bookmarkStart w:id="3" w:name="_Toc163632981"/>
       <w:r>
         <w:rPr>
           <w:noProof/>
         </w:rPr>
-        <w:t>29. April 2024</w:t>
+        <w:t>30. April 2024</w:t>
       </w:r>
       <w:bookmarkEnd w:id="1"/>
       <w:bookmarkEnd w:id="2"/>
@@ -15150,6 +15150,9 @@
             <w:pPr>
               <w:pStyle w:val="LauftextGenerali"/>
             </w:pPr>
+            <w:r>
+              <w:t>30.04.2024</w:t>
+            </w:r>
           </w:p>
         </w:tc>
       </w:tr>
@@ -15185,6 +15188,17 @@
             <w:pPr>
               <w:pStyle w:val="LauftextGenerali"/>
             </w:pPr>
+            <w:r>
+              <w:t>Anpassung Pendenzenliste, Stellvertreter Verwaltung UI(</w:t>
+            </w:r>
+            <w:proofErr w:type="spellStart"/>
+            <w:r>
+              <w:t>StatusBox</w:t>
+            </w:r>
+            <w:proofErr w:type="spellEnd"/>
+            <w:r>
+              <w:t>)</w:t>
+            </w:r>
           </w:p>
         </w:tc>
       </w:tr>
@@ -15220,6 +15234,9 @@
             <w:pPr>
               <w:pStyle w:val="LauftextGenerali"/>
             </w:pPr>
+            <w:r>
+              <w:t xml:space="preserve">Ich konnte heute die Anpassung der Pendenzenliste abschliessen und habe das Grunddesign der Statusbox für die Stellvertreter Verwaltung abgeschlossen. </w:t>
+            </w:r>
           </w:p>
         </w:tc>
       </w:tr>
@@ -15255,6 +15272,9 @@
             <w:pPr>
               <w:pStyle w:val="LauftextGenerali"/>
             </w:pPr>
+            <w:r>
+              <w:t xml:space="preserve">Heute bin ich immer noch im Rückstand und hinter meiner Zeitplanung. </w:t>
+            </w:r>
           </w:p>
         </w:tc>
       </w:tr>
@@ -15290,6 +15310,17 @@
             <w:pPr>
               <w:pStyle w:val="LauftextGenerali"/>
             </w:pPr>
+            <w:r>
+              <w:t>Roman hatte mir geholfen die Funktionalität der Pendenzenliste zu finalisieren und hat mir einen «optimaleren» Weg für das Anzeigen der Knöpfe gezeigt. Dadurch sind die Knöpfe nur beim Stellvertreter sichtbar und nachdem der Status von «</w:t>
+            </w:r>
+            <w:proofErr w:type="spellStart"/>
+            <w:r>
+              <w:t>Pending</w:t>
+            </w:r>
+            <w:proofErr w:type="spellEnd"/>
+            <w:r>
+              <w:t>» gewechselt wurde, sind sie nicht mehr sichtbar.</w:t>
+            </w:r>
           </w:p>
         </w:tc>
       </w:tr>
@@ -15325,6 +15356,12 @@
             <w:pPr>
               <w:pStyle w:val="LauftextGenerali"/>
             </w:pPr>
+            <w:r>
+              <w:t xml:space="preserve">Ich bin gut vorangekommen, jedoch mache ich etwas langsam Fortschritte und mir fehlt noch einiges an der Dokumentation. Ich hoffe ich schaffe es in den nächsten 3 Tagen noch alles </w:t>
+            </w:r>
+            <w:r>
+              <w:t>aufzubauen.</w:t>
+            </w:r>
           </w:p>
         </w:tc>
       </w:tr>
@@ -15360,6 +15397,9 @@
             <w:pPr>
               <w:pStyle w:val="LauftextGenerali"/>
             </w:pPr>
+            <w:r>
+              <w:t>Aktuell gibt es keine anderen Lösungsvarianten.</w:t>
+            </w:r>
           </w:p>
         </w:tc>
       </w:tr>
@@ -15395,6 +15435,9 @@
             <w:pPr>
               <w:pStyle w:val="LauftextGenerali"/>
             </w:pPr>
+            <w:r>
+              <w:t>8,2h</w:t>
+            </w:r>
           </w:p>
         </w:tc>
       </w:tr>
@@ -15431,6 +15474,9 @@
             <w:pPr>
               <w:pStyle w:val="LauftextGenerali"/>
             </w:pPr>
+            <w:r>
+              <w:t>8,2h</w:t>
+            </w:r>
           </w:p>
         </w:tc>
       </w:tr>
@@ -15630,6 +15676,7 @@
               <w:pStyle w:val="Arbeitsjournal"/>
             </w:pPr>
             <w:r>
+              <w:lastRenderedPageBreak/>
               <w:t>Misserfolge</w:t>
             </w:r>
           </w:p>
@@ -15735,7 +15782,6 @@
               <w:pStyle w:val="Arbeitsjournal"/>
             </w:pPr>
             <w:r>
-              <w:lastRenderedPageBreak/>
               <w:t>Weitere Lösungsvarianten</w:t>
             </w:r>
           </w:p>
@@ -16483,6 +16529,7 @@
               <w:pStyle w:val="Arbeitsjournal"/>
             </w:pPr>
             <w:r>
+              <w:lastRenderedPageBreak/>
               <w:t>Reflexion</w:t>
             </w:r>
           </w:p>
@@ -16588,7 +16635,6 @@
               <w:pStyle w:val="Arbeitsjournal"/>
             </w:pPr>
             <w:r>
-              <w:lastRenderedPageBreak/>
               <w:t>Istzeit</w:t>
             </w:r>
           </w:p>
@@ -17641,7 +17687,7 @@
           <w:noProof/>
         </w:rPr>
         <w:drawing>
-          <wp:inline distT="0" distB="0" distL="0" distR="0" wp14:anchorId="3CE3A4F1" wp14:editId="4E73ABB3">
+          <wp:inline distT="0" distB="0" distL="0" distR="0" wp14:anchorId="3CE3A4F1" wp14:editId="6957FE73">
             <wp:extent cx="3117390" cy="3971498"/>
             <wp:effectExtent l="0" t="0" r="6985" b="0"/>
             <wp:docPr id="1615245166" name="Grafik 1"/>
@@ -17694,7 +17740,7 @@
           <w:noProof/>
         </w:rPr>
         <w:drawing>
-          <wp:inline distT="0" distB="0" distL="0" distR="0" wp14:anchorId="4F92144D" wp14:editId="1A4B1BBC">
+          <wp:inline distT="0" distB="0" distL="0" distR="0" wp14:anchorId="4F92144D" wp14:editId="65D9A33B">
             <wp:extent cx="2905040" cy="1392072"/>
             <wp:effectExtent l="0" t="0" r="0" b="0"/>
             <wp:docPr id="1634167655" name="Grafik 2"/>
@@ -24311,7 +24357,7 @@
 </file>
 
 <file path=word/endnotes.xml><?xml version="1.0" encoding="utf-8"?>
-<w:endnotes xmlns:wpc="http://schemas.microsoft.com/office/word/2010/wordprocessingCanvas" xmlns:cx="http://schemas.microsoft.com/office/drawing/2014/chartex" xmlns:cx1="http://schemas.microsoft.com/office/drawing/2015/9/8/chartex" xmlns:cx2="http://schemas.microsoft.com/office/drawing/2015/10/21/chartex" xmlns:cx3="http://schemas.microsoft.com/office/drawing/2016/5/9/chartex" xmlns:cx4="http://schemas.microsoft.com/office/drawing/2016/5/10/chartex" xmlns:cx5="http://schemas.microsoft.com/office/drawing/2016/5/11/chartex" xmlns:cx6="http://schemas.microsoft.com/office/drawing/2016/5/12/chartex" xmlns:cx7="http://schemas.microsoft.com/office/drawing/2016/5/13/chartex" xmlns:cx8="http://schemas.microsoft.com/office/drawing/2016/5/14/chartex" xmlns:mc="http://schemas.openxmlformats.org/markup-compatibility/2006" xmlns:aink="http://schemas.microsoft.com/office/drawing/2016/ink" xmlns:am3d="http://schemas.microsoft.com/office/drawing/2017/model3d" xmlns:o="urn:schemas-microsoft-com:office:office" xmlns:oel="http://schemas.microsoft.com/office/2019/extlst" xmlns:r="http://schemas.openxmlformats.org/officeDocument/2006/relationships" xmlns:m="http://schemas.openxmlformats.org/officeDocument/2006/math" xmlns:v="urn:schemas-microsoft-com:vml" xmlns:wp14="http://schemas.microsoft.com/office/word/2010/wordprocessingDrawing" xmlns:wp="http://schemas.openxmlformats.org/drawingml/2006/wordprocessingDrawing" xmlns:w10="urn:schemas-microsoft-com:office:word" xmlns:w="http://schemas.openxmlformats.org/wordprocessingml/2006/main" xmlns:w14="http://schemas.microsoft.com/office/word/2010/wordml" xmlns:w15="http://schemas.microsoft.com/office/word/2012/wordml" xmlns:w16cex="http://schemas.microsoft.com/office/word/2018/wordml/cex" xmlns:w16cid="http://schemas.microsoft.com/office/word/2016/wordml/cid" xmlns:w16="http://schemas.microsoft.com/office/word/2018/wordml" xmlns:w16sdtdh="http://schemas.microsoft.com/office/word/2020/wordml/sdtdatahash" xmlns:w16se="http://schemas.microsoft.com/office/word/2015/wordml/symex" xmlns:wpg="http://schemas.microsoft.com/office/word/2010/wordprocessingGroup" xmlns:wpi="http://schemas.microsoft.com/office/word/2010/wordprocessingInk" xmlns:wne="http://schemas.microsoft.com/office/word/2006/wordml" xmlns:wps="http://schemas.microsoft.com/office/word/2010/wordprocessingShape" mc:Ignorable="w14 w15 w16se w16cid w16 w16cex w16sdtdh wp14">
+<w:endnotes xmlns:wpc="http://schemas.microsoft.com/office/word/2010/wordprocessingCanvas" xmlns:cx="http://schemas.microsoft.com/office/drawing/2014/chartex" xmlns:cx1="http://schemas.microsoft.com/office/drawing/2015/9/8/chartex" xmlns:cx2="http://schemas.microsoft.com/office/drawing/2015/10/21/chartex" xmlns:cx3="http://schemas.microsoft.com/office/drawing/2016/5/9/chartex" xmlns:cx4="http://schemas.microsoft.com/office/drawing/2016/5/10/chartex" xmlns:cx5="http://schemas.microsoft.com/office/drawing/2016/5/11/chartex" xmlns:cx6="http://schemas.microsoft.com/office/drawing/2016/5/12/chartex" xmlns:cx7="http://schemas.microsoft.com/office/drawing/2016/5/13/chartex" xmlns:cx8="http://schemas.microsoft.com/office/drawing/2016/5/14/chartex" xmlns:mc="http://schemas.openxmlformats.org/markup-compatibility/2006" xmlns:aink="http://schemas.microsoft.com/office/drawing/2016/ink" xmlns:am3d="http://schemas.microsoft.com/office/drawing/2017/model3d" xmlns:o="urn:schemas-microsoft-com:office:office" xmlns:oel="http://schemas.microsoft.com/office/2019/extlst" xmlns:r="http://schemas.openxmlformats.org/officeDocument/2006/relationships" xmlns:m="http://schemas.openxmlformats.org/officeDocument/2006/math" xmlns:v="urn:schemas-microsoft-com:vml" xmlns:wp14="http://schemas.microsoft.com/office/word/2010/wordprocessingDrawing" xmlns:wp="http://schemas.openxmlformats.org/drawingml/2006/wordprocessingDrawing" xmlns:w10="urn:schemas-microsoft-com:office:word" xmlns:w="http://schemas.openxmlformats.org/wordprocessingml/2006/main" xmlns:w14="http://schemas.microsoft.com/office/word/2010/wordml" xmlns:w15="http://schemas.microsoft.com/office/word/2012/wordml" xmlns:w16cex="http://schemas.microsoft.com/office/word/2018/wordml/cex" xmlns:w16cid="http://schemas.microsoft.com/office/word/2016/wordml/cid" xmlns:w16="http://schemas.microsoft.com/office/word/2018/wordml" xmlns:w16du="http://schemas.microsoft.com/office/word/2023/wordml/word16du" xmlns:w16sdtdh="http://schemas.microsoft.com/office/word/2020/wordml/sdtdatahash" xmlns:w16se="http://schemas.microsoft.com/office/word/2015/wordml/symex" xmlns:wpg="http://schemas.microsoft.com/office/word/2010/wordprocessingGroup" xmlns:wpi="http://schemas.microsoft.com/office/word/2010/wordprocessingInk" xmlns:wne="http://schemas.microsoft.com/office/word/2006/wordml" xmlns:wps="http://schemas.microsoft.com/office/word/2010/wordprocessingShape" mc:Ignorable="w14 w15 w16se w16cid w16 w16cex w16sdtdh w16du wp14">
   <w:endnote w:type="separator" w:id="-1">
     <w:p>
       <w:r>
@@ -24330,7 +24376,7 @@
 </file>
 
 <file path=word/footer1.xml><?xml version="1.0" encoding="utf-8"?>
-<w:ftr xmlns:wpc="http://schemas.microsoft.com/office/word/2010/wordprocessingCanvas" xmlns:cx="http://schemas.microsoft.com/office/drawing/2014/chartex" xmlns:cx1="http://schemas.microsoft.com/office/drawing/2015/9/8/chartex" xmlns:cx2="http://schemas.microsoft.com/office/drawing/2015/10/21/chartex" xmlns:cx3="http://schemas.microsoft.com/office/drawing/2016/5/9/chartex" xmlns:cx4="http://schemas.microsoft.com/office/drawing/2016/5/10/chartex" xmlns:cx5="http://schemas.microsoft.com/office/drawing/2016/5/11/chartex" xmlns:cx6="http://schemas.microsoft.com/office/drawing/2016/5/12/chartex" xmlns:cx7="http://schemas.microsoft.com/office/drawing/2016/5/13/chartex" xmlns:cx8="http://schemas.microsoft.com/office/drawing/2016/5/14/chartex" xmlns:mc="http://schemas.openxmlformats.org/markup-compatibility/2006" xmlns:aink="http://schemas.microsoft.com/office/drawing/2016/ink" xmlns:am3d="http://schemas.microsoft.com/office/drawing/2017/model3d" xmlns:o="urn:schemas-microsoft-com:office:office" xmlns:oel="http://schemas.microsoft.com/office/2019/extlst" xmlns:r="http://schemas.openxmlformats.org/officeDocument/2006/relationships" xmlns:m="http://schemas.openxmlformats.org/officeDocument/2006/math" xmlns:v="urn:schemas-microsoft-com:vml" xmlns:wp14="http://schemas.microsoft.com/office/word/2010/wordprocessingDrawing" xmlns:wp="http://schemas.openxmlformats.org/drawingml/2006/wordprocessingDrawing" xmlns:w10="urn:schemas-microsoft-com:office:word" xmlns:w="http://schemas.openxmlformats.org/wordprocessingml/2006/main" xmlns:w14="http://schemas.microsoft.com/office/word/2010/wordml" xmlns:w15="http://schemas.microsoft.com/office/word/2012/wordml" xmlns:w16cex="http://schemas.microsoft.com/office/word/2018/wordml/cex" xmlns:w16cid="http://schemas.microsoft.com/office/word/2016/wordml/cid" xmlns:w16="http://schemas.microsoft.com/office/word/2018/wordml" xmlns:w16sdtdh="http://schemas.microsoft.com/office/word/2020/wordml/sdtdatahash" xmlns:w16se="http://schemas.microsoft.com/office/word/2015/wordml/symex" xmlns:wpg="http://schemas.microsoft.com/office/word/2010/wordprocessingGroup" xmlns:wpi="http://schemas.microsoft.com/office/word/2010/wordprocessingInk" xmlns:wne="http://schemas.microsoft.com/office/word/2006/wordml" xmlns:wps="http://schemas.microsoft.com/office/word/2010/wordprocessingShape" mc:Ignorable="w14 w15 w16se w16cid w16 w16cex w16sdtdh wp14">
+<w:ftr xmlns:wpc="http://schemas.microsoft.com/office/word/2010/wordprocessingCanvas" xmlns:cx="http://schemas.microsoft.com/office/drawing/2014/chartex" xmlns:cx1="http://schemas.microsoft.com/office/drawing/2015/9/8/chartex" xmlns:cx2="http://schemas.microsoft.com/office/drawing/2015/10/21/chartex" xmlns:cx3="http://schemas.microsoft.com/office/drawing/2016/5/9/chartex" xmlns:cx4="http://schemas.microsoft.com/office/drawing/2016/5/10/chartex" xmlns:cx5="http://schemas.microsoft.com/office/drawing/2016/5/11/chartex" xmlns:cx6="http://schemas.microsoft.com/office/drawing/2016/5/12/chartex" xmlns:cx7="http://schemas.microsoft.com/office/drawing/2016/5/13/chartex" xmlns:cx8="http://schemas.microsoft.com/office/drawing/2016/5/14/chartex" xmlns:mc="http://schemas.openxmlformats.org/markup-compatibility/2006" xmlns:aink="http://schemas.microsoft.com/office/drawing/2016/ink" xmlns:am3d="http://schemas.microsoft.com/office/drawing/2017/model3d" xmlns:o="urn:schemas-microsoft-com:office:office" xmlns:oel="http://schemas.microsoft.com/office/2019/extlst" xmlns:r="http://schemas.openxmlformats.org/officeDocument/2006/relationships" xmlns:m="http://schemas.openxmlformats.org/officeDocument/2006/math" xmlns:v="urn:schemas-microsoft-com:vml" xmlns:wp14="http://schemas.microsoft.com/office/word/2010/wordprocessingDrawing" xmlns:wp="http://schemas.openxmlformats.org/drawingml/2006/wordprocessingDrawing" xmlns:w10="urn:schemas-microsoft-com:office:word" xmlns:w="http://schemas.openxmlformats.org/wordprocessingml/2006/main" xmlns:w14="http://schemas.microsoft.com/office/word/2010/wordml" xmlns:w15="http://schemas.microsoft.com/office/word/2012/wordml" xmlns:w16cex="http://schemas.microsoft.com/office/word/2018/wordml/cex" xmlns:w16cid="http://schemas.microsoft.com/office/word/2016/wordml/cid" xmlns:w16="http://schemas.microsoft.com/office/word/2018/wordml" xmlns:w16du="http://schemas.microsoft.com/office/word/2023/wordml/word16du" xmlns:w16sdtdh="http://schemas.microsoft.com/office/word/2020/wordml/sdtdatahash" xmlns:w16se="http://schemas.microsoft.com/office/word/2015/wordml/symex" xmlns:wpg="http://schemas.microsoft.com/office/word/2010/wordprocessingGroup" xmlns:wpi="http://schemas.microsoft.com/office/word/2010/wordprocessingInk" xmlns:wne="http://schemas.microsoft.com/office/word/2006/wordml" xmlns:wps="http://schemas.microsoft.com/office/word/2010/wordprocessingShape" mc:Ignorable="w14 w15 w16se w16cid w16 w16cex w16sdtdh w16du wp14">
   <w:p>
     <w:pPr>
       <w:pBdr>
@@ -24360,7 +24406,7 @@
         <w:rPr>
           <w:noProof/>
         </w:rPr>
-        <w:t>29.04.2024</w:t>
+        <w:t>30.04.2024</w:t>
       </w:r>
     </w:fldSimple>
     <w:r>
@@ -24455,7 +24501,7 @@
 </file>
 
 <file path=word/footnotes.xml><?xml version="1.0" encoding="utf-8"?>
-<w:footnotes xmlns:wpc="http://schemas.microsoft.com/office/word/2010/wordprocessingCanvas" xmlns:cx="http://schemas.microsoft.com/office/drawing/2014/chartex" xmlns:cx1="http://schemas.microsoft.com/office/drawing/2015/9/8/chartex" xmlns:cx2="http://schemas.microsoft.com/office/drawing/2015/10/21/chartex" xmlns:cx3="http://schemas.microsoft.com/office/drawing/2016/5/9/chartex" xmlns:cx4="http://schemas.microsoft.com/office/drawing/2016/5/10/chartex" xmlns:cx5="http://schemas.microsoft.com/office/drawing/2016/5/11/chartex" xmlns:cx6="http://schemas.microsoft.com/office/drawing/2016/5/12/chartex" xmlns:cx7="http://schemas.microsoft.com/office/drawing/2016/5/13/chartex" xmlns:cx8="http://schemas.microsoft.com/office/drawing/2016/5/14/chartex" xmlns:mc="http://schemas.openxmlformats.org/markup-compatibility/2006" xmlns:aink="http://schemas.microsoft.com/office/drawing/2016/ink" xmlns:am3d="http://schemas.microsoft.com/office/drawing/2017/model3d" xmlns:o="urn:schemas-microsoft-com:office:office" xmlns:oel="http://schemas.microsoft.com/office/2019/extlst" xmlns:r="http://schemas.openxmlformats.org/officeDocument/2006/relationships" xmlns:m="http://schemas.openxmlformats.org/officeDocument/2006/math" xmlns:v="urn:schemas-microsoft-com:vml" xmlns:wp14="http://schemas.microsoft.com/office/word/2010/wordprocessingDrawing" xmlns:wp="http://schemas.openxmlformats.org/drawingml/2006/wordprocessingDrawing" xmlns:w10="urn:schemas-microsoft-com:office:word" xmlns:w="http://schemas.openxmlformats.org/wordprocessingml/2006/main" xmlns:w14="http://schemas.microsoft.com/office/word/2010/wordml" xmlns:w15="http://schemas.microsoft.com/office/word/2012/wordml" xmlns:w16cex="http://schemas.microsoft.com/office/word/2018/wordml/cex" xmlns:w16cid="http://schemas.microsoft.com/office/word/2016/wordml/cid" xmlns:w16="http://schemas.microsoft.com/office/word/2018/wordml" xmlns:w16sdtdh="http://schemas.microsoft.com/office/word/2020/wordml/sdtdatahash" xmlns:w16se="http://schemas.microsoft.com/office/word/2015/wordml/symex" xmlns:wpg="http://schemas.microsoft.com/office/word/2010/wordprocessingGroup" xmlns:wpi="http://schemas.microsoft.com/office/word/2010/wordprocessingInk" xmlns:wne="http://schemas.microsoft.com/office/word/2006/wordml" xmlns:wps="http://schemas.microsoft.com/office/word/2010/wordprocessingShape" mc:Ignorable="w14 w15 w16se w16cid w16 w16cex w16sdtdh wp14">
+<w:footnotes xmlns:wpc="http://schemas.microsoft.com/office/word/2010/wordprocessingCanvas" xmlns:cx="http://schemas.microsoft.com/office/drawing/2014/chartex" xmlns:cx1="http://schemas.microsoft.com/office/drawing/2015/9/8/chartex" xmlns:cx2="http://schemas.microsoft.com/office/drawing/2015/10/21/chartex" xmlns:cx3="http://schemas.microsoft.com/office/drawing/2016/5/9/chartex" xmlns:cx4="http://schemas.microsoft.com/office/drawing/2016/5/10/chartex" xmlns:cx5="http://schemas.microsoft.com/office/drawing/2016/5/11/chartex" xmlns:cx6="http://schemas.microsoft.com/office/drawing/2016/5/12/chartex" xmlns:cx7="http://schemas.microsoft.com/office/drawing/2016/5/13/chartex" xmlns:cx8="http://schemas.microsoft.com/office/drawing/2016/5/14/chartex" xmlns:mc="http://schemas.openxmlformats.org/markup-compatibility/2006" xmlns:aink="http://schemas.microsoft.com/office/drawing/2016/ink" xmlns:am3d="http://schemas.microsoft.com/office/drawing/2017/model3d" xmlns:o="urn:schemas-microsoft-com:office:office" xmlns:oel="http://schemas.microsoft.com/office/2019/extlst" xmlns:r="http://schemas.openxmlformats.org/officeDocument/2006/relationships" xmlns:m="http://schemas.openxmlformats.org/officeDocument/2006/math" xmlns:v="urn:schemas-microsoft-com:vml" xmlns:wp14="http://schemas.microsoft.com/office/word/2010/wordprocessingDrawing" xmlns:wp="http://schemas.openxmlformats.org/drawingml/2006/wordprocessingDrawing" xmlns:w10="urn:schemas-microsoft-com:office:word" xmlns:w="http://schemas.openxmlformats.org/wordprocessingml/2006/main" xmlns:w14="http://schemas.microsoft.com/office/word/2010/wordml" xmlns:w15="http://schemas.microsoft.com/office/word/2012/wordml" xmlns:w16cex="http://schemas.microsoft.com/office/word/2018/wordml/cex" xmlns:w16cid="http://schemas.microsoft.com/office/word/2016/wordml/cid" xmlns:w16="http://schemas.microsoft.com/office/word/2018/wordml" xmlns:w16du="http://schemas.microsoft.com/office/word/2023/wordml/word16du" xmlns:w16sdtdh="http://schemas.microsoft.com/office/word/2020/wordml/sdtdatahash" xmlns:w16se="http://schemas.microsoft.com/office/word/2015/wordml/symex" xmlns:wpg="http://schemas.microsoft.com/office/word/2010/wordprocessingGroup" xmlns:wpi="http://schemas.microsoft.com/office/word/2010/wordprocessingInk" xmlns:wne="http://schemas.microsoft.com/office/word/2006/wordml" xmlns:wps="http://schemas.microsoft.com/office/word/2010/wordprocessingShape" mc:Ignorable="w14 w15 w16se w16cid w16 w16cex w16sdtdh w16du wp14">
   <w:footnote w:type="separator" w:id="-1">
     <w:p>
       <w:r>
@@ -24474,7 +24520,7 @@
 </file>
 
 <file path=word/header1.xml><?xml version="1.0" encoding="utf-8"?>
-<w:hdr xmlns:wpc="http://schemas.microsoft.com/office/word/2010/wordprocessingCanvas" xmlns:cx="http://schemas.microsoft.com/office/drawing/2014/chartex" xmlns:cx1="http://schemas.microsoft.com/office/drawing/2015/9/8/chartex" xmlns:cx2="http://schemas.microsoft.com/office/drawing/2015/10/21/chartex" xmlns:cx3="http://schemas.microsoft.com/office/drawing/2016/5/9/chartex" xmlns:cx4="http://schemas.microsoft.com/office/drawing/2016/5/10/chartex" xmlns:cx5="http://schemas.microsoft.com/office/drawing/2016/5/11/chartex" xmlns:cx6="http://schemas.microsoft.com/office/drawing/2016/5/12/chartex" xmlns:cx7="http://schemas.microsoft.com/office/drawing/2016/5/13/chartex" xmlns:cx8="http://schemas.microsoft.com/office/drawing/2016/5/14/chartex" xmlns:mc="http://schemas.openxmlformats.org/markup-compatibility/2006" xmlns:aink="http://schemas.microsoft.com/office/drawing/2016/ink" xmlns:am3d="http://schemas.microsoft.com/office/drawing/2017/model3d" xmlns:o="urn:schemas-microsoft-com:office:office" xmlns:oel="http://schemas.microsoft.com/office/2019/extlst" xmlns:r="http://schemas.openxmlformats.org/officeDocument/2006/relationships" xmlns:m="http://schemas.openxmlformats.org/officeDocument/2006/math" xmlns:v="urn:schemas-microsoft-com:vml" xmlns:wp14="http://schemas.microsoft.com/office/word/2010/wordprocessingDrawing" xmlns:wp="http://schemas.openxmlformats.org/drawingml/2006/wordprocessingDrawing" xmlns:w10="urn:schemas-microsoft-com:office:word" xmlns:w="http://schemas.openxmlformats.org/wordprocessingml/2006/main" xmlns:w14="http://schemas.microsoft.com/office/word/2010/wordml" xmlns:w15="http://schemas.microsoft.com/office/word/2012/wordml" xmlns:w16cex="http://schemas.microsoft.com/office/word/2018/wordml/cex" xmlns:w16cid="http://schemas.microsoft.com/office/word/2016/wordml/cid" xmlns:w16="http://schemas.microsoft.com/office/word/2018/wordml" xmlns:w16sdtdh="http://schemas.microsoft.com/office/word/2020/wordml/sdtdatahash" xmlns:w16se="http://schemas.microsoft.com/office/word/2015/wordml/symex" xmlns:wpg="http://schemas.microsoft.com/office/word/2010/wordprocessingGroup" xmlns:wpi="http://schemas.microsoft.com/office/word/2010/wordprocessingInk" xmlns:wne="http://schemas.microsoft.com/office/word/2006/wordml" xmlns:wps="http://schemas.microsoft.com/office/word/2010/wordprocessingShape" mc:Ignorable="w14 w15 w16se w16cid w16 w16cex w16sdtdh wp14">
+<w:hdr xmlns:wpc="http://schemas.microsoft.com/office/word/2010/wordprocessingCanvas" xmlns:cx="http://schemas.microsoft.com/office/drawing/2014/chartex" xmlns:cx1="http://schemas.microsoft.com/office/drawing/2015/9/8/chartex" xmlns:cx2="http://schemas.microsoft.com/office/drawing/2015/10/21/chartex" xmlns:cx3="http://schemas.microsoft.com/office/drawing/2016/5/9/chartex" xmlns:cx4="http://schemas.microsoft.com/office/drawing/2016/5/10/chartex" xmlns:cx5="http://schemas.microsoft.com/office/drawing/2016/5/11/chartex" xmlns:cx6="http://schemas.microsoft.com/office/drawing/2016/5/12/chartex" xmlns:cx7="http://schemas.microsoft.com/office/drawing/2016/5/13/chartex" xmlns:cx8="http://schemas.microsoft.com/office/drawing/2016/5/14/chartex" xmlns:mc="http://schemas.openxmlformats.org/markup-compatibility/2006" xmlns:aink="http://schemas.microsoft.com/office/drawing/2016/ink" xmlns:am3d="http://schemas.microsoft.com/office/drawing/2017/model3d" xmlns:o="urn:schemas-microsoft-com:office:office" xmlns:oel="http://schemas.microsoft.com/office/2019/extlst" xmlns:r="http://schemas.openxmlformats.org/officeDocument/2006/relationships" xmlns:m="http://schemas.openxmlformats.org/officeDocument/2006/math" xmlns:v="urn:schemas-microsoft-com:vml" xmlns:wp14="http://schemas.microsoft.com/office/word/2010/wordprocessingDrawing" xmlns:wp="http://schemas.openxmlformats.org/drawingml/2006/wordprocessingDrawing" xmlns:w10="urn:schemas-microsoft-com:office:word" xmlns:w="http://schemas.openxmlformats.org/wordprocessingml/2006/main" xmlns:w14="http://schemas.microsoft.com/office/word/2010/wordml" xmlns:w15="http://schemas.microsoft.com/office/word/2012/wordml" xmlns:w16cex="http://schemas.microsoft.com/office/word/2018/wordml/cex" xmlns:w16cid="http://schemas.microsoft.com/office/word/2016/wordml/cid" xmlns:w16="http://schemas.microsoft.com/office/word/2018/wordml" xmlns:w16du="http://schemas.microsoft.com/office/word/2023/wordml/word16du" xmlns:w16sdtdh="http://schemas.microsoft.com/office/word/2020/wordml/sdtdatahash" xmlns:w16se="http://schemas.microsoft.com/office/word/2015/wordml/symex" xmlns:wpg="http://schemas.microsoft.com/office/word/2010/wordprocessingGroup" xmlns:wpi="http://schemas.microsoft.com/office/word/2010/wordprocessingInk" xmlns:wne="http://schemas.microsoft.com/office/word/2006/wordml" xmlns:wps="http://schemas.microsoft.com/office/word/2010/wordprocessingShape" mc:Ignorable="w14 w15 w16se w16cid w16 w16cex w16sdtdh w16du wp14">
   <w:p>
     <w:pPr>
       <w:pBdr>
@@ -24519,7 +24565,7 @@
 </file>
 
 <file path=word/header2.xml><?xml version="1.0" encoding="utf-8"?>
-<w:hdr xmlns:wpc="http://schemas.microsoft.com/office/word/2010/wordprocessingCanvas" xmlns:cx="http://schemas.microsoft.com/office/drawing/2014/chartex" xmlns:cx1="http://schemas.microsoft.com/office/drawing/2015/9/8/chartex" xmlns:cx2="http://schemas.microsoft.com/office/drawing/2015/10/21/chartex" xmlns:cx3="http://schemas.microsoft.com/office/drawing/2016/5/9/chartex" xmlns:cx4="http://schemas.microsoft.com/office/drawing/2016/5/10/chartex" xmlns:cx5="http://schemas.microsoft.com/office/drawing/2016/5/11/chartex" xmlns:cx6="http://schemas.microsoft.com/office/drawing/2016/5/12/chartex" xmlns:cx7="http://schemas.microsoft.com/office/drawing/2016/5/13/chartex" xmlns:cx8="http://schemas.microsoft.com/office/drawing/2016/5/14/chartex" xmlns:mc="http://schemas.openxmlformats.org/markup-compatibility/2006" xmlns:aink="http://schemas.microsoft.com/office/drawing/2016/ink" xmlns:am3d="http://schemas.microsoft.com/office/drawing/2017/model3d" xmlns:o="urn:schemas-microsoft-com:office:office" xmlns:oel="http://schemas.microsoft.com/office/2019/extlst" xmlns:r="http://schemas.openxmlformats.org/officeDocument/2006/relationships" xmlns:m="http://schemas.openxmlformats.org/officeDocument/2006/math" xmlns:v="urn:schemas-microsoft-com:vml" xmlns:wp14="http://schemas.microsoft.com/office/word/2010/wordprocessingDrawing" xmlns:wp="http://schemas.openxmlformats.org/drawingml/2006/wordprocessingDrawing" xmlns:w10="urn:schemas-microsoft-com:office:word" xmlns:w="http://schemas.openxmlformats.org/wordprocessingml/2006/main" xmlns:w14="http://schemas.microsoft.com/office/word/2010/wordml" xmlns:w15="http://schemas.microsoft.com/office/word/2012/wordml" xmlns:w16cex="http://schemas.microsoft.com/office/word/2018/wordml/cex" xmlns:w16cid="http://schemas.microsoft.com/office/word/2016/wordml/cid" xmlns:w16="http://schemas.microsoft.com/office/word/2018/wordml" xmlns:w16sdtdh="http://schemas.microsoft.com/office/word/2020/wordml/sdtdatahash" xmlns:w16se="http://schemas.microsoft.com/office/word/2015/wordml/symex" xmlns:wpg="http://schemas.microsoft.com/office/word/2010/wordprocessingGroup" xmlns:wpi="http://schemas.microsoft.com/office/word/2010/wordprocessingInk" xmlns:wne="http://schemas.microsoft.com/office/word/2006/wordml" xmlns:wps="http://schemas.microsoft.com/office/word/2010/wordprocessingShape" mc:Ignorable="w14 w15 w16se w16cid w16 w16cex w16sdtdh wp14">
+<w:hdr xmlns:wpc="http://schemas.microsoft.com/office/word/2010/wordprocessingCanvas" xmlns:cx="http://schemas.microsoft.com/office/drawing/2014/chartex" xmlns:cx1="http://schemas.microsoft.com/office/drawing/2015/9/8/chartex" xmlns:cx2="http://schemas.microsoft.com/office/drawing/2015/10/21/chartex" xmlns:cx3="http://schemas.microsoft.com/office/drawing/2016/5/9/chartex" xmlns:cx4="http://schemas.microsoft.com/office/drawing/2016/5/10/chartex" xmlns:cx5="http://schemas.microsoft.com/office/drawing/2016/5/11/chartex" xmlns:cx6="http://schemas.microsoft.com/office/drawing/2016/5/12/chartex" xmlns:cx7="http://schemas.microsoft.com/office/drawing/2016/5/13/chartex" xmlns:cx8="http://schemas.microsoft.com/office/drawing/2016/5/14/chartex" xmlns:mc="http://schemas.openxmlformats.org/markup-compatibility/2006" xmlns:aink="http://schemas.microsoft.com/office/drawing/2016/ink" xmlns:am3d="http://schemas.microsoft.com/office/drawing/2017/model3d" xmlns:o="urn:schemas-microsoft-com:office:office" xmlns:oel="http://schemas.microsoft.com/office/2019/extlst" xmlns:r="http://schemas.openxmlformats.org/officeDocument/2006/relationships" xmlns:m="http://schemas.openxmlformats.org/officeDocument/2006/math" xmlns:v="urn:schemas-microsoft-com:vml" xmlns:wp14="http://schemas.microsoft.com/office/word/2010/wordprocessingDrawing" xmlns:wp="http://schemas.openxmlformats.org/drawingml/2006/wordprocessingDrawing" xmlns:w10="urn:schemas-microsoft-com:office:word" xmlns:w="http://schemas.openxmlformats.org/wordprocessingml/2006/main" xmlns:w14="http://schemas.microsoft.com/office/word/2010/wordml" xmlns:w15="http://schemas.microsoft.com/office/word/2012/wordml" xmlns:w16cex="http://schemas.microsoft.com/office/word/2018/wordml/cex" xmlns:w16cid="http://schemas.microsoft.com/office/word/2016/wordml/cid" xmlns:w16="http://schemas.microsoft.com/office/word/2018/wordml" xmlns:w16du="http://schemas.microsoft.com/office/word/2023/wordml/word16du" xmlns:w16sdtdh="http://schemas.microsoft.com/office/word/2020/wordml/sdtdatahash" xmlns:w16se="http://schemas.microsoft.com/office/word/2015/wordml/symex" xmlns:wpg="http://schemas.microsoft.com/office/word/2010/wordprocessingGroup" xmlns:wpi="http://schemas.microsoft.com/office/word/2010/wordprocessingInk" xmlns:wne="http://schemas.microsoft.com/office/word/2006/wordml" xmlns:wps="http://schemas.microsoft.com/office/word/2010/wordprocessingShape" mc:Ignorable="w14 w15 w16se w16cid w16 w16cex w16sdtdh w16du wp14">
   <w:p>
     <w:pPr>
       <w:pStyle w:val="Kopfzeile"/>
@@ -24601,7 +24647,7 @@
 </file>
 
 <file path=word/numbering.xml><?xml version="1.0" encoding="utf-8"?>
-<w:numbering xmlns:wpc="http://schemas.microsoft.com/office/word/2010/wordprocessingCanvas" xmlns:cx="http://schemas.microsoft.com/office/drawing/2014/chartex" xmlns:cx1="http://schemas.microsoft.com/office/drawing/2015/9/8/chartex" xmlns:cx2="http://schemas.microsoft.com/office/drawing/2015/10/21/chartex" xmlns:cx3="http://schemas.microsoft.com/office/drawing/2016/5/9/chartex" xmlns:cx4="http://schemas.microsoft.com/office/drawing/2016/5/10/chartex" xmlns:cx5="http://schemas.microsoft.com/office/drawing/2016/5/11/chartex" xmlns:cx6="http://schemas.microsoft.com/office/drawing/2016/5/12/chartex" xmlns:cx7="http://schemas.microsoft.com/office/drawing/2016/5/13/chartex" xmlns:cx8="http://schemas.microsoft.com/office/drawing/2016/5/14/chartex" xmlns:mc="http://schemas.openxmlformats.org/markup-compatibility/2006" xmlns:aink="http://schemas.microsoft.com/office/drawing/2016/ink" xmlns:am3d="http://schemas.microsoft.com/office/drawing/2017/model3d" xmlns:o="urn:schemas-microsoft-com:office:office" xmlns:oel="http://schemas.microsoft.com/office/2019/extlst" xmlns:r="http://schemas.openxmlformats.org/officeDocument/2006/relationships" xmlns:m="http://schemas.openxmlformats.org/officeDocument/2006/math" xmlns:v="urn:schemas-microsoft-com:vml" xmlns:wp14="http://schemas.microsoft.com/office/word/2010/wordprocessingDrawing" xmlns:wp="http://schemas.openxmlformats.org/drawingml/2006/wordprocessingDrawing" xmlns:w10="urn:schemas-microsoft-com:office:word" xmlns:w="http://schemas.openxmlformats.org/wordprocessingml/2006/main" xmlns:w14="http://schemas.microsoft.com/office/word/2010/wordml" xmlns:w15="http://schemas.microsoft.com/office/word/2012/wordml" xmlns:w16cex="http://schemas.microsoft.com/office/word/2018/wordml/cex" xmlns:w16cid="http://schemas.microsoft.com/office/word/2016/wordml/cid" xmlns:w16="http://schemas.microsoft.com/office/word/2018/wordml" xmlns:w16sdtdh="http://schemas.microsoft.com/office/word/2020/wordml/sdtdatahash" xmlns:w16se="http://schemas.microsoft.com/office/word/2015/wordml/symex" xmlns:wpg="http://schemas.microsoft.com/office/word/2010/wordprocessingGroup" xmlns:wpi="http://schemas.microsoft.com/office/word/2010/wordprocessingInk" xmlns:wne="http://schemas.microsoft.com/office/word/2006/wordml" xmlns:wps="http://schemas.microsoft.com/office/word/2010/wordprocessingShape" mc:Ignorable="w14 w15 w16se w16cid w16 w16cex w16sdtdh wp14">
+<w:numbering xmlns:wpc="http://schemas.microsoft.com/office/word/2010/wordprocessingCanvas" xmlns:cx="http://schemas.microsoft.com/office/drawing/2014/chartex" xmlns:cx1="http://schemas.microsoft.com/office/drawing/2015/9/8/chartex" xmlns:cx2="http://schemas.microsoft.com/office/drawing/2015/10/21/chartex" xmlns:cx3="http://schemas.microsoft.com/office/drawing/2016/5/9/chartex" xmlns:cx4="http://schemas.microsoft.com/office/drawing/2016/5/10/chartex" xmlns:cx5="http://schemas.microsoft.com/office/drawing/2016/5/11/chartex" xmlns:cx6="http://schemas.microsoft.com/office/drawing/2016/5/12/chartex" xmlns:cx7="http://schemas.microsoft.com/office/drawing/2016/5/13/chartex" xmlns:cx8="http://schemas.microsoft.com/office/drawing/2016/5/14/chartex" xmlns:mc="http://schemas.openxmlformats.org/markup-compatibility/2006" xmlns:aink="http://schemas.microsoft.com/office/drawing/2016/ink" xmlns:am3d="http://schemas.microsoft.com/office/drawing/2017/model3d" xmlns:o="urn:schemas-microsoft-com:office:office" xmlns:oel="http://schemas.microsoft.com/office/2019/extlst" xmlns:r="http://schemas.openxmlformats.org/officeDocument/2006/relationships" xmlns:m="http://schemas.openxmlformats.org/officeDocument/2006/math" xmlns:v="urn:schemas-microsoft-com:vml" xmlns:wp14="http://schemas.microsoft.com/office/word/2010/wordprocessingDrawing" xmlns:wp="http://schemas.openxmlformats.org/drawingml/2006/wordprocessingDrawing" xmlns:w10="urn:schemas-microsoft-com:office:word" xmlns:w="http://schemas.openxmlformats.org/wordprocessingml/2006/main" xmlns:w14="http://schemas.microsoft.com/office/word/2010/wordml" xmlns:w15="http://schemas.microsoft.com/office/word/2012/wordml" xmlns:w16cex="http://schemas.microsoft.com/office/word/2018/wordml/cex" xmlns:w16cid="http://schemas.microsoft.com/office/word/2016/wordml/cid" xmlns:w16="http://schemas.microsoft.com/office/word/2018/wordml" xmlns:w16du="http://schemas.microsoft.com/office/word/2023/wordml/word16du" xmlns:w16sdtdh="http://schemas.microsoft.com/office/word/2020/wordml/sdtdatahash" xmlns:w16se="http://schemas.microsoft.com/office/word/2015/wordml/symex" xmlns:wpg="http://schemas.microsoft.com/office/word/2010/wordprocessingGroup" xmlns:wpi="http://schemas.microsoft.com/office/word/2010/wordprocessingInk" xmlns:wne="http://schemas.microsoft.com/office/word/2006/wordml" xmlns:wps="http://schemas.microsoft.com/office/word/2010/wordprocessingShape" mc:Ignorable="w14 w15 w16se w16cid w16 w16cex w16sdtdh w16du wp14">
   <w:abstractNum w:abstractNumId="0" w15:restartNumberingAfterBreak="0">
     <w:nsid w:val="02290665"/>
     <w:multiLevelType w:val="multilevel"/>
@@ -27454,7 +27500,7 @@
 </file>
 
 <file path=word/styles.xml><?xml version="1.0" encoding="utf-8"?>
-<w:styles xmlns:mc="http://schemas.openxmlformats.org/markup-compatibility/2006" xmlns:r="http://schemas.openxmlformats.org/officeDocument/2006/relationships" xmlns:w="http://schemas.openxmlformats.org/wordprocessingml/2006/main" xmlns:w14="http://schemas.microsoft.com/office/word/2010/wordml" xmlns:w15="http://schemas.microsoft.com/office/word/2012/wordml" xmlns:w16cex="http://schemas.microsoft.com/office/word/2018/wordml/cex" xmlns:w16cid="http://schemas.microsoft.com/office/word/2016/wordml/cid" xmlns:w16="http://schemas.microsoft.com/office/word/2018/wordml" xmlns:w16sdtdh="http://schemas.microsoft.com/office/word/2020/wordml/sdtdatahash" xmlns:w16se="http://schemas.microsoft.com/office/word/2015/wordml/symex" mc:Ignorable="w14 w15 w16se w16cid w16 w16cex w16sdtdh">
+<w:styles xmlns:mc="http://schemas.openxmlformats.org/markup-compatibility/2006" xmlns:r="http://schemas.openxmlformats.org/officeDocument/2006/relationships" xmlns:w="http://schemas.openxmlformats.org/wordprocessingml/2006/main" xmlns:w14="http://schemas.microsoft.com/office/word/2010/wordml" xmlns:w15="http://schemas.microsoft.com/office/word/2012/wordml" xmlns:w16cex="http://schemas.microsoft.com/office/word/2018/wordml/cex" xmlns:w16cid="http://schemas.microsoft.com/office/word/2016/wordml/cid" xmlns:w16="http://schemas.microsoft.com/office/word/2018/wordml" xmlns:w16du="http://schemas.microsoft.com/office/word/2023/wordml/word16du" xmlns:w16sdtdh="http://schemas.microsoft.com/office/word/2020/wordml/sdtdatahash" xmlns:w16se="http://schemas.microsoft.com/office/word/2015/wordml/symex" mc:Ignorable="w14 w15 w16se w16cid w16 w16cex w16sdtdh w16du">
   <w:docDefaults>
     <w:rPrDefault>
       <w:rPr>

</xml_diff>

<commit_message>
Added & Pushed IPA-Bericht Stand Tag 8
</commit_message>
<xml_diff>
--- a/IPA-Bericht.docx
+++ b/IPA-Bericht.docx
@@ -43,14 +43,14 @@
       <w:r>
         <w:fldChar w:fldCharType="separate"/>
       </w:r>
-      <w:bookmarkStart w:id="1" w:name="_Toc164864706"/>
+      <w:bookmarkStart w:id="1" w:name="_Toc163632981"/>
       <w:bookmarkStart w:id="2" w:name="_Toc163635093"/>
-      <w:bookmarkStart w:id="3" w:name="_Toc163632981"/>
+      <w:bookmarkStart w:id="3" w:name="_Toc164864706"/>
       <w:r>
         <w:rPr>
           <w:noProof/>
         </w:rPr>
-        <w:t>30. April 2024</w:t>
+        <w:t>2. Mai 2024</w:t>
       </w:r>
       <w:bookmarkEnd w:id="1"/>
       <w:bookmarkEnd w:id="2"/>
@@ -1115,6 +1115,324 @@
             </w:pPr>
             <w:r>
               <w:t>29. April 2024</w:t>
+            </w:r>
+          </w:p>
+        </w:tc>
+        <w:tc>
+          <w:tcPr>
+            <w:tcW w:w="2268" w:type="dxa"/>
+            <w:tcBorders>
+              <w:top w:val="single" w:sz="12" w:space="0" w:color="auto"/>
+              <w:left w:val="single" w:sz="12" w:space="0" w:color="FFFFFF" w:themeColor="background1"/>
+              <w:bottom w:val="single" w:sz="12" w:space="0" w:color="auto"/>
+              <w:right w:val="single" w:sz="12" w:space="0" w:color="FFFFFF" w:themeColor="background1"/>
+            </w:tcBorders>
+          </w:tcPr>
+          <w:p>
+            <w:pPr>
+              <w:pStyle w:val="LauftextGenerali"/>
+            </w:pPr>
+            <w:r>
+              <w:t>Mia Rascher</w:t>
+            </w:r>
+          </w:p>
+        </w:tc>
+        <w:tc>
+          <w:tcPr>
+            <w:tcW w:w="2268" w:type="dxa"/>
+            <w:tcBorders>
+              <w:top w:val="single" w:sz="12" w:space="0" w:color="auto"/>
+              <w:left w:val="single" w:sz="12" w:space="0" w:color="FFFFFF" w:themeColor="background1"/>
+              <w:bottom w:val="single" w:sz="12" w:space="0" w:color="auto"/>
+              <w:right w:val="single" w:sz="12" w:space="0" w:color="FFFFFF" w:themeColor="background1"/>
+            </w:tcBorders>
+          </w:tcPr>
+          <w:p>
+            <w:pPr>
+              <w:pStyle w:val="LauftextGenerali"/>
+            </w:pPr>
+            <w:r>
+              <w:t>Arbeitsjournal</w:t>
+            </w:r>
+          </w:p>
+        </w:tc>
+      </w:tr>
+      <w:tr>
+        <w:trPr>
+          <w:trHeight w:val="340"/>
+        </w:trPr>
+        <w:tc>
+          <w:tcPr>
+            <w:tcW w:w="2268" w:type="dxa"/>
+            <w:tcBorders>
+              <w:top w:val="single" w:sz="12" w:space="0" w:color="auto"/>
+              <w:left w:val="single" w:sz="12" w:space="0" w:color="FFFFFF" w:themeColor="background1"/>
+              <w:bottom w:val="single" w:sz="12" w:space="0" w:color="auto"/>
+              <w:right w:val="single" w:sz="12" w:space="0" w:color="FFFFFF" w:themeColor="background1"/>
+            </w:tcBorders>
+          </w:tcPr>
+          <w:p>
+            <w:pPr>
+              <w:pStyle w:val="LauftextGenerali"/>
+            </w:pPr>
+            <w:r>
+              <w:t>i.A.</w:t>
+            </w:r>
+          </w:p>
+        </w:tc>
+        <w:tc>
+          <w:tcPr>
+            <w:tcW w:w="2268" w:type="dxa"/>
+            <w:tcBorders>
+              <w:top w:val="single" w:sz="12" w:space="0" w:color="auto"/>
+              <w:left w:val="single" w:sz="12" w:space="0" w:color="FFFFFF" w:themeColor="background1"/>
+              <w:bottom w:val="single" w:sz="12" w:space="0" w:color="auto"/>
+              <w:right w:val="single" w:sz="12" w:space="0" w:color="FFFFFF" w:themeColor="background1"/>
+            </w:tcBorders>
+          </w:tcPr>
+          <w:p>
+            <w:pPr>
+              <w:pStyle w:val="LauftextGenerali"/>
+            </w:pPr>
+            <w:r>
+              <w:t>30. April 2024</w:t>
+            </w:r>
+          </w:p>
+        </w:tc>
+        <w:tc>
+          <w:tcPr>
+            <w:tcW w:w="2268" w:type="dxa"/>
+            <w:tcBorders>
+              <w:top w:val="single" w:sz="12" w:space="0" w:color="auto"/>
+              <w:left w:val="single" w:sz="12" w:space="0" w:color="FFFFFF" w:themeColor="background1"/>
+              <w:bottom w:val="single" w:sz="12" w:space="0" w:color="auto"/>
+              <w:right w:val="single" w:sz="12" w:space="0" w:color="FFFFFF" w:themeColor="background1"/>
+            </w:tcBorders>
+          </w:tcPr>
+          <w:p>
+            <w:pPr>
+              <w:pStyle w:val="LauftextGenerali"/>
+            </w:pPr>
+            <w:r>
+              <w:t>Mia Rascher</w:t>
+            </w:r>
+          </w:p>
+        </w:tc>
+        <w:tc>
+          <w:tcPr>
+            <w:tcW w:w="2268" w:type="dxa"/>
+            <w:tcBorders>
+              <w:top w:val="single" w:sz="12" w:space="0" w:color="auto"/>
+              <w:left w:val="single" w:sz="12" w:space="0" w:color="FFFFFF" w:themeColor="background1"/>
+              <w:bottom w:val="single" w:sz="12" w:space="0" w:color="auto"/>
+              <w:right w:val="single" w:sz="12" w:space="0" w:color="FFFFFF" w:themeColor="background1"/>
+            </w:tcBorders>
+          </w:tcPr>
+          <w:p>
+            <w:pPr>
+              <w:pStyle w:val="LauftextGenerali"/>
+            </w:pPr>
+            <w:r>
+              <w:t>Arbeitsjournal</w:t>
+            </w:r>
+          </w:p>
+        </w:tc>
+      </w:tr>
+      <w:tr>
+        <w:trPr>
+          <w:trHeight w:val="340"/>
+        </w:trPr>
+        <w:tc>
+          <w:tcPr>
+            <w:tcW w:w="2268" w:type="dxa"/>
+            <w:tcBorders>
+              <w:top w:val="single" w:sz="12" w:space="0" w:color="auto"/>
+              <w:left w:val="single" w:sz="12" w:space="0" w:color="FFFFFF" w:themeColor="background1"/>
+              <w:bottom w:val="single" w:sz="12" w:space="0" w:color="auto"/>
+              <w:right w:val="single" w:sz="12" w:space="0" w:color="FFFFFF" w:themeColor="background1"/>
+            </w:tcBorders>
+          </w:tcPr>
+          <w:p>
+            <w:pPr>
+              <w:pStyle w:val="LauftextGenerali"/>
+            </w:pPr>
+            <w:r>
+              <w:t>i.A.</w:t>
+            </w:r>
+          </w:p>
+        </w:tc>
+        <w:tc>
+          <w:tcPr>
+            <w:tcW w:w="2268" w:type="dxa"/>
+            <w:tcBorders>
+              <w:top w:val="single" w:sz="12" w:space="0" w:color="auto"/>
+              <w:left w:val="single" w:sz="12" w:space="0" w:color="FFFFFF" w:themeColor="background1"/>
+              <w:bottom w:val="single" w:sz="12" w:space="0" w:color="auto"/>
+              <w:right w:val="single" w:sz="12" w:space="0" w:color="FFFFFF" w:themeColor="background1"/>
+            </w:tcBorders>
+          </w:tcPr>
+          <w:p>
+            <w:pPr>
+              <w:pStyle w:val="LauftextGenerali"/>
+            </w:pPr>
+            <w:r>
+              <w:t>2. Mai 2024</w:t>
+            </w:r>
+          </w:p>
+        </w:tc>
+        <w:tc>
+          <w:tcPr>
+            <w:tcW w:w="2268" w:type="dxa"/>
+            <w:tcBorders>
+              <w:top w:val="single" w:sz="12" w:space="0" w:color="auto"/>
+              <w:left w:val="single" w:sz="12" w:space="0" w:color="FFFFFF" w:themeColor="background1"/>
+              <w:bottom w:val="single" w:sz="12" w:space="0" w:color="auto"/>
+              <w:right w:val="single" w:sz="12" w:space="0" w:color="FFFFFF" w:themeColor="background1"/>
+            </w:tcBorders>
+          </w:tcPr>
+          <w:p>
+            <w:pPr>
+              <w:pStyle w:val="LauftextGenerali"/>
+            </w:pPr>
+            <w:r>
+              <w:t>Mia Rascher</w:t>
+            </w:r>
+          </w:p>
+        </w:tc>
+        <w:tc>
+          <w:tcPr>
+            <w:tcW w:w="2268" w:type="dxa"/>
+            <w:tcBorders>
+              <w:top w:val="single" w:sz="12" w:space="0" w:color="auto"/>
+              <w:left w:val="single" w:sz="12" w:space="0" w:color="FFFFFF" w:themeColor="background1"/>
+              <w:bottom w:val="single" w:sz="12" w:space="0" w:color="auto"/>
+              <w:right w:val="single" w:sz="12" w:space="0" w:color="FFFFFF" w:themeColor="background1"/>
+            </w:tcBorders>
+          </w:tcPr>
+          <w:p>
+            <w:pPr>
+              <w:pStyle w:val="LauftextGenerali"/>
+            </w:pPr>
+          </w:p>
+        </w:tc>
+      </w:tr>
+      <w:tr>
+        <w:trPr>
+          <w:trHeight w:val="340"/>
+        </w:trPr>
+        <w:tc>
+          <w:tcPr>
+            <w:tcW w:w="2268" w:type="dxa"/>
+            <w:tcBorders>
+              <w:top w:val="single" w:sz="12" w:space="0" w:color="auto"/>
+              <w:left w:val="single" w:sz="12" w:space="0" w:color="FFFFFF" w:themeColor="background1"/>
+              <w:bottom w:val="single" w:sz="12" w:space="0" w:color="auto"/>
+              <w:right w:val="single" w:sz="12" w:space="0" w:color="FFFFFF" w:themeColor="background1"/>
+            </w:tcBorders>
+          </w:tcPr>
+          <w:p>
+            <w:pPr>
+              <w:pStyle w:val="LauftextGenerali"/>
+            </w:pPr>
+            <w:r>
+              <w:t>i.A.</w:t>
+            </w:r>
+          </w:p>
+        </w:tc>
+        <w:tc>
+          <w:tcPr>
+            <w:tcW w:w="2268" w:type="dxa"/>
+            <w:tcBorders>
+              <w:top w:val="single" w:sz="12" w:space="0" w:color="auto"/>
+              <w:left w:val="single" w:sz="12" w:space="0" w:color="FFFFFF" w:themeColor="background1"/>
+              <w:bottom w:val="single" w:sz="12" w:space="0" w:color="auto"/>
+              <w:right w:val="single" w:sz="12" w:space="0" w:color="FFFFFF" w:themeColor="background1"/>
+            </w:tcBorders>
+          </w:tcPr>
+          <w:p>
+            <w:pPr>
+              <w:pStyle w:val="LauftextGenerali"/>
+            </w:pPr>
+            <w:r>
+              <w:t>3. Mai 2024</w:t>
+            </w:r>
+          </w:p>
+        </w:tc>
+        <w:tc>
+          <w:tcPr>
+            <w:tcW w:w="2268" w:type="dxa"/>
+            <w:tcBorders>
+              <w:top w:val="single" w:sz="12" w:space="0" w:color="auto"/>
+              <w:left w:val="single" w:sz="12" w:space="0" w:color="FFFFFF" w:themeColor="background1"/>
+              <w:bottom w:val="single" w:sz="12" w:space="0" w:color="auto"/>
+              <w:right w:val="single" w:sz="12" w:space="0" w:color="FFFFFF" w:themeColor="background1"/>
+            </w:tcBorders>
+          </w:tcPr>
+          <w:p>
+            <w:pPr>
+              <w:pStyle w:val="LauftextGenerali"/>
+            </w:pPr>
+            <w:r>
+              <w:t>Mia Rascher</w:t>
+            </w:r>
+          </w:p>
+        </w:tc>
+        <w:tc>
+          <w:tcPr>
+            <w:tcW w:w="2268" w:type="dxa"/>
+            <w:tcBorders>
+              <w:top w:val="single" w:sz="12" w:space="0" w:color="auto"/>
+              <w:left w:val="single" w:sz="12" w:space="0" w:color="FFFFFF" w:themeColor="background1"/>
+              <w:bottom w:val="single" w:sz="12" w:space="0" w:color="auto"/>
+              <w:right w:val="single" w:sz="12" w:space="0" w:color="FFFFFF" w:themeColor="background1"/>
+            </w:tcBorders>
+          </w:tcPr>
+          <w:p>
+            <w:pPr>
+              <w:pStyle w:val="LauftextGenerali"/>
+            </w:pPr>
+          </w:p>
+        </w:tc>
+      </w:tr>
+      <w:tr>
+        <w:trPr>
+          <w:trHeight w:val="340"/>
+        </w:trPr>
+        <w:tc>
+          <w:tcPr>
+            <w:tcW w:w="2268" w:type="dxa"/>
+            <w:tcBorders>
+              <w:top w:val="single" w:sz="12" w:space="0" w:color="auto"/>
+              <w:left w:val="single" w:sz="12" w:space="0" w:color="FFFFFF" w:themeColor="background1"/>
+              <w:bottom w:val="single" w:sz="12" w:space="0" w:color="auto"/>
+              <w:right w:val="single" w:sz="12" w:space="0" w:color="FFFFFF" w:themeColor="background1"/>
+            </w:tcBorders>
+          </w:tcPr>
+          <w:p>
+            <w:pPr>
+              <w:pStyle w:val="LauftextGenerali"/>
+            </w:pPr>
+            <w:r>
+              <w:t>V</w:t>
+            </w:r>
+          </w:p>
+        </w:tc>
+        <w:tc>
+          <w:tcPr>
+            <w:tcW w:w="2268" w:type="dxa"/>
+            <w:tcBorders>
+              <w:top w:val="single" w:sz="12" w:space="0" w:color="auto"/>
+              <w:left w:val="single" w:sz="12" w:space="0" w:color="FFFFFF" w:themeColor="background1"/>
+              <w:bottom w:val="single" w:sz="12" w:space="0" w:color="auto"/>
+              <w:right w:val="single" w:sz="12" w:space="0" w:color="FFFFFF" w:themeColor="background1"/>
+            </w:tcBorders>
+          </w:tcPr>
+          <w:p>
+            <w:pPr>
+              <w:pStyle w:val="LauftextGenerali"/>
+            </w:pPr>
+            <w:r>
+              <w:t>6. Mai 2024</w:t>
             </w:r>
           </w:p>
         </w:tc>
@@ -15587,6 +15905,9 @@
             <w:pPr>
               <w:pStyle w:val="LauftextGenerali"/>
             </w:pPr>
+            <w:r>
+              <w:t>02.05.2024</w:t>
+            </w:r>
           </w:p>
         </w:tc>
       </w:tr>
@@ -15622,6 +15943,17 @@
             <w:pPr>
               <w:pStyle w:val="LauftextGenerali"/>
             </w:pPr>
+            <w:r>
+              <w:t xml:space="preserve">Stellvertreter Verwaltung UI (Statusbox und </w:t>
+            </w:r>
+            <w:proofErr w:type="spellStart"/>
+            <w:r>
+              <w:t>PopUp</w:t>
+            </w:r>
+            <w:proofErr w:type="spellEnd"/>
+            <w:r>
+              <w:t>), Expertenbesuch</w:t>
+            </w:r>
           </w:p>
         </w:tc>
       </w:tr>
@@ -15657,6 +15989,13 @@
             <w:pPr>
               <w:pStyle w:val="LauftextGenerali"/>
             </w:pPr>
+            <w:r>
+              <w:t xml:space="preserve">Ich konnte die Grundfunktion der Statusbox heute abschliessen und habe ebenfalls mit dem Pop-up angefangen. Für das Pop-up konnte ich einen Teil von Jonas (ein </w:t>
+            </w:r>
+            <w:r>
+              <w:lastRenderedPageBreak/>
+              <w:t>Mitlernender) verwenden und an meine Aufgabe anpassen. Dadurch konnte ich etwas Zeit sparen.</w:t>
+            </w:r>
           </w:p>
         </w:tc>
       </w:tr>
@@ -15693,6 +16032,9 @@
             <w:pPr>
               <w:pStyle w:val="LauftextGenerali"/>
             </w:pPr>
+            <w:r>
+              <w:t>Ich habe den Meilenstein des Realisierens heute nicht erreicht. Daher muss ich morgen noch schauen, wie viele Tests ich erstellen kann, bevor ich dann mein Testprotokoll sowie die Unit Tests durchführen kann.</w:t>
+            </w:r>
           </w:p>
         </w:tc>
       </w:tr>
@@ -15728,6 +16070,9 @@
             <w:pPr>
               <w:pStyle w:val="LauftextGenerali"/>
             </w:pPr>
+            <w:r>
+              <w:t>Roman hat mir den Link zum File von Jonas geschickt und gesagt ich kann mich an seinem Beispiel inspirieren lassen.</w:t>
+            </w:r>
           </w:p>
         </w:tc>
       </w:tr>
@@ -15763,6 +16108,9 @@
             <w:pPr>
               <w:pStyle w:val="LauftextGenerali"/>
             </w:pPr>
+            <w:r>
+              <w:t>Ich habe nun nur noch 2 Tage vor mir und bin aktuell sehr im Zeitdruck. Ich darf mich nicht zu sehr stressen lassen und muss das Ziel im Auge behalten. Ansonsten schaffe ich meine Dokumentation nicht fertig.</w:t>
+            </w:r>
           </w:p>
         </w:tc>
       </w:tr>
@@ -15798,6 +16146,9 @@
             <w:pPr>
               <w:pStyle w:val="LauftextGenerali"/>
             </w:pPr>
+            <w:r>
+              <w:t>Für den heutigen Tag kenne ich keine weiteren Lösungsvarianten.</w:t>
+            </w:r>
           </w:p>
         </w:tc>
       </w:tr>
@@ -15833,6 +16184,9 @@
             <w:pPr>
               <w:pStyle w:val="LauftextGenerali"/>
             </w:pPr>
+            <w:r>
+              <w:t>8,2h</w:t>
+            </w:r>
           </w:p>
         </w:tc>
       </w:tr>
@@ -15869,6 +16223,9 @@
             <w:pPr>
               <w:pStyle w:val="LauftextGenerali"/>
             </w:pPr>
+            <w:r>
+              <w:t>8,2h</w:t>
+            </w:r>
           </w:p>
         </w:tc>
       </w:tr>
@@ -16389,6 +16746,7 @@
               <w:pStyle w:val="Arbeitsjournal"/>
             </w:pPr>
             <w:r>
+              <w:lastRenderedPageBreak/>
               <w:t>Aktivität</w:t>
             </w:r>
           </w:p>
@@ -16529,7 +16887,6 @@
               <w:pStyle w:val="Arbeitsjournal"/>
             </w:pPr>
             <w:r>
-              <w:lastRenderedPageBreak/>
               <w:t>Reflexion</w:t>
             </w:r>
           </w:p>
@@ -17687,7 +18044,7 @@
           <w:noProof/>
         </w:rPr>
         <w:drawing>
-          <wp:inline distT="0" distB="0" distL="0" distR="0" wp14:anchorId="3CE3A4F1" wp14:editId="6957FE73">
+          <wp:inline distT="0" distB="0" distL="0" distR="0" wp14:anchorId="3CE3A4F1" wp14:editId="7E2C3839">
             <wp:extent cx="3117390" cy="3971498"/>
             <wp:effectExtent l="0" t="0" r="6985" b="0"/>
             <wp:docPr id="1615245166" name="Grafik 1"/>
@@ -17740,7 +18097,7 @@
           <w:noProof/>
         </w:rPr>
         <w:drawing>
-          <wp:inline distT="0" distB="0" distL="0" distR="0" wp14:anchorId="4F92144D" wp14:editId="65D9A33B">
+          <wp:inline distT="0" distB="0" distL="0" distR="0" wp14:anchorId="4F92144D" wp14:editId="2819BB1E">
             <wp:extent cx="2905040" cy="1392072"/>
             <wp:effectExtent l="0" t="0" r="0" b="0"/>
             <wp:docPr id="1634167655" name="Grafik 2"/>
@@ -24406,7 +24763,7 @@
         <w:rPr>
           <w:noProof/>
         </w:rPr>
-        <w:t>30.04.2024</w:t>
+        <w:t>02.05.2024</w:t>
       </w:r>
     </w:fldSimple>
     <w:r>

</xml_diff>

<commit_message>
Added & Pushed IPA-Bericht Stand Tag 9
</commit_message>
<xml_diff>
--- a/IPA-Bericht.docx
+++ b/IPA-Bericht.docx
@@ -43,14 +43,14 @@
       <w:r>
         <w:fldChar w:fldCharType="separate"/>
       </w:r>
-      <w:bookmarkStart w:id="1" w:name="_Toc163632981"/>
+      <w:bookmarkStart w:id="1" w:name="_Toc164864706"/>
       <w:bookmarkStart w:id="2" w:name="_Toc163635093"/>
-      <w:bookmarkStart w:id="3" w:name="_Toc164864706"/>
+      <w:bookmarkStart w:id="3" w:name="_Toc163632981"/>
       <w:r>
         <w:rPr>
           <w:noProof/>
         </w:rPr>
-        <w:t>2. Mai 2024</w:t>
+        <w:t>3. Mai 2024</w:t>
       </w:r>
       <w:bookmarkEnd w:id="1"/>
       <w:bookmarkEnd w:id="2"/>
@@ -10885,6 +10885,84 @@
       </w:r>
     </w:p>
     <w:p>
+      <w:r>
+        <w:t>Der gesamte Code wurde auf einem eigenständigen Branch «</w:t>
+      </w:r>
+      <w:proofErr w:type="spellStart"/>
+      <w:r>
+        <w:t>ipa</w:t>
+      </w:r>
+      <w:proofErr w:type="spellEnd"/>
+      <w:r>
+        <w:t xml:space="preserve">-stellvertreter-definieren» auf dem </w:t>
+      </w:r>
+      <w:proofErr w:type="spellStart"/>
+      <w:r>
+        <w:t>Monorepo</w:t>
+      </w:r>
+      <w:proofErr w:type="spellEnd"/>
+      <w:r>
+        <w:t xml:space="preserve"> «</w:t>
+      </w:r>
+      <w:proofErr w:type="spellStart"/>
+      <w:r>
+        <w:t>insurance</w:t>
+      </w:r>
+      <w:proofErr w:type="spellEnd"/>
+      <w:r>
+        <w:t>-</w:t>
+      </w:r>
+      <w:proofErr w:type="spellStart"/>
+      <w:r>
+        <w:t>offer</w:t>
+      </w:r>
+      <w:proofErr w:type="spellEnd"/>
+      <w:r>
+        <w:t>-management» auf GitHub gepusht.</w:t>
+      </w:r>
+    </w:p>
+    <w:p>
+      <w:r>
+        <w:t>Link zum Branch:</w:t>
+      </w:r>
+      <w:r>
+        <w:t xml:space="preserve"> </w:t>
+      </w:r>
+      <w:hyperlink r:id="rId7" w:history="1">
+        <w:r>
+          <w:rPr>
+            <w:rStyle w:val="Hyperlink"/>
+          </w:rPr>
+          <w:t>IPA-Stellvertreter-Definieren</w:t>
+        </w:r>
+      </w:hyperlink>
+      <w:r>
+        <w:t xml:space="preserve"> </w:t>
+      </w:r>
+    </w:p>
+    <w:p>
+      <w:r>
+        <w:t xml:space="preserve">Folgend findet sich ein Verlauf der </w:t>
+      </w:r>
+      <w:proofErr w:type="spellStart"/>
+      <w:r>
+        <w:t>Git</w:t>
+      </w:r>
+      <w:proofErr w:type="spellEnd"/>
+      <w:r>
+        <w:t xml:space="preserve"> </w:t>
+      </w:r>
+      <w:proofErr w:type="spellStart"/>
+      <w:r>
+        <w:t>Commits</w:t>
+      </w:r>
+      <w:proofErr w:type="spellEnd"/>
+      <w:r>
+        <w:t xml:space="preserve"> während der 10 Tage (Commit Logs):</w:t>
+      </w:r>
+    </w:p>
+    <w:p/>
+    <w:p>
       <w:pPr>
         <w:pStyle w:val="berschrift4"/>
       </w:pPr>
@@ -10896,6 +10974,77 @@
         <w:t>Dokumentation</w:t>
       </w:r>
     </w:p>
+    <w:p>
+      <w:r>
+        <w:t xml:space="preserve">Meine Dokumentation habe ich auf einem persönlichen GitHub Repository täglich gesichert mit einer aktuellen Version, sowie einer </w:t>
+      </w:r>
+      <w:proofErr w:type="spellStart"/>
+      <w:r>
+        <w:t>Versionierungs</w:t>
+      </w:r>
+      <w:proofErr w:type="spellEnd"/>
+      <w:r>
+        <w:t>-Version, welche in einem separaten Ordner gespeichert wurde.</w:t>
+      </w:r>
+    </w:p>
+    <w:p>
+      <w:r>
+        <w:t>Link zum</w:t>
+      </w:r>
+      <w:r>
+        <w:t xml:space="preserve"> Repository:</w:t>
+      </w:r>
+      <w:r>
+        <w:t xml:space="preserve"> </w:t>
+      </w:r>
+      <w:hyperlink r:id="rId8" w:history="1">
+        <w:r>
+          <w:rPr>
+            <w:rStyle w:val="Hyperlink"/>
+          </w:rPr>
+          <w:t xml:space="preserve">IPA </w:t>
+        </w:r>
+        <w:proofErr w:type="spellStart"/>
+        <w:r>
+          <w:rPr>
+            <w:rStyle w:val="Hyperlink"/>
+          </w:rPr>
+          <w:t>Stellverterter</w:t>
+        </w:r>
+        <w:proofErr w:type="spellEnd"/>
+        <w:r>
+          <w:rPr>
+            <w:rStyle w:val="Hyperlink"/>
+          </w:rPr>
+          <w:t xml:space="preserve"> Definieren</w:t>
+        </w:r>
+      </w:hyperlink>
+      <w:r>
+        <w:t xml:space="preserve"> </w:t>
+      </w:r>
+    </w:p>
+    <w:p>
+      <w:r>
+        <w:t xml:space="preserve">Folgend findet sich ein Verlauf der </w:t>
+      </w:r>
+      <w:proofErr w:type="spellStart"/>
+      <w:r>
+        <w:t>Git</w:t>
+      </w:r>
+      <w:proofErr w:type="spellEnd"/>
+      <w:r>
+        <w:t xml:space="preserve"> </w:t>
+      </w:r>
+      <w:proofErr w:type="spellStart"/>
+      <w:r>
+        <w:t>Commits</w:t>
+      </w:r>
+      <w:proofErr w:type="spellEnd"/>
+      <w:r>
+        <w:t xml:space="preserve"> während der 10 Tage (Commit Logs):</w:t>
+      </w:r>
+    </w:p>
+    <w:p/>
     <w:p>
       <w:pPr>
         <w:pStyle w:val="berschrift2"/>
@@ -10909,6 +11058,26 @@
         <w:t>Deklaration der benützten Standards</w:t>
       </w:r>
       <w:bookmarkEnd w:id="67"/>
+    </w:p>
+    <w:p>
+      <w:r>
+        <w:rPr>
+          <w:highlight w:val="yellow"/>
+        </w:rPr>
+        <w:t xml:space="preserve">[Begründung wieso </w:t>
+      </w:r>
+      <w:r>
+        <w:rPr>
+          <w:highlight w:val="yellow"/>
+        </w:rPr>
+        <w:t>in der Generali diese Technologien verwendet werden.</w:t>
+      </w:r>
+      <w:r>
+        <w:rPr>
+          <w:highlight w:val="yellow"/>
+        </w:rPr>
+        <w:t>]</w:t>
+      </w:r>
     </w:p>
     <w:p>
       <w:r>
@@ -11485,6 +11654,7 @@
       </w:pPr>
       <w:bookmarkStart w:id="74" w:name="_Toc164864729"/>
       <w:r>
+        <w:lastRenderedPageBreak/>
         <w:t>3.3</w:t>
       </w:r>
       <w:r>
@@ -11791,7 +11961,6 @@
             </w:pPr>
             <w:proofErr w:type="spellStart"/>
             <w:r>
-              <w:lastRenderedPageBreak/>
               <w:t>Keycloak</w:t>
             </w:r>
             <w:proofErr w:type="spellEnd"/>
@@ -12567,6 +12736,7 @@
             </w:pPr>
             <w:proofErr w:type="spellStart"/>
             <w:r>
+              <w:lastRenderedPageBreak/>
               <w:t>Github</w:t>
             </w:r>
             <w:proofErr w:type="spellEnd"/>
@@ -12749,7 +12919,6 @@
               <w:pStyle w:val="Arbeitsjournal"/>
             </w:pPr>
             <w:r>
-              <w:lastRenderedPageBreak/>
               <w:t>Aktivität</w:t>
             </w:r>
           </w:p>
@@ -13337,7 +13506,11 @@
               <w:pStyle w:val="LauftextGenerali"/>
             </w:pPr>
             <w:r>
-              <w:t>Die Dokumentation erfordert sehr viel Arbeit, da mir manchmal die Worte fehlen, jedoch bin ich guter Dinge und komme gut voran. Nach dem Expertengespräch hatte ich keine Zeit mehr für die Diagramme, da ich noch einmal den Zeitplan überarbeitet habe, bevor ich ihn Herrn Thomas via E-Mail zugestellt habe. Ausserdem hatte ich heute mehr Zeit für das Arbeitsjournal und habe dieses zu meiner Zufriedenheit fertig gestellt.</w:t>
+              <w:t xml:space="preserve">Die Dokumentation erfordert sehr viel Arbeit, da mir manchmal die Worte fehlen, jedoch bin ich guter Dinge und komme gut voran. Nach dem Expertengespräch hatte ich keine </w:t>
+            </w:r>
+            <w:r>
+              <w:lastRenderedPageBreak/>
+              <w:t>Zeit mehr für die Diagramme, da ich noch einmal den Zeitplan überarbeitet habe, bevor ich ihn Herrn Thomas via E-Mail zugestellt habe. Ausserdem hatte ich heute mehr Zeit für das Arbeitsjournal und habe dieses zu meiner Zufriedenheit fertig gestellt.</w:t>
             </w:r>
           </w:p>
         </w:tc>
@@ -13358,6 +13531,7 @@
               <w:pStyle w:val="Arbeitsjournal"/>
             </w:pPr>
             <w:r>
+              <w:lastRenderedPageBreak/>
               <w:t>Weitere Lösungsvarianten</w:t>
             </w:r>
           </w:p>
@@ -13506,7 +13680,6 @@
                 <w:rStyle w:val="berschrift3Zchn"/>
                 <w:color w:val="C00000"/>
               </w:rPr>
-              <w:lastRenderedPageBreak/>
               <w:t>Tag</w:t>
             </w:r>
             <w:bookmarkEnd w:id="103"/>
@@ -13850,7 +14023,11 @@
               <w:t>Um meinen Zeitdruck etwas zu lösen, möchte ich morgen erneut mit Roman zusammensitzen und an meiner Planungsphase arbeiten. Ich habe eine</w:t>
             </w:r>
             <w:r>
-              <w:t xml:space="preserve"> «Blockade» in meinem Kopf und brauche einen Ratschlag für die Planung für das Testkonzept und das Datenmodell.</w:t>
+              <w:t xml:space="preserve"> «Blockade» in </w:t>
+            </w:r>
+            <w:r>
+              <w:lastRenderedPageBreak/>
+              <w:t>meinem Kopf und brauche einen Ratschlag für die Planung für das Testkonzept und das Datenmodell.</w:t>
             </w:r>
             <w:r>
               <w:t xml:space="preserve"> </w:t>
@@ -13874,6 +14051,7 @@
               <w:pStyle w:val="Arbeitsjournal"/>
             </w:pPr>
             <w:r>
+              <w:lastRenderedPageBreak/>
               <w:t>Sollzeit</w:t>
             </w:r>
           </w:p>
@@ -14067,7 +14245,6 @@
               <w:pStyle w:val="Arbeitsjournal"/>
             </w:pPr>
             <w:r>
-              <w:lastRenderedPageBreak/>
               <w:t>Aktivität</w:t>
             </w:r>
           </w:p>
@@ -14298,6 +14475,7 @@
               <w:pStyle w:val="Arbeitsjournal"/>
             </w:pPr>
             <w:r>
+              <w:lastRenderedPageBreak/>
               <w:t>Weitere Lösungsvarianten</w:t>
             </w:r>
           </w:p>
@@ -14352,7 +14530,7 @@
                           </pic:cNvPicPr>
                         </pic:nvPicPr>
                         <pic:blipFill>
-                          <a:blip r:embed="rId7" cstate="print">
+                          <a:blip r:embed="rId9" cstate="print">
                             <a:extLst>
                               <a:ext uri="{28A0092B-C50C-407E-A947-70E740481C1C}">
                                 <a14:useLocalDpi xmlns:a14="http://schemas.microsoft.com/office/drawing/2010/main" val="0"/>
@@ -14525,7 +14703,6 @@
                 <w:rStyle w:val="berschrift3Zchn"/>
                 <w:color w:val="C00000"/>
               </w:rPr>
-              <w:lastRenderedPageBreak/>
               <w:t>Tag</w:t>
             </w:r>
             <w:bookmarkEnd w:id="111"/>
@@ -15093,6 +15270,7 @@
               <w:pStyle w:val="Arbeitsjournal"/>
             </w:pPr>
             <w:r>
+              <w:lastRenderedPageBreak/>
               <w:t>Erfolge</w:t>
             </w:r>
           </w:p>
@@ -15223,7 +15401,6 @@
               <w:pStyle w:val="Arbeitsjournal"/>
             </w:pPr>
             <w:r>
-              <w:lastRenderedPageBreak/>
               <w:t>Reflexion</w:t>
             </w:r>
           </w:p>
@@ -15775,6 +15952,7 @@
               <w:pStyle w:val="Arbeitsjournal"/>
             </w:pPr>
             <w:r>
+              <w:lastRenderedPageBreak/>
               <w:t>Istzeit</w:t>
             </w:r>
           </w:p>
@@ -15990,11 +16168,7 @@
               <w:pStyle w:val="LauftextGenerali"/>
             </w:pPr>
             <w:r>
-              <w:t xml:space="preserve">Ich konnte die Grundfunktion der Statusbox heute abschliessen und habe ebenfalls mit dem Pop-up angefangen. Für das Pop-up konnte ich einen Teil von Jonas (ein </w:t>
-            </w:r>
-            <w:r>
-              <w:lastRenderedPageBreak/>
-              <w:t>Mitlernender) verwenden und an meine Aufgabe anpassen. Dadurch konnte ich etwas Zeit sparen.</w:t>
+              <w:t>Ich konnte die Grundfunktion der Statusbox heute abschliessen und habe ebenfalls mit dem Pop-up angefangen. Für das Pop-up konnte ich einen Teil von Jonas (ein Mitlernender) verwenden und an meine Aufgabe anpassen. Dadurch konnte ich etwas Zeit sparen.</w:t>
             </w:r>
           </w:p>
         </w:tc>
@@ -16015,7 +16189,6 @@
               <w:pStyle w:val="Arbeitsjournal"/>
             </w:pPr>
             <w:r>
-              <w:lastRenderedPageBreak/>
               <w:t>Misserfolge</w:t>
             </w:r>
           </w:p>
@@ -16336,6 +16509,9 @@
             <w:pPr>
               <w:pStyle w:val="LauftextGenerali"/>
             </w:pPr>
+            <w:r>
+              <w:t>03.05.2024</w:t>
+            </w:r>
           </w:p>
         </w:tc>
       </w:tr>
@@ -16371,6 +16547,9 @@
             <w:pPr>
               <w:pStyle w:val="LauftextGenerali"/>
             </w:pPr>
+            <w:r>
+              <w:t>Stellvertreter UI Pop-up, Dokumentation Realisieren</w:t>
+            </w:r>
           </w:p>
         </w:tc>
       </w:tr>
@@ -16406,6 +16585,9 @@
             <w:pPr>
               <w:pStyle w:val="LauftextGenerali"/>
             </w:pPr>
+            <w:r>
+              <w:t>Ich konnte heute die Hauptfunktionen meiner Aufgabe abschliessen und habe fast alles im Kapitel 12 Realisieren dokumentieren können.</w:t>
+            </w:r>
           </w:p>
         </w:tc>
       </w:tr>
@@ -16441,6 +16623,17 @@
             <w:pPr>
               <w:pStyle w:val="LauftextGenerali"/>
             </w:pPr>
+            <w:r>
+              <w:t xml:space="preserve">Mir fehlen </w:t>
+            </w:r>
+            <w:proofErr w:type="spellStart"/>
+            <w:r>
+              <w:t>immernoch</w:t>
+            </w:r>
+            <w:proofErr w:type="spellEnd"/>
+            <w:r>
+              <w:t xml:space="preserve"> die Punkte Kontrollieren und Auswerten, allerdings bin ich zuversichtlich, dass ich dies bis am Montagabend um 17Uhr schaffen werde.</w:t>
+            </w:r>
           </w:p>
         </w:tc>
       </w:tr>
@@ -16476,6 +16669,37 @@
             <w:pPr>
               <w:pStyle w:val="LauftextGenerali"/>
             </w:pPr>
+            <w:r>
+              <w:t>Roman hat mir geholfen, da ich beim Pop-up eine Komponente verwendet habe, welche wir bereits in einer anderen Form verwendet haben (</w:t>
+            </w:r>
+            <w:proofErr w:type="spellStart"/>
+            <w:r>
+              <w:t>DatePicker</w:t>
+            </w:r>
+            <w:proofErr w:type="spellEnd"/>
+            <w:r>
+              <w:t xml:space="preserve">). Diese hatte als </w:t>
+            </w:r>
+            <w:r>
+              <w:lastRenderedPageBreak/>
+              <w:t xml:space="preserve">Anforderung eine Variabel mit dem Namen </w:t>
+            </w:r>
+            <w:proofErr w:type="gramStart"/>
+            <w:r>
+              <w:t>«</w:t>
+            </w:r>
+            <w:proofErr w:type="spellStart"/>
+            <w:r>
+              <w:t>birthdate</w:t>
+            </w:r>
+            <w:proofErr w:type="spellEnd"/>
+            <w:r>
+              <w:t>»</w:t>
+            </w:r>
+            <w:proofErr w:type="gramEnd"/>
+            <w:r>
+              <w:t xml:space="preserve"> welche ich nicht habe und somit mussten wir dies anpassen.</w:t>
+            </w:r>
           </w:p>
         </w:tc>
       </w:tr>
@@ -16495,6 +16719,7 @@
               <w:pStyle w:val="Arbeitsjournal"/>
             </w:pPr>
             <w:r>
+              <w:lastRenderedPageBreak/>
               <w:t>Reflexion</w:t>
             </w:r>
           </w:p>
@@ -16511,6 +16736,9 @@
             <w:pPr>
               <w:pStyle w:val="LauftextGenerali"/>
             </w:pPr>
+            <w:r>
+              <w:t>Ich konnte heute einige Fortschritte machen und bin zuversichtlich, dass ich die IPA rechtzeitig fertigstellen und abgeben kann.</w:t>
+            </w:r>
           </w:p>
         </w:tc>
       </w:tr>
@@ -16546,6 +16774,9 @@
             <w:pPr>
               <w:pStyle w:val="LauftextGenerali"/>
             </w:pPr>
+            <w:r>
+              <w:t>Aktuell gibt es keine anderen Lösungsvarianten.</w:t>
+            </w:r>
           </w:p>
         </w:tc>
       </w:tr>
@@ -16581,6 +16812,9 @@
             <w:pPr>
               <w:pStyle w:val="LauftextGenerali"/>
             </w:pPr>
+            <w:r>
+              <w:t>8,2h</w:t>
+            </w:r>
           </w:p>
         </w:tc>
       </w:tr>
@@ -16617,6 +16851,9 @@
             <w:pPr>
               <w:pStyle w:val="LauftextGenerali"/>
             </w:pPr>
+            <w:r>
+              <w:t>8,2h</w:t>
+            </w:r>
           </w:p>
         </w:tc>
       </w:tr>
@@ -16746,7 +16983,6 @@
               <w:pStyle w:val="Arbeitsjournal"/>
             </w:pPr>
             <w:r>
-              <w:lastRenderedPageBreak/>
               <w:t>Aktivität</w:t>
             </w:r>
           </w:p>
@@ -17048,6 +17284,14 @@
     </w:p>
     <w:p>
       <w:pPr>
+        <w:spacing w:line="259" w:lineRule="auto"/>
+      </w:pPr>
+      <w:r>
+        <w:br w:type="page"/>
+      </w:r>
+    </w:p>
+    <w:p>
+      <w:pPr>
         <w:pStyle w:val="berschrift2"/>
         <w:numPr>
           <w:ilvl w:val="0"/>
@@ -17056,6 +17300,7 @@
       </w:pPr>
       <w:bookmarkStart w:id="136" w:name="_Toc164864771"/>
       <w:r>
+        <w:lastRenderedPageBreak/>
         <w:t>Projekt</w:t>
       </w:r>
       <w:r>
@@ -17549,7 +17794,6 @@
       </w:pPr>
       <w:bookmarkStart w:id="143" w:name="_Toc164864778"/>
       <w:r>
-        <w:lastRenderedPageBreak/>
         <w:t>7.</w:t>
       </w:r>
       <w:r>
@@ -17574,6 +17818,7 @@
       </w:pPr>
       <w:bookmarkStart w:id="144" w:name="_Toc164864779"/>
       <w:r>
+        <w:lastRenderedPageBreak/>
         <w:t>7.</w:t>
       </w:r>
       <w:r>
@@ -17810,7 +18055,7 @@
                     </pic:cNvPicPr>
                   </pic:nvPicPr>
                   <pic:blipFill>
-                    <a:blip r:embed="rId8">
+                    <a:blip r:embed="rId10">
                       <a:extLst>
                         <a:ext uri="{28A0092B-C50C-407E-A947-70E740481C1C}">
                           <a14:useLocalDpi xmlns:a14="http://schemas.microsoft.com/office/drawing/2010/main" val="0"/>
@@ -17951,7 +18196,7 @@
                     <pic:cNvPicPr/>
                   </pic:nvPicPr>
                   <pic:blipFill>
-                    <a:blip r:embed="rId9"/>
+                    <a:blip r:embed="rId11"/>
                     <a:stretch>
                       <a:fillRect/>
                     </a:stretch>
@@ -18019,7 +18264,6 @@
         <w:pStyle w:val="berschrift4"/>
       </w:pPr>
       <w:r>
-        <w:lastRenderedPageBreak/>
         <w:t>9.3.</w:t>
       </w:r>
       <w:r>
@@ -18044,9 +18288,17 @@
           <w:noProof/>
         </w:rPr>
         <w:drawing>
-          <wp:inline distT="0" distB="0" distL="0" distR="0" wp14:anchorId="3CE3A4F1" wp14:editId="7E2C3839">
-            <wp:extent cx="3117390" cy="3971498"/>
-            <wp:effectExtent l="0" t="0" r="6985" b="0"/>
+          <wp:anchor distT="0" distB="0" distL="114300" distR="114300" simplePos="0" relativeHeight="251677696" behindDoc="0" locked="0" layoutInCell="1" allowOverlap="1" wp14:anchorId="3CE3A4F1" wp14:editId="23EA89C2">
+            <wp:simplePos x="0" y="0"/>
+            <wp:positionH relativeFrom="margin">
+              <wp:align>left</wp:align>
+            </wp:positionH>
+            <wp:positionV relativeFrom="paragraph">
+              <wp:posOffset>461474</wp:posOffset>
+            </wp:positionV>
+            <wp:extent cx="2858770" cy="3642360"/>
+            <wp:effectExtent l="0" t="0" r="0" b="0"/>
+            <wp:wrapTopAndBottom/>
             <wp:docPr id="1615245166" name="Grafik 1"/>
             <wp:cNvGraphicFramePr>
               <a:graphicFrameLocks xmlns:a="http://schemas.openxmlformats.org/drawingml/2006/main" noChangeAspect="1"/>
@@ -18056,112 +18308,6 @@
                 <pic:pic xmlns:pic="http://schemas.openxmlformats.org/drawingml/2006/picture">
                   <pic:nvPicPr>
                     <pic:cNvPr id="0" name="Picture 1"/>
-                    <pic:cNvPicPr>
-                      <a:picLocks noChangeAspect="1" noChangeArrowheads="1"/>
-                    </pic:cNvPicPr>
-                  </pic:nvPicPr>
-                  <pic:blipFill>
-                    <a:blip r:embed="rId10" cstate="print">
-                      <a:extLst>
-                        <a:ext uri="{28A0092B-C50C-407E-A947-70E740481C1C}">
-                          <a14:useLocalDpi xmlns:a14="http://schemas.microsoft.com/office/drawing/2010/main" val="0"/>
-                        </a:ext>
-                      </a:extLst>
-                    </a:blip>
-                    <a:srcRect/>
-                    <a:stretch>
-                      <a:fillRect/>
-                    </a:stretch>
-                  </pic:blipFill>
-                  <pic:spPr bwMode="auto">
-                    <a:xfrm>
-                      <a:off x="0" y="0"/>
-                      <a:ext cx="3124984" cy="3981173"/>
-                    </a:xfrm>
-                    <a:prstGeom prst="rect">
-                      <a:avLst/>
-                    </a:prstGeom>
-                    <a:noFill/>
-                    <a:ln>
-                      <a:noFill/>
-                    </a:ln>
-                  </pic:spPr>
-                </pic:pic>
-              </a:graphicData>
-            </a:graphic>
-          </wp:inline>
-        </w:drawing>
-      </w:r>
-      <w:r>
-        <w:rPr>
-          <w:noProof/>
-        </w:rPr>
-        <w:drawing>
-          <wp:inline distT="0" distB="0" distL="0" distR="0" wp14:anchorId="4F92144D" wp14:editId="2819BB1E">
-            <wp:extent cx="2905040" cy="1392072"/>
-            <wp:effectExtent l="0" t="0" r="0" b="0"/>
-            <wp:docPr id="1634167655" name="Grafik 2"/>
-            <wp:cNvGraphicFramePr>
-              <a:graphicFrameLocks xmlns:a="http://schemas.openxmlformats.org/drawingml/2006/main" noChangeAspect="1"/>
-            </wp:cNvGraphicFramePr>
-            <a:graphic xmlns:a="http://schemas.openxmlformats.org/drawingml/2006/main">
-              <a:graphicData uri="http://schemas.openxmlformats.org/drawingml/2006/picture">
-                <pic:pic xmlns:pic="http://schemas.openxmlformats.org/drawingml/2006/picture">
-                  <pic:nvPicPr>
-                    <pic:cNvPr id="0" name="Picture 2"/>
-                    <pic:cNvPicPr>
-                      <a:picLocks noChangeAspect="1" noChangeArrowheads="1"/>
-                    </pic:cNvPicPr>
-                  </pic:nvPicPr>
-                  <pic:blipFill>
-                    <a:blip r:embed="rId11" cstate="print">
-                      <a:extLst>
-                        <a:ext uri="{28A0092B-C50C-407E-A947-70E740481C1C}">
-                          <a14:useLocalDpi xmlns:a14="http://schemas.microsoft.com/office/drawing/2010/main" val="0"/>
-                        </a:ext>
-                      </a:extLst>
-                    </a:blip>
-                    <a:srcRect/>
-                    <a:stretch>
-                      <a:fillRect/>
-                    </a:stretch>
-                  </pic:blipFill>
-                  <pic:spPr bwMode="auto">
-                    <a:xfrm>
-                      <a:off x="0" y="0"/>
-                      <a:ext cx="2906761" cy="1392897"/>
-                    </a:xfrm>
-                    <a:prstGeom prst="rect">
-                      <a:avLst/>
-                    </a:prstGeom>
-                    <a:noFill/>
-                    <a:ln>
-                      <a:noFill/>
-                    </a:ln>
-                  </pic:spPr>
-                </pic:pic>
-              </a:graphicData>
-            </a:graphic>
-          </wp:inline>
-        </w:drawing>
-      </w:r>
-      <w:r>
-        <w:rPr>
-          <w:noProof/>
-        </w:rPr>
-        <w:drawing>
-          <wp:inline distT="0" distB="0" distL="0" distR="0" wp14:anchorId="71398C2F" wp14:editId="1B973650">
-            <wp:extent cx="3259100" cy="3166281"/>
-            <wp:effectExtent l="0" t="0" r="0" b="0"/>
-            <wp:docPr id="847088158" name="Grafik 3"/>
-            <wp:cNvGraphicFramePr>
-              <a:graphicFrameLocks xmlns:a="http://schemas.openxmlformats.org/drawingml/2006/main" noChangeAspect="1"/>
-            </wp:cNvGraphicFramePr>
-            <a:graphic xmlns:a="http://schemas.openxmlformats.org/drawingml/2006/main">
-              <a:graphicData uri="http://schemas.openxmlformats.org/drawingml/2006/picture">
-                <pic:pic xmlns:pic="http://schemas.openxmlformats.org/drawingml/2006/picture">
-                  <pic:nvPicPr>
-                    <pic:cNvPr id="0" name="Picture 3"/>
                     <pic:cNvPicPr>
                       <a:picLocks noChangeAspect="1" noChangeArrowheads="1"/>
                     </pic:cNvPicPr>
@@ -18182,7 +18328,7 @@
                   <pic:spPr bwMode="auto">
                     <a:xfrm>
                       <a:off x="0" y="0"/>
-                      <a:ext cx="3260282" cy="3167429"/>
+                      <a:ext cx="2864844" cy="3649760"/>
                     </a:xfrm>
                     <a:prstGeom prst="rect">
                       <a:avLst/>
@@ -18195,10 +18341,178 @@
                 </pic:pic>
               </a:graphicData>
             </a:graphic>
-          </wp:inline>
+            <wp14:sizeRelH relativeFrom="margin">
+              <wp14:pctWidth>0</wp14:pctWidth>
+            </wp14:sizeRelH>
+            <wp14:sizeRelV relativeFrom="margin">
+              <wp14:pctHeight>0</wp14:pctHeight>
+            </wp14:sizeRelV>
+          </wp:anchor>
         </w:drawing>
       </w:r>
+      <w:r>
+        <w:rPr>
+          <w:noProof/>
+        </w:rPr>
+        <w:drawing>
+          <wp:anchor distT="0" distB="0" distL="114300" distR="114300" simplePos="0" relativeHeight="251678720" behindDoc="1" locked="0" layoutInCell="1" allowOverlap="1" wp14:anchorId="4F92144D" wp14:editId="44E1C25F">
+            <wp:simplePos x="0" y="0"/>
+            <wp:positionH relativeFrom="margin">
+              <wp:align>right</wp:align>
+            </wp:positionH>
+            <wp:positionV relativeFrom="paragraph">
+              <wp:posOffset>515307</wp:posOffset>
+            </wp:positionV>
+            <wp:extent cx="2905200" cy="1393200"/>
+            <wp:effectExtent l="0" t="0" r="9525" b="0"/>
+            <wp:wrapTight wrapText="bothSides">
+              <wp:wrapPolygon edited="0">
+                <wp:start x="0" y="0"/>
+                <wp:lineTo x="0" y="21265"/>
+                <wp:lineTo x="21529" y="21265"/>
+                <wp:lineTo x="21529" y="0"/>
+                <wp:lineTo x="0" y="0"/>
+              </wp:wrapPolygon>
+            </wp:wrapTight>
+            <wp:docPr id="1634167655" name="Grafik 2"/>
+            <wp:cNvGraphicFramePr>
+              <a:graphicFrameLocks xmlns:a="http://schemas.openxmlformats.org/drawingml/2006/main" noChangeAspect="1"/>
+            </wp:cNvGraphicFramePr>
+            <a:graphic xmlns:a="http://schemas.openxmlformats.org/drawingml/2006/main">
+              <a:graphicData uri="http://schemas.openxmlformats.org/drawingml/2006/picture">
+                <pic:pic xmlns:pic="http://schemas.openxmlformats.org/drawingml/2006/picture">
+                  <pic:nvPicPr>
+                    <pic:cNvPr id="0" name="Picture 2"/>
+                    <pic:cNvPicPr>
+                      <a:picLocks noChangeAspect="1" noChangeArrowheads="1"/>
+                    </pic:cNvPicPr>
+                  </pic:nvPicPr>
+                  <pic:blipFill>
+                    <a:blip r:embed="rId13" cstate="print">
+                      <a:extLst>
+                        <a:ext uri="{28A0092B-C50C-407E-A947-70E740481C1C}">
+                          <a14:useLocalDpi xmlns:a14="http://schemas.microsoft.com/office/drawing/2010/main" val="0"/>
+                        </a:ext>
+                      </a:extLst>
+                    </a:blip>
+                    <a:srcRect/>
+                    <a:stretch>
+                      <a:fillRect/>
+                    </a:stretch>
+                  </pic:blipFill>
+                  <pic:spPr bwMode="auto">
+                    <a:xfrm>
+                      <a:off x="0" y="0"/>
+                      <a:ext cx="2905200" cy="1393200"/>
+                    </a:xfrm>
+                    <a:prstGeom prst="rect">
+                      <a:avLst/>
+                    </a:prstGeom>
+                    <a:noFill/>
+                    <a:ln>
+                      <a:noFill/>
+                    </a:ln>
+                  </pic:spPr>
+                </pic:pic>
+              </a:graphicData>
+            </a:graphic>
+            <wp14:sizeRelH relativeFrom="margin">
+              <wp14:pctWidth>0</wp14:pctWidth>
+            </wp14:sizeRelH>
+            <wp14:sizeRelV relativeFrom="margin">
+              <wp14:pctHeight>0</wp14:pctHeight>
+            </wp14:sizeRelV>
+          </wp:anchor>
+        </w:drawing>
+      </w:r>
+      <w:r>
+        <w:rPr>
+          <w:noProof/>
+        </w:rPr>
+        <w:drawing>
+          <wp:anchor distT="0" distB="0" distL="114300" distR="114300" simplePos="0" relativeHeight="251679744" behindDoc="1" locked="0" layoutInCell="1" allowOverlap="1" wp14:anchorId="71398C2F" wp14:editId="2F78B5C3">
+            <wp:simplePos x="0" y="0"/>
+            <wp:positionH relativeFrom="margin">
+              <wp:align>right</wp:align>
+            </wp:positionH>
+            <wp:positionV relativeFrom="paragraph">
+              <wp:posOffset>1974993</wp:posOffset>
+            </wp:positionV>
+            <wp:extent cx="2296800" cy="2232000"/>
+            <wp:effectExtent l="0" t="0" r="8255" b="0"/>
+            <wp:wrapTight wrapText="bothSides">
+              <wp:wrapPolygon edited="0">
+                <wp:start x="0" y="0"/>
+                <wp:lineTo x="0" y="21391"/>
+                <wp:lineTo x="21498" y="21391"/>
+                <wp:lineTo x="21498" y="0"/>
+                <wp:lineTo x="0" y="0"/>
+              </wp:wrapPolygon>
+            </wp:wrapTight>
+            <wp:docPr id="847088158" name="Grafik 3"/>
+            <wp:cNvGraphicFramePr>
+              <a:graphicFrameLocks xmlns:a="http://schemas.openxmlformats.org/drawingml/2006/main" noChangeAspect="1"/>
+            </wp:cNvGraphicFramePr>
+            <a:graphic xmlns:a="http://schemas.openxmlformats.org/drawingml/2006/main">
+              <a:graphicData uri="http://schemas.openxmlformats.org/drawingml/2006/picture">
+                <pic:pic xmlns:pic="http://schemas.openxmlformats.org/drawingml/2006/picture">
+                  <pic:nvPicPr>
+                    <pic:cNvPr id="0" name="Picture 3"/>
+                    <pic:cNvPicPr>
+                      <a:picLocks noChangeAspect="1" noChangeArrowheads="1"/>
+                    </pic:cNvPicPr>
+                  </pic:nvPicPr>
+                  <pic:blipFill>
+                    <a:blip r:embed="rId14" cstate="print">
+                      <a:extLst>
+                        <a:ext uri="{28A0092B-C50C-407E-A947-70E740481C1C}">
+                          <a14:useLocalDpi xmlns:a14="http://schemas.microsoft.com/office/drawing/2010/main" val="0"/>
+                        </a:ext>
+                      </a:extLst>
+                    </a:blip>
+                    <a:srcRect/>
+                    <a:stretch>
+                      <a:fillRect/>
+                    </a:stretch>
+                  </pic:blipFill>
+                  <pic:spPr bwMode="auto">
+                    <a:xfrm>
+                      <a:off x="0" y="0"/>
+                      <a:ext cx="2296800" cy="2232000"/>
+                    </a:xfrm>
+                    <a:prstGeom prst="rect">
+                      <a:avLst/>
+                    </a:prstGeom>
+                    <a:noFill/>
+                    <a:ln>
+                      <a:noFill/>
+                    </a:ln>
+                  </pic:spPr>
+                </pic:pic>
+              </a:graphicData>
+            </a:graphic>
+            <wp14:sizeRelH relativeFrom="margin">
+              <wp14:pctWidth>0</wp14:pctWidth>
+            </wp14:sizeRelH>
+            <wp14:sizeRelV relativeFrom="margin">
+              <wp14:pctHeight>0</wp14:pctHeight>
+            </wp14:sizeRelV>
+          </wp:anchor>
+        </w:drawing>
+      </w:r>
+      <w:r>
+        <w:t xml:space="preserve">Die folgenden Darstellungen zeigen das Klassendiagramm mit den einzelnen Teilen der Applikation. Ebenfalls dargestellt wird die Struktur rund um die Task-Tabelle, da diese für meine funktionalen Anforderungen </w:t>
+      </w:r>
+      <w:proofErr w:type="gramStart"/>
+      <w:r>
+        <w:t>essentiell</w:t>
+      </w:r>
+      <w:proofErr w:type="gramEnd"/>
+      <w:r>
+        <w:t xml:space="preserve"> sind.</w:t>
+      </w:r>
     </w:p>
+    <w:p/>
     <w:p>
       <w:pPr>
         <w:pStyle w:val="berschrift4"/>
@@ -18248,7 +18562,7 @@
                     </pic:cNvPicPr>
                   </pic:nvPicPr>
                   <pic:blipFill>
-                    <a:blip r:embed="rId13" cstate="print">
+                    <a:blip r:embed="rId15" cstate="print">
                       <a:extLst>
                         <a:ext uri="{28A0092B-C50C-407E-A947-70E740481C1C}">
                           <a14:useLocalDpi xmlns:a14="http://schemas.microsoft.com/office/drawing/2010/main" val="0"/>
@@ -19319,6 +19633,14 @@
     <w:p/>
     <w:p>
       <w:pPr>
+        <w:spacing w:line="259" w:lineRule="auto"/>
+      </w:pPr>
+      <w:r>
+        <w:br w:type="page"/>
+      </w:r>
+    </w:p>
+    <w:p>
+      <w:pPr>
         <w:pStyle w:val="berschrift2"/>
         <w:numPr>
           <w:ilvl w:val="0"/>
@@ -19327,6 +19649,7 @@
       </w:pPr>
       <w:bookmarkStart w:id="159" w:name="_Toc164864792"/>
       <w:r>
+        <w:lastRenderedPageBreak/>
         <w:t>Planen</w:t>
       </w:r>
       <w:bookmarkEnd w:id="159"/>
@@ -19367,10 +19690,9 @@
         <w:rPr>
           <w:noProof/>
         </w:rPr>
-        <w:lastRenderedPageBreak/>
         <w:drawing>
-          <wp:inline distT="0" distB="0" distL="0" distR="0" wp14:anchorId="4898D5C2" wp14:editId="7DD90C10">
-            <wp:extent cx="5760720" cy="5655310"/>
+          <wp:inline distT="0" distB="0" distL="0" distR="0" wp14:anchorId="4898D5C2" wp14:editId="4981C673">
+            <wp:extent cx="5677232" cy="5573350"/>
             <wp:effectExtent l="0" t="0" r="0" b="0"/>
             <wp:docPr id="948845968" name="Grafik 1"/>
             <wp:cNvGraphicFramePr>
@@ -19384,10 +19706,10 @@
                     <pic:cNvPicPr/>
                   </pic:nvPicPr>
                   <pic:blipFill>
-                    <a:blip r:embed="rId14">
+                    <a:blip r:embed="rId16">
                       <a:extLst>
                         <a:ext uri="{96DAC541-7B7A-43D3-8B79-37D633B846F1}">
-                          <asvg:svgBlip xmlns:asvg="http://schemas.microsoft.com/office/drawing/2016/SVG/main" r:embed="rId15"/>
+                          <asvg:svgBlip xmlns:asvg="http://schemas.microsoft.com/office/drawing/2016/SVG/main" r:embed="rId17"/>
                         </a:ext>
                       </a:extLst>
                     </a:blip>
@@ -19398,7 +19720,7 @@
                   <pic:spPr>
                     <a:xfrm>
                       <a:off x="0" y="0"/>
-                      <a:ext cx="5760720" cy="5655310"/>
+                      <a:ext cx="5678459" cy="5574554"/>
                     </a:xfrm>
                     <a:prstGeom prst="rect">
                       <a:avLst/>
@@ -19416,6 +19738,7 @@
         <w:rPr>
           <w:noProof/>
         </w:rPr>
+        <w:lastRenderedPageBreak/>
         <w:drawing>
           <wp:inline distT="0" distB="0" distL="0" distR="0" wp14:anchorId="309B7954" wp14:editId="55204D9F">
             <wp:extent cx="5760720" cy="2838450"/>
@@ -19432,10 +19755,10 @@
                     <pic:cNvPicPr/>
                   </pic:nvPicPr>
                   <pic:blipFill>
-                    <a:blip r:embed="rId16">
+                    <a:blip r:embed="rId18">
                       <a:extLst>
                         <a:ext uri="{96DAC541-7B7A-43D3-8B79-37D633B846F1}">
-                          <asvg:svgBlip xmlns:asvg="http://schemas.microsoft.com/office/drawing/2016/SVG/main" r:embed="rId17"/>
+                          <asvg:svgBlip xmlns:asvg="http://schemas.microsoft.com/office/drawing/2016/SVG/main" r:embed="rId19"/>
                         </a:ext>
                       </a:extLst>
                     </a:blip>
@@ -19464,7 +19787,6 @@
         <w:rPr>
           <w:noProof/>
         </w:rPr>
-        <w:lastRenderedPageBreak/>
         <w:drawing>
           <wp:inline distT="0" distB="0" distL="0" distR="0" wp14:anchorId="2D992179" wp14:editId="54076288">
             <wp:extent cx="5760720" cy="3557905"/>
@@ -19481,10 +19803,10 @@
                     <pic:cNvPicPr/>
                   </pic:nvPicPr>
                   <pic:blipFill>
-                    <a:blip r:embed="rId18">
+                    <a:blip r:embed="rId20">
                       <a:extLst>
                         <a:ext uri="{96DAC541-7B7A-43D3-8B79-37D633B846F1}">
-                          <asvg:svgBlip xmlns:asvg="http://schemas.microsoft.com/office/drawing/2016/SVG/main" r:embed="rId19"/>
+                          <asvg:svgBlip xmlns:asvg="http://schemas.microsoft.com/office/drawing/2016/SVG/main" r:embed="rId21"/>
                         </a:ext>
                       </a:extLst>
                     </a:blip>
@@ -19559,7 +19881,22 @@
         <w:t>änderungen</w:t>
       </w:r>
     </w:p>
-    <w:p/>
+    <w:p>
+      <w:r>
+        <w:t xml:space="preserve">Im Backend wird ein Sub-Task </w:t>
+      </w:r>
+      <w:proofErr w:type="gramStart"/>
+      <w:r>
+        <w:t>hinzugefügt</w:t>
+      </w:r>
+      <w:proofErr w:type="gramEnd"/>
+      <w:r>
+        <w:t xml:space="preserve"> </w:t>
+      </w:r>
+      <w:r>
+        <w:t>um die Stellvertretungsanfragen zu managen und den Zugriff als Stellvertreter auf die Daten des Zustellvertretenden zu ermöglichen.</w:t>
+      </w:r>
+    </w:p>
     <w:p>
       <w:pPr>
         <w:pStyle w:val="berschrift3"/>
@@ -19581,6 +19918,7 @@
         <w:rPr>
           <w:noProof/>
         </w:rPr>
+        <w:lastRenderedPageBreak/>
         <w:drawing>
           <wp:inline distT="0" distB="0" distL="0" distR="0" wp14:anchorId="745BD383" wp14:editId="76FEA829">
             <wp:extent cx="5760720" cy="3239135"/>
@@ -19597,7 +19935,7 @@
                     <pic:cNvPicPr/>
                   </pic:nvPicPr>
                   <pic:blipFill>
-                    <a:blip r:embed="rId20"/>
+                    <a:blip r:embed="rId22"/>
                     <a:stretch>
                       <a:fillRect/>
                     </a:stretch>
@@ -19623,7 +19961,6 @@
         <w:rPr>
           <w:noProof/>
         </w:rPr>
-        <w:lastRenderedPageBreak/>
         <w:drawing>
           <wp:inline distT="0" distB="0" distL="0" distR="0" wp14:anchorId="7395F6EE" wp14:editId="4B7376B6">
             <wp:extent cx="5760720" cy="3246120"/>
@@ -19640,7 +19977,7 @@
                     <pic:cNvPicPr/>
                   </pic:nvPicPr>
                   <pic:blipFill>
-                    <a:blip r:embed="rId21"/>
+                    <a:blip r:embed="rId23"/>
                     <a:stretch>
                       <a:fillRect/>
                     </a:stretch>
@@ -19666,6 +20003,7 @@
         <w:rPr>
           <w:noProof/>
         </w:rPr>
+        <w:lastRenderedPageBreak/>
         <w:drawing>
           <wp:inline distT="0" distB="0" distL="0" distR="0" wp14:anchorId="4E90F6C6" wp14:editId="7DC380A3">
             <wp:extent cx="5760720" cy="3234690"/>
@@ -19682,7 +20020,7 @@
                     <pic:cNvPicPr/>
                   </pic:nvPicPr>
                   <pic:blipFill>
-                    <a:blip r:embed="rId22"/>
+                    <a:blip r:embed="rId24"/>
                     <a:stretch>
                       <a:fillRect/>
                     </a:stretch>
@@ -19708,7 +20046,6 @@
         <w:rPr>
           <w:noProof/>
         </w:rPr>
-        <w:lastRenderedPageBreak/>
         <w:drawing>
           <wp:inline distT="0" distB="0" distL="0" distR="0" wp14:anchorId="470EA836" wp14:editId="157B4152">
             <wp:extent cx="5760720" cy="3241675"/>
@@ -19725,7 +20062,7 @@
                     <pic:cNvPicPr/>
                   </pic:nvPicPr>
                   <pic:blipFill>
-                    <a:blip r:embed="rId23"/>
+                    <a:blip r:embed="rId25"/>
                     <a:stretch>
                       <a:fillRect/>
                     </a:stretch>
@@ -19851,7 +20188,11 @@
       </w:r>
       <w:proofErr w:type="spellEnd"/>
       <w:r>
-        <w:t xml:space="preserve"> der Task Tabelle, sowie ein Start- und Enddatum, ebenfalls muss der Name des Auftraggebers mitgegeben werden sowie derjenige der die Stellvertreter Position einnehmen soll.</w:t>
+        <w:t xml:space="preserve"> der Task Tabelle, sowie ein Start- und </w:t>
+      </w:r>
+      <w:r>
+        <w:lastRenderedPageBreak/>
+        <w:t>Enddatum, ebenfalls muss der Name des Auftraggebers mitgegeben werden sowie derjenige der die Stellvertreter Position einnehmen soll.</w:t>
       </w:r>
     </w:p>
     <w:p>
@@ -19915,6 +20256,12 @@
           <w:u w:val="single"/>
         </w:rPr>
         <w:t>Was bewusst nicht getestet wurde:</w:t>
+      </w:r>
+      <w:r>
+        <w:rPr>
+          <w:u w:val="single"/>
+        </w:rPr>
+        <w:t xml:space="preserve">      </w:t>
       </w:r>
     </w:p>
     <w:p>
@@ -20083,7 +20430,6 @@
                 <w:b/>
                 <w:bCs/>
               </w:rPr>
-              <w:lastRenderedPageBreak/>
               <w:t>Prozessor:</w:t>
             </w:r>
           </w:p>
@@ -20270,7 +20616,7 @@
               </w:rPr>
               <w:t xml:space="preserve">Frontend: </w:t>
             </w:r>
-            <w:hyperlink r:id="rId24" w:history="1">
+            <w:hyperlink r:id="rId26" w:history="1">
               <w:r>
                 <w:rPr>
                   <w:rStyle w:val="Hyperlink"/>
@@ -20292,7 +20638,7 @@
               <w:br/>
               <w:t xml:space="preserve">Backend: </w:t>
             </w:r>
-            <w:hyperlink r:id="rId25" w:history="1">
+            <w:hyperlink r:id="rId27" w:history="1">
               <w:r>
                 <w:rPr>
                   <w:rStyle w:val="Hyperlink"/>
@@ -20750,6 +21096,7 @@
               <w:pStyle w:val="LauftextGenerali"/>
             </w:pPr>
             <w:r>
+              <w:lastRenderedPageBreak/>
               <w:t>Beschreibung:</w:t>
             </w:r>
           </w:p>
@@ -21041,7 +21388,6 @@
               <w:pStyle w:val="LauftextGenerali"/>
             </w:pPr>
             <w:r>
-              <w:lastRenderedPageBreak/>
               <w:t>Anforderung:</w:t>
             </w:r>
           </w:p>
@@ -21508,6 +21854,7 @@
               <w:pStyle w:val="LauftextGenerali"/>
             </w:pPr>
             <w:r>
+              <w:lastRenderedPageBreak/>
               <w:t>Schritte:</w:t>
             </w:r>
           </w:p>
@@ -21862,7 +22209,6 @@
               <w:ind w:left="318"/>
             </w:pPr>
             <w:r>
-              <w:lastRenderedPageBreak/>
               <w:t>Klicke auf den Knopf zum Ablehnen der Anfrage.</w:t>
             </w:r>
           </w:p>
@@ -21921,7 +22267,6 @@
               <w:pStyle w:val="LauftextGenerali"/>
             </w:pPr>
             <w:r>
-              <w:lastRenderedPageBreak/>
               <w:t>Erwartetes Resultat:</w:t>
             </w:r>
           </w:p>
@@ -22259,6 +22604,7 @@
               <w:pStyle w:val="LauftextGenerali"/>
             </w:pPr>
             <w:r>
+              <w:lastRenderedPageBreak/>
               <w:t>Erwartetes Resultat:</w:t>
             </w:r>
           </w:p>
@@ -23126,6 +23472,7 @@
               <w:ind w:left="318"/>
             </w:pPr>
             <w:r>
+              <w:lastRenderedPageBreak/>
               <w:t>Überprüfe, ob der Knopf sichtbar ist.</w:t>
             </w:r>
           </w:p>
@@ -23150,6 +23497,7 @@
               <w:pStyle w:val="LauftextGenerali"/>
             </w:pPr>
             <w:r>
+              <w:lastRenderedPageBreak/>
               <w:t>Erwartetes Resultat:</w:t>
             </w:r>
           </w:p>
@@ -23788,6 +24136,14 @@
     <w:p/>
     <w:p>
       <w:pPr>
+        <w:spacing w:line="259" w:lineRule="auto"/>
+      </w:pPr>
+      <w:r>
+        <w:br w:type="page"/>
+      </w:r>
+    </w:p>
+    <w:p>
+      <w:pPr>
         <w:pStyle w:val="berschrift2"/>
         <w:numPr>
           <w:ilvl w:val="0"/>
@@ -23796,6 +24152,7 @@
       </w:pPr>
       <w:bookmarkStart w:id="165" w:name="_Toc164864799"/>
       <w:r>
+        <w:lastRenderedPageBreak/>
         <w:t>Entscheiden</w:t>
       </w:r>
       <w:bookmarkEnd w:id="165"/>
@@ -24292,8 +24649,15 @@
     </w:p>
     <w:p>
       <w:r>
-        <w:lastRenderedPageBreak/>
         <w:t>Durch das Vergleichen von beiden Varianten in den drei Kriterien bin ich zum Schluss gekommen, dass Variante 1 die Variante sein wird, welche ich umsetzen werde.</w:t>
+      </w:r>
+    </w:p>
+    <w:p>
+      <w:pPr>
+        <w:spacing w:line="259" w:lineRule="auto"/>
+      </w:pPr>
+      <w:r>
+        <w:br w:type="page"/>
       </w:r>
     </w:p>
     <w:p>
@@ -24306,6 +24670,7 @@
       </w:pPr>
       <w:bookmarkStart w:id="166" w:name="_Toc164864801"/>
       <w:r>
+        <w:lastRenderedPageBreak/>
         <w:t>Realisieren</w:t>
       </w:r>
       <w:bookmarkEnd w:id="166"/>
@@ -24322,7 +24687,2022 @@
         <w:t>Datenbank</w:t>
       </w:r>
     </w:p>
+    <w:p>
+      <w:r>
+        <w:t>Es wurden einige Änderungen an der Datenbank vorgenommen. Wie im vorherigen Kapitel geplant musste eine Sub-Tabelle für die «Task»-Tabelle erstellt werden. Diese habe ich «</w:t>
+      </w:r>
+      <w:proofErr w:type="spellStart"/>
+      <w:r>
+        <w:t>task$delegation_request_task</w:t>
+      </w:r>
+      <w:proofErr w:type="spellEnd"/>
+      <w:r>
+        <w:t>» genannt. Diese brauchte vier Felder, «</w:t>
+      </w:r>
+      <w:proofErr w:type="spellStart"/>
+      <w:r>
+        <w:t>id</w:t>
+      </w:r>
+      <w:proofErr w:type="spellEnd"/>
+      <w:r>
+        <w:t>», «</w:t>
+      </w:r>
+      <w:proofErr w:type="spellStart"/>
+      <w:r>
+        <w:t>start_date</w:t>
+      </w:r>
+      <w:proofErr w:type="spellEnd"/>
+      <w:r>
+        <w:t>», «</w:t>
+      </w:r>
+      <w:proofErr w:type="spellStart"/>
+      <w:r>
+        <w:t>end_date</w:t>
+      </w:r>
+      <w:proofErr w:type="spellEnd"/>
+      <w:r>
+        <w:t>», «</w:t>
+      </w:r>
+      <w:proofErr w:type="spellStart"/>
+      <w:r>
+        <w:t>delegate_id</w:t>
+      </w:r>
+      <w:proofErr w:type="spellEnd"/>
+      <w:r>
+        <w:t>» &amp; «</w:t>
+      </w:r>
+      <w:proofErr w:type="spellStart"/>
+      <w:r>
+        <w:t>delegator_id</w:t>
+      </w:r>
+      <w:proofErr w:type="spellEnd"/>
+      <w:r>
+        <w:t>». Wobei «</w:t>
+      </w:r>
+      <w:proofErr w:type="spellStart"/>
+      <w:r>
+        <w:t>id</w:t>
+      </w:r>
+      <w:proofErr w:type="spellEnd"/>
+      <w:r>
+        <w:t>» auf die «Task»-Tabelle referenziert. «</w:t>
+      </w:r>
+      <w:proofErr w:type="spellStart"/>
+      <w:r>
+        <w:t>delegate_id</w:t>
+      </w:r>
+      <w:proofErr w:type="spellEnd"/>
+      <w:r>
+        <w:t>» und «</w:t>
+      </w:r>
+      <w:proofErr w:type="spellStart"/>
+      <w:r>
+        <w:t>delegator_id</w:t>
+      </w:r>
+      <w:proofErr w:type="spellEnd"/>
+      <w:r>
+        <w:t>» fungieren ebenfalls als Fremdschlüssel und referenzieren beide auf die Tabelle «</w:t>
+      </w:r>
+      <w:proofErr w:type="spellStart"/>
+      <w:r>
+        <w:t>user</w:t>
+      </w:r>
+      <w:proofErr w:type="spellEnd"/>
+      <w:r>
+        <w:t>».</w:t>
+      </w:r>
+      <w:r>
+        <w:t xml:space="preserve"> Zusätzlich musste ich in der «Task»-Tabelle «</w:t>
+      </w:r>
+      <w:proofErr w:type="spellStart"/>
+      <w:r>
+        <w:t>state</w:t>
+      </w:r>
+      <w:proofErr w:type="spellEnd"/>
+      <w:r>
+        <w:t>» anpassen. Es gab eine Erweiterung der verfügbaren Status. Die Status «ACCEPTED» und «DECLINED» wurden hinzugefügt.</w:t>
+      </w:r>
+    </w:p>
+    <w:p>
+      <w:r>
+        <w:t>Zusätzlich ist mir im Verlaufe der Arbeit aufgefallen, dass ich in der «</w:t>
+      </w:r>
+      <w:proofErr w:type="spellStart"/>
+      <w:r>
+        <w:t>user</w:t>
+      </w:r>
+      <w:proofErr w:type="spellEnd"/>
+      <w:r>
+        <w:t>»-Tabelle das Feld «email» ebenfalls brauche. Deshalb habe ich diese Tabelle um das Feld erweitert.</w:t>
+      </w:r>
+    </w:p>
+    <w:p>
+      <w:r>
+        <w:t xml:space="preserve">Für das Update der Datenbank wurde eine </w:t>
+      </w:r>
+      <w:proofErr w:type="spellStart"/>
+      <w:r>
+        <w:t>Flyway</w:t>
+      </w:r>
+      <w:proofErr w:type="spellEnd"/>
+      <w:r>
+        <w:t xml:space="preserve"> Migration benutzt. Das File musste wie folgend </w:t>
+      </w:r>
+      <w:proofErr w:type="spellStart"/>
+      <w:r>
+        <w:t>bennant</w:t>
+      </w:r>
+      <w:proofErr w:type="spellEnd"/>
+      <w:r>
+        <w:t xml:space="preserve"> werden:</w:t>
+      </w:r>
+    </w:p>
+    <w:p>
+      <w:r>
+        <w:t>&lt;</w:t>
+      </w:r>
+      <w:proofErr w:type="spellStart"/>
+      <w:r>
+        <w:t>Prefix</w:t>
+      </w:r>
+      <w:proofErr w:type="spellEnd"/>
+      <w:r>
+        <w:t>&gt;&lt;Version&gt;__&lt;Description&gt;.</w:t>
+      </w:r>
+      <w:proofErr w:type="spellStart"/>
+      <w:r>
+        <w:t>sql</w:t>
+      </w:r>
+      <w:proofErr w:type="spellEnd"/>
+    </w:p>
+    <w:p>
+      <w:r>
+        <w:t>In diesen Fällen wurden die beiden Files «</w:t>
+      </w:r>
+      <w:r>
+        <w:t>V1_0_1</w:t>
+      </w:r>
+      <w:r>
+        <w:t>7</w:t>
+      </w:r>
+      <w:r>
+        <w:t>__</w:t>
+      </w:r>
+      <w:r>
+        <w:t>add</w:t>
+      </w:r>
+      <w:r>
+        <w:t>_</w:t>
+      </w:r>
+      <w:r>
+        <w:t>subtask_delegation.s</w:t>
+      </w:r>
+      <w:r>
+        <w:t>ql</w:t>
+      </w:r>
+      <w:r>
+        <w:t>» und «V1_0_18__extend_user_entity.sql» genannt.</w:t>
+      </w:r>
+    </w:p>
+    <w:p>
+      <w:r>
+        <w:drawing>
+          <wp:inline distT="0" distB="0" distL="0" distR="0" wp14:anchorId="3CC25716" wp14:editId="46EB77E8">
+            <wp:extent cx="5760720" cy="2630170"/>
+            <wp:effectExtent l="0" t="0" r="0" b="0"/>
+            <wp:docPr id="958503290" name="Grafik 1" descr="Ein Bild, das Text, Screenshot, Schrift enthält.&#10;&#10;Automatisch generierte Beschreibung"/>
+            <wp:cNvGraphicFramePr>
+              <a:graphicFrameLocks xmlns:a="http://schemas.openxmlformats.org/drawingml/2006/main" noChangeAspect="1"/>
+            </wp:cNvGraphicFramePr>
+            <a:graphic xmlns:a="http://schemas.openxmlformats.org/drawingml/2006/main">
+              <a:graphicData uri="http://schemas.openxmlformats.org/drawingml/2006/picture">
+                <pic:pic xmlns:pic="http://schemas.openxmlformats.org/drawingml/2006/picture">
+                  <pic:nvPicPr>
+                    <pic:cNvPr id="958503290" name="Grafik 1" descr="Ein Bild, das Text, Screenshot, Schrift enthält.&#10;&#10;Automatisch generierte Beschreibung"/>
+                    <pic:cNvPicPr/>
+                  </pic:nvPicPr>
+                  <pic:blipFill>
+                    <a:blip r:embed="rId28"/>
+                    <a:stretch>
+                      <a:fillRect/>
+                    </a:stretch>
+                  </pic:blipFill>
+                  <pic:spPr>
+                    <a:xfrm>
+                      <a:off x="0" y="0"/>
+                      <a:ext cx="5760720" cy="2630170"/>
+                    </a:xfrm>
+                    <a:prstGeom prst="rect">
+                      <a:avLst/>
+                    </a:prstGeom>
+                  </pic:spPr>
+                </pic:pic>
+              </a:graphicData>
+            </a:graphic>
+          </wp:inline>
+        </w:drawing>
+      </w:r>
+    </w:p>
+    <w:p>
+      <w:r>
+        <w:drawing>
+          <wp:inline distT="0" distB="0" distL="0" distR="0" wp14:anchorId="48949E7C" wp14:editId="0890DA0F">
+            <wp:extent cx="2734057" cy="590632"/>
+            <wp:effectExtent l="0" t="0" r="9525" b="0"/>
+            <wp:docPr id="1697566090" name="Grafik 1" descr="Ein Bild, das Text, Schrift, Screenshot, weiß enthält.&#10;&#10;Automatisch generierte Beschreibung"/>
+            <wp:cNvGraphicFramePr>
+              <a:graphicFrameLocks xmlns:a="http://schemas.openxmlformats.org/drawingml/2006/main" noChangeAspect="1"/>
+            </wp:cNvGraphicFramePr>
+            <a:graphic xmlns:a="http://schemas.openxmlformats.org/drawingml/2006/main">
+              <a:graphicData uri="http://schemas.openxmlformats.org/drawingml/2006/picture">
+                <pic:pic xmlns:pic="http://schemas.openxmlformats.org/drawingml/2006/picture">
+                  <pic:nvPicPr>
+                    <pic:cNvPr id="1697566090" name="Grafik 1" descr="Ein Bild, das Text, Schrift, Screenshot, weiß enthält.&#10;&#10;Automatisch generierte Beschreibung"/>
+                    <pic:cNvPicPr/>
+                  </pic:nvPicPr>
+                  <pic:blipFill>
+                    <a:blip r:embed="rId29"/>
+                    <a:stretch>
+                      <a:fillRect/>
+                    </a:stretch>
+                  </pic:blipFill>
+                  <pic:spPr>
+                    <a:xfrm>
+                      <a:off x="0" y="0"/>
+                      <a:ext cx="2734057" cy="590632"/>
+                    </a:xfrm>
+                    <a:prstGeom prst="rect">
+                      <a:avLst/>
+                    </a:prstGeom>
+                  </pic:spPr>
+                </pic:pic>
+              </a:graphicData>
+            </a:graphic>
+          </wp:inline>
+        </w:drawing>
+      </w:r>
+    </w:p>
+    <w:p>
+      <w:pPr>
+        <w:pStyle w:val="berschrift3"/>
+      </w:pPr>
+      <w:r>
+        <w:t>12.2</w:t>
+      </w:r>
+      <w:r>
+        <w:tab/>
+        <w:t>Backend</w:t>
+      </w:r>
+    </w:p>
+    <w:p>
+      <w:pPr>
+        <w:pStyle w:val="berschrift4"/>
+      </w:pPr>
+      <w:r>
+        <w:t>12.2.1</w:t>
+      </w:r>
+      <w:r>
+        <w:tab/>
+        <w:t>Änderungen an Models, DTOs und Mappers</w:t>
+      </w:r>
+    </w:p>
+    <w:p>
+      <w:pPr>
+        <w:pStyle w:val="Arbeitsjournal"/>
+      </w:pPr>
+      <w:r>
+        <w:t>Task Model</w:t>
+      </w:r>
+    </w:p>
+    <w:p>
+      <w:r>
+        <w:t xml:space="preserve">Dieser </w:t>
+      </w:r>
+      <w:proofErr w:type="spellStart"/>
+      <w:r>
+        <w:t>Dto</w:t>
+      </w:r>
+      <w:proofErr w:type="spellEnd"/>
+      <w:r>
+        <w:t xml:space="preserve"> entspricht der Tabelle in der Datenbank, wo alle Daten, die für di</w:t>
+      </w:r>
+      <w:r>
+        <w:t xml:space="preserve">e Anfrage einer Stellvertretung nötig sind, gespeichert sind. </w:t>
+      </w:r>
+    </w:p>
+    <w:p>
+      <w:r>
+        <w:lastRenderedPageBreak/>
+        <w:drawing>
+          <wp:anchor distT="0" distB="0" distL="114300" distR="114300" simplePos="0" relativeHeight="251661312" behindDoc="1" locked="0" layoutInCell="1" allowOverlap="1" wp14:anchorId="74EACE50" wp14:editId="49AF0552">
+            <wp:simplePos x="0" y="0"/>
+            <wp:positionH relativeFrom="margin">
+              <wp:align>left</wp:align>
+            </wp:positionH>
+            <wp:positionV relativeFrom="paragraph">
+              <wp:posOffset>0</wp:posOffset>
+            </wp:positionV>
+            <wp:extent cx="3763645" cy="5124450"/>
+            <wp:effectExtent l="0" t="0" r="8255" b="0"/>
+            <wp:wrapTopAndBottom/>
+            <wp:docPr id="1381077103" name="Grafik 1" descr="Ein Bild, das Text, Screenshot enthält.&#10;&#10;Automatisch generierte Beschreibung"/>
+            <wp:cNvGraphicFramePr>
+              <a:graphicFrameLocks xmlns:a="http://schemas.openxmlformats.org/drawingml/2006/main" noChangeAspect="1"/>
+            </wp:cNvGraphicFramePr>
+            <a:graphic xmlns:a="http://schemas.openxmlformats.org/drawingml/2006/main">
+              <a:graphicData uri="http://schemas.openxmlformats.org/drawingml/2006/picture">
+                <pic:pic xmlns:pic="http://schemas.openxmlformats.org/drawingml/2006/picture">
+                  <pic:nvPicPr>
+                    <pic:cNvPr id="1381077103" name="Grafik 1" descr="Ein Bild, das Text, Screenshot enthält.&#10;&#10;Automatisch generierte Beschreibung"/>
+                    <pic:cNvPicPr/>
+                  </pic:nvPicPr>
+                  <pic:blipFill>
+                    <a:blip r:embed="rId30">
+                      <a:extLst>
+                        <a:ext uri="{28A0092B-C50C-407E-A947-70E740481C1C}">
+                          <a14:useLocalDpi xmlns:a14="http://schemas.microsoft.com/office/drawing/2010/main" val="0"/>
+                        </a:ext>
+                      </a:extLst>
+                    </a:blip>
+                    <a:stretch>
+                      <a:fillRect/>
+                    </a:stretch>
+                  </pic:blipFill>
+                  <pic:spPr>
+                    <a:xfrm>
+                      <a:off x="0" y="0"/>
+                      <a:ext cx="3766258" cy="5127753"/>
+                    </a:xfrm>
+                    <a:prstGeom prst="rect">
+                      <a:avLst/>
+                    </a:prstGeom>
+                  </pic:spPr>
+                </pic:pic>
+              </a:graphicData>
+            </a:graphic>
+            <wp14:sizeRelH relativeFrom="margin">
+              <wp14:pctWidth>0</wp14:pctWidth>
+            </wp14:sizeRelH>
+            <wp14:sizeRelV relativeFrom="margin">
+              <wp14:pctHeight>0</wp14:pctHeight>
+            </wp14:sizeRelV>
+          </wp:anchor>
+        </w:drawing>
+      </w:r>
+    </w:p>
+    <w:p>
+      <w:pPr>
+        <w:pStyle w:val="Arbeitsjournal"/>
+      </w:pPr>
+      <w:proofErr w:type="spellStart"/>
+      <w:r>
+        <w:t>TaskGetDto</w:t>
+      </w:r>
+      <w:proofErr w:type="spellEnd"/>
+      <w:r>
+        <w:t xml:space="preserve"> und </w:t>
+      </w:r>
+      <w:proofErr w:type="spellStart"/>
+      <w:r>
+        <w:t>TaskPostDto</w:t>
+      </w:r>
+      <w:proofErr w:type="spellEnd"/>
+    </w:p>
+    <w:p>
+      <w:pPr>
+        <w:rPr>
+          <w:noProof/>
+        </w:rPr>
+      </w:pPr>
+      <w:r>
+        <w:t xml:space="preserve">Werden ebenfalls, wie das obige Model erweitert. Die </w:t>
+      </w:r>
+      <w:proofErr w:type="spellStart"/>
+      <w:r>
+        <w:t>GetDto</w:t>
+      </w:r>
+      <w:proofErr w:type="spellEnd"/>
+      <w:r>
+        <w:t xml:space="preserve">-Klasse wird für GET-Request gebraucht, die an Task </w:t>
+      </w:r>
+      <w:proofErr w:type="spellStart"/>
+      <w:r>
+        <w:t>requestet</w:t>
+      </w:r>
+      <w:proofErr w:type="spellEnd"/>
+      <w:r>
+        <w:t xml:space="preserve"> werden. Genauso wird die </w:t>
+      </w:r>
+      <w:proofErr w:type="spellStart"/>
+      <w:r>
+        <w:t>PostDto</w:t>
+      </w:r>
+      <w:proofErr w:type="spellEnd"/>
+      <w:r>
+        <w:t>-Klasse für die POST-</w:t>
+      </w:r>
+      <w:proofErr w:type="spellStart"/>
+      <w:r>
+        <w:t>Requests</w:t>
+      </w:r>
+      <w:proofErr w:type="spellEnd"/>
+      <w:r>
+        <w:t xml:space="preserve"> benötigt. Der Hauptunterschied der beiden Klassen</w:t>
+      </w:r>
+      <w:r>
+        <w:rPr>
+          <w:noProof/>
+        </w:rPr>
+        <w:t xml:space="preserve"> </w:t>
+      </w:r>
+      <w:r>
+        <w:rPr>
+          <w:noProof/>
+        </w:rPr>
+        <w:t>liegt darin, dass «TaskGetDto» noch eine Id braucht. In beiden Klassen musste «DelegationRequestTaskGetDto» bzw. «DelegationRequestTaskPostdto» hinzugefügt werden. Beide beinhalten die gleichen Daten wie das Model.</w:t>
+      </w:r>
+    </w:p>
+    <w:p>
+      <w:r>
+        <w:rPr>
+          <w:noProof/>
+        </w:rPr>
+        <w:t>Da die Antwort als JSON zurückkommt und es schon zwei andere Task-Typen gibt, muss man zwischen ihnen unterscheiden können. Dafür wurde mit Jackson gearbeitet, einer Library für Java, welche für JSON-Handling zuständig ist. Dies ist sichtbar bei der Annotation «@DiscriminatorMapping(…)». Damit kann man die Typen Eigenschaft als JSON-Response korrekt mappen und somit sicherstellen, dass die Datensätze in der richtigen Dto serialisiert werden.</w:t>
+      </w:r>
+    </w:p>
+    <w:p>
+      <w:r>
+        <w:lastRenderedPageBreak/>
+        <w:drawing>
+          <wp:anchor distT="0" distB="0" distL="114300" distR="114300" simplePos="0" relativeHeight="251660288" behindDoc="1" locked="0" layoutInCell="1" allowOverlap="1" wp14:anchorId="20C41C44" wp14:editId="5FAEEFD2">
+            <wp:simplePos x="0" y="0"/>
+            <wp:positionH relativeFrom="margin">
+              <wp:align>left</wp:align>
+            </wp:positionH>
+            <wp:positionV relativeFrom="paragraph">
+              <wp:posOffset>4150384</wp:posOffset>
+            </wp:positionV>
+            <wp:extent cx="4711700" cy="3745230"/>
+            <wp:effectExtent l="0" t="0" r="0" b="7620"/>
+            <wp:wrapTopAndBottom/>
+            <wp:docPr id="1116368027" name="Grafik 1" descr="Ein Bild, das Text, Screenshot, Schrift enthält.&#10;&#10;Automatisch generierte Beschreibung"/>
+            <wp:cNvGraphicFramePr>
+              <a:graphicFrameLocks xmlns:a="http://schemas.openxmlformats.org/drawingml/2006/main" noChangeAspect="1"/>
+            </wp:cNvGraphicFramePr>
+            <a:graphic xmlns:a="http://schemas.openxmlformats.org/drawingml/2006/main">
+              <a:graphicData uri="http://schemas.openxmlformats.org/drawingml/2006/picture">
+                <pic:pic xmlns:pic="http://schemas.openxmlformats.org/drawingml/2006/picture">
+                  <pic:nvPicPr>
+                    <pic:cNvPr id="1116368027" name="Grafik 1" descr="Ein Bild, das Text, Screenshot, Schrift enthält.&#10;&#10;Automatisch generierte Beschreibung"/>
+                    <pic:cNvPicPr/>
+                  </pic:nvPicPr>
+                  <pic:blipFill>
+                    <a:blip r:embed="rId31">
+                      <a:extLst>
+                        <a:ext uri="{28A0092B-C50C-407E-A947-70E740481C1C}">
+                          <a14:useLocalDpi xmlns:a14="http://schemas.microsoft.com/office/drawing/2010/main" val="0"/>
+                        </a:ext>
+                      </a:extLst>
+                    </a:blip>
+                    <a:stretch>
+                      <a:fillRect/>
+                    </a:stretch>
+                  </pic:blipFill>
+                  <pic:spPr>
+                    <a:xfrm>
+                      <a:off x="0" y="0"/>
+                      <a:ext cx="4711700" cy="3745230"/>
+                    </a:xfrm>
+                    <a:prstGeom prst="rect">
+                      <a:avLst/>
+                    </a:prstGeom>
+                  </pic:spPr>
+                </pic:pic>
+              </a:graphicData>
+            </a:graphic>
+            <wp14:sizeRelH relativeFrom="margin">
+              <wp14:pctWidth>0</wp14:pctWidth>
+            </wp14:sizeRelH>
+            <wp14:sizeRelV relativeFrom="margin">
+              <wp14:pctHeight>0</wp14:pctHeight>
+            </wp14:sizeRelV>
+          </wp:anchor>
+        </w:drawing>
+      </w:r>
+      <w:r>
+        <w:drawing>
+          <wp:anchor distT="0" distB="0" distL="114300" distR="114300" simplePos="0" relativeHeight="251659264" behindDoc="1" locked="0" layoutInCell="1" allowOverlap="1" wp14:anchorId="7E1DE9AF" wp14:editId="5AA24FA7">
+            <wp:simplePos x="0" y="0"/>
+            <wp:positionH relativeFrom="margin">
+              <wp:align>left</wp:align>
+            </wp:positionH>
+            <wp:positionV relativeFrom="paragraph">
+              <wp:posOffset>359</wp:posOffset>
+            </wp:positionV>
+            <wp:extent cx="5353200" cy="4086000"/>
+            <wp:effectExtent l="0" t="0" r="0" b="0"/>
+            <wp:wrapTopAndBottom/>
+            <wp:docPr id="740783899" name="Grafik 1" descr="Ein Bild, das Text, Screenshot, Schrift, Dokument enthält.&#10;&#10;Automatisch generierte Beschreibung"/>
+            <wp:cNvGraphicFramePr>
+              <a:graphicFrameLocks xmlns:a="http://schemas.openxmlformats.org/drawingml/2006/main" noChangeAspect="1"/>
+            </wp:cNvGraphicFramePr>
+            <a:graphic xmlns:a="http://schemas.openxmlformats.org/drawingml/2006/main">
+              <a:graphicData uri="http://schemas.openxmlformats.org/drawingml/2006/picture">
+                <pic:pic xmlns:pic="http://schemas.openxmlformats.org/drawingml/2006/picture">
+                  <pic:nvPicPr>
+                    <pic:cNvPr id="740783899" name="Grafik 1" descr="Ein Bild, das Text, Screenshot, Schrift, Dokument enthält.&#10;&#10;Automatisch generierte Beschreibung"/>
+                    <pic:cNvPicPr/>
+                  </pic:nvPicPr>
+                  <pic:blipFill>
+                    <a:blip r:embed="rId32">
+                      <a:extLst>
+                        <a:ext uri="{28A0092B-C50C-407E-A947-70E740481C1C}">
+                          <a14:useLocalDpi xmlns:a14="http://schemas.microsoft.com/office/drawing/2010/main" val="0"/>
+                        </a:ext>
+                      </a:extLst>
+                    </a:blip>
+                    <a:stretch>
+                      <a:fillRect/>
+                    </a:stretch>
+                  </pic:blipFill>
+                  <pic:spPr>
+                    <a:xfrm>
+                      <a:off x="0" y="0"/>
+                      <a:ext cx="5353200" cy="4086000"/>
+                    </a:xfrm>
+                    <a:prstGeom prst="rect">
+                      <a:avLst/>
+                    </a:prstGeom>
+                  </pic:spPr>
+                </pic:pic>
+              </a:graphicData>
+            </a:graphic>
+            <wp14:sizeRelH relativeFrom="margin">
+              <wp14:pctWidth>0</wp14:pctWidth>
+            </wp14:sizeRelH>
+            <wp14:sizeRelV relativeFrom="margin">
+              <wp14:pctHeight>0</wp14:pctHeight>
+            </wp14:sizeRelV>
+          </wp:anchor>
+        </w:drawing>
+      </w:r>
+    </w:p>
+    <w:p>
+      <w:r>
+        <w:lastRenderedPageBreak/>
+        <w:drawing>
+          <wp:anchor distT="0" distB="0" distL="114300" distR="114300" simplePos="0" relativeHeight="251663360" behindDoc="0" locked="0" layoutInCell="1" allowOverlap="1" wp14:anchorId="4A26EAA9" wp14:editId="721E564E">
+            <wp:simplePos x="0" y="0"/>
+            <wp:positionH relativeFrom="margin">
+              <wp:align>left</wp:align>
+            </wp:positionH>
+            <wp:positionV relativeFrom="paragraph">
+              <wp:posOffset>5336636</wp:posOffset>
+            </wp:positionV>
+            <wp:extent cx="4830445" cy="3721100"/>
+            <wp:effectExtent l="0" t="0" r="8255" b="0"/>
+            <wp:wrapTopAndBottom/>
+            <wp:docPr id="223512911" name="Grafik 1" descr="Ein Bild, das Text, Screenshot, Schrift enthält.&#10;&#10;Automatisch generierte Beschreibung"/>
+            <wp:cNvGraphicFramePr>
+              <a:graphicFrameLocks xmlns:a="http://schemas.openxmlformats.org/drawingml/2006/main" noChangeAspect="1"/>
+            </wp:cNvGraphicFramePr>
+            <a:graphic xmlns:a="http://schemas.openxmlformats.org/drawingml/2006/main">
+              <a:graphicData uri="http://schemas.openxmlformats.org/drawingml/2006/picture">
+                <pic:pic xmlns:pic="http://schemas.openxmlformats.org/drawingml/2006/picture">
+                  <pic:nvPicPr>
+                    <pic:cNvPr id="223512911" name="Grafik 1" descr="Ein Bild, das Text, Screenshot, Schrift enthält.&#10;&#10;Automatisch generierte Beschreibung"/>
+                    <pic:cNvPicPr/>
+                  </pic:nvPicPr>
+                  <pic:blipFill>
+                    <a:blip r:embed="rId33">
+                      <a:extLst>
+                        <a:ext uri="{28A0092B-C50C-407E-A947-70E740481C1C}">
+                          <a14:useLocalDpi xmlns:a14="http://schemas.microsoft.com/office/drawing/2010/main" val="0"/>
+                        </a:ext>
+                      </a:extLst>
+                    </a:blip>
+                    <a:stretch>
+                      <a:fillRect/>
+                    </a:stretch>
+                  </pic:blipFill>
+                  <pic:spPr>
+                    <a:xfrm>
+                      <a:off x="0" y="0"/>
+                      <a:ext cx="4839709" cy="3728269"/>
+                    </a:xfrm>
+                    <a:prstGeom prst="rect">
+                      <a:avLst/>
+                    </a:prstGeom>
+                  </pic:spPr>
+                </pic:pic>
+              </a:graphicData>
+            </a:graphic>
+            <wp14:sizeRelH relativeFrom="margin">
+              <wp14:pctWidth>0</wp14:pctWidth>
+            </wp14:sizeRelH>
+            <wp14:sizeRelV relativeFrom="margin">
+              <wp14:pctHeight>0</wp14:pctHeight>
+            </wp14:sizeRelV>
+          </wp:anchor>
+        </w:drawing>
+      </w:r>
+      <w:r>
+        <w:drawing>
+          <wp:anchor distT="0" distB="0" distL="114300" distR="114300" simplePos="0" relativeHeight="251662336" behindDoc="0" locked="0" layoutInCell="1" allowOverlap="1" wp14:anchorId="46D0A880" wp14:editId="5D8C00B8">
+            <wp:simplePos x="0" y="0"/>
+            <wp:positionH relativeFrom="margin">
+              <wp:align>left</wp:align>
+            </wp:positionH>
+            <wp:positionV relativeFrom="paragraph">
+              <wp:posOffset>0</wp:posOffset>
+            </wp:positionV>
+            <wp:extent cx="5305425" cy="5356860"/>
+            <wp:effectExtent l="0" t="0" r="9525" b="0"/>
+            <wp:wrapTopAndBottom/>
+            <wp:docPr id="617439932" name="Grafik 1" descr="Ein Bild, das Text, Screenshot, Dokument, Schrift enthält.&#10;&#10;Automatisch generierte Beschreibung"/>
+            <wp:cNvGraphicFramePr>
+              <a:graphicFrameLocks xmlns:a="http://schemas.openxmlformats.org/drawingml/2006/main" noChangeAspect="1"/>
+            </wp:cNvGraphicFramePr>
+            <a:graphic xmlns:a="http://schemas.openxmlformats.org/drawingml/2006/main">
+              <a:graphicData uri="http://schemas.openxmlformats.org/drawingml/2006/picture">
+                <pic:pic xmlns:pic="http://schemas.openxmlformats.org/drawingml/2006/picture">
+                  <pic:nvPicPr>
+                    <pic:cNvPr id="617439932" name="Grafik 1" descr="Ein Bild, das Text, Screenshot, Dokument, Schrift enthält.&#10;&#10;Automatisch generierte Beschreibung"/>
+                    <pic:cNvPicPr/>
+                  </pic:nvPicPr>
+                  <pic:blipFill>
+                    <a:blip r:embed="rId34">
+                      <a:extLst>
+                        <a:ext uri="{28A0092B-C50C-407E-A947-70E740481C1C}">
+                          <a14:useLocalDpi xmlns:a14="http://schemas.microsoft.com/office/drawing/2010/main" val="0"/>
+                        </a:ext>
+                      </a:extLst>
+                    </a:blip>
+                    <a:stretch>
+                      <a:fillRect/>
+                    </a:stretch>
+                  </pic:blipFill>
+                  <pic:spPr>
+                    <a:xfrm>
+                      <a:off x="0" y="0"/>
+                      <a:ext cx="5305425" cy="5356860"/>
+                    </a:xfrm>
+                    <a:prstGeom prst="rect">
+                      <a:avLst/>
+                    </a:prstGeom>
+                  </pic:spPr>
+                </pic:pic>
+              </a:graphicData>
+            </a:graphic>
+            <wp14:sizeRelH relativeFrom="margin">
+              <wp14:pctWidth>0</wp14:pctWidth>
+            </wp14:sizeRelH>
+            <wp14:sizeRelV relativeFrom="margin">
+              <wp14:pctHeight>0</wp14:pctHeight>
+            </wp14:sizeRelV>
+          </wp:anchor>
+        </w:drawing>
+      </w:r>
+    </w:p>
+    <w:p>
+      <w:pPr>
+        <w:pStyle w:val="Arbeitsjournal"/>
+      </w:pPr>
+      <w:proofErr w:type="spellStart"/>
+      <w:r>
+        <w:lastRenderedPageBreak/>
+        <w:t>DtoMapper</w:t>
+      </w:r>
+      <w:proofErr w:type="spellEnd"/>
+    </w:p>
+    <w:p>
+      <w:r>
+        <w:drawing>
+          <wp:anchor distT="0" distB="0" distL="114300" distR="114300" simplePos="0" relativeHeight="251665408" behindDoc="0" locked="0" layoutInCell="1" allowOverlap="1" wp14:anchorId="0CEAD6BE" wp14:editId="0CC4A5DA">
+            <wp:simplePos x="0" y="0"/>
+            <wp:positionH relativeFrom="margin">
+              <wp:align>left</wp:align>
+            </wp:positionH>
+            <wp:positionV relativeFrom="paragraph">
+              <wp:posOffset>4489318</wp:posOffset>
+            </wp:positionV>
+            <wp:extent cx="3871595" cy="3562350"/>
+            <wp:effectExtent l="0" t="0" r="0" b="0"/>
+            <wp:wrapTopAndBottom/>
+            <wp:docPr id="1153703059" name="Grafik 1" descr="Ein Bild, das Text, Screenshot, Schrift, Dokument enthält.&#10;&#10;Automatisch generierte Beschreibung"/>
+            <wp:cNvGraphicFramePr>
+              <a:graphicFrameLocks xmlns:a="http://schemas.openxmlformats.org/drawingml/2006/main" noChangeAspect="1"/>
+            </wp:cNvGraphicFramePr>
+            <a:graphic xmlns:a="http://schemas.openxmlformats.org/drawingml/2006/main">
+              <a:graphicData uri="http://schemas.openxmlformats.org/drawingml/2006/picture">
+                <pic:pic xmlns:pic="http://schemas.openxmlformats.org/drawingml/2006/picture">
+                  <pic:nvPicPr>
+                    <pic:cNvPr id="1153703059" name="Grafik 1" descr="Ein Bild, das Text, Screenshot, Schrift, Dokument enthält.&#10;&#10;Automatisch generierte Beschreibung"/>
+                    <pic:cNvPicPr/>
+                  </pic:nvPicPr>
+                  <pic:blipFill>
+                    <a:blip r:embed="rId35">
+                      <a:extLst>
+                        <a:ext uri="{28A0092B-C50C-407E-A947-70E740481C1C}">
+                          <a14:useLocalDpi xmlns:a14="http://schemas.microsoft.com/office/drawing/2010/main" val="0"/>
+                        </a:ext>
+                      </a:extLst>
+                    </a:blip>
+                    <a:stretch>
+                      <a:fillRect/>
+                    </a:stretch>
+                  </pic:blipFill>
+                  <pic:spPr>
+                    <a:xfrm>
+                      <a:off x="0" y="0"/>
+                      <a:ext cx="3877148" cy="3567728"/>
+                    </a:xfrm>
+                    <a:prstGeom prst="rect">
+                      <a:avLst/>
+                    </a:prstGeom>
+                  </pic:spPr>
+                </pic:pic>
+              </a:graphicData>
+            </a:graphic>
+            <wp14:sizeRelH relativeFrom="margin">
+              <wp14:pctWidth>0</wp14:pctWidth>
+            </wp14:sizeRelH>
+            <wp14:sizeRelV relativeFrom="margin">
+              <wp14:pctHeight>0</wp14:pctHeight>
+            </wp14:sizeRelV>
+          </wp:anchor>
+        </w:drawing>
+      </w:r>
+      <w:r>
+        <w:drawing>
+          <wp:anchor distT="0" distB="0" distL="114300" distR="114300" simplePos="0" relativeHeight="251664384" behindDoc="0" locked="0" layoutInCell="1" allowOverlap="1" wp14:anchorId="6D05FBCE" wp14:editId="5C1A2499">
+            <wp:simplePos x="0" y="0"/>
+            <wp:positionH relativeFrom="margin">
+              <wp:align>left</wp:align>
+            </wp:positionH>
+            <wp:positionV relativeFrom="paragraph">
+              <wp:posOffset>400685</wp:posOffset>
+            </wp:positionV>
+            <wp:extent cx="3729355" cy="4079875"/>
+            <wp:effectExtent l="0" t="0" r="4445" b="0"/>
+            <wp:wrapTopAndBottom/>
+            <wp:docPr id="1966272130" name="Grafik 1" descr="Ein Bild, das Text, Screenshot, Dokument, Schrift enthält.&#10;&#10;Automatisch generierte Beschreibung"/>
+            <wp:cNvGraphicFramePr>
+              <a:graphicFrameLocks xmlns:a="http://schemas.openxmlformats.org/drawingml/2006/main" noChangeAspect="1"/>
+            </wp:cNvGraphicFramePr>
+            <a:graphic xmlns:a="http://schemas.openxmlformats.org/drawingml/2006/main">
+              <a:graphicData uri="http://schemas.openxmlformats.org/drawingml/2006/picture">
+                <pic:pic xmlns:pic="http://schemas.openxmlformats.org/drawingml/2006/picture">
+                  <pic:nvPicPr>
+                    <pic:cNvPr id="1966272130" name="Grafik 1" descr="Ein Bild, das Text, Screenshot, Dokument, Schrift enthält.&#10;&#10;Automatisch generierte Beschreibung"/>
+                    <pic:cNvPicPr/>
+                  </pic:nvPicPr>
+                  <pic:blipFill>
+                    <a:blip r:embed="rId36">
+                      <a:extLst>
+                        <a:ext uri="{28A0092B-C50C-407E-A947-70E740481C1C}">
+                          <a14:useLocalDpi xmlns:a14="http://schemas.microsoft.com/office/drawing/2010/main" val="0"/>
+                        </a:ext>
+                      </a:extLst>
+                    </a:blip>
+                    <a:stretch>
+                      <a:fillRect/>
+                    </a:stretch>
+                  </pic:blipFill>
+                  <pic:spPr>
+                    <a:xfrm>
+                      <a:off x="0" y="0"/>
+                      <a:ext cx="3729355" cy="4079875"/>
+                    </a:xfrm>
+                    <a:prstGeom prst="rect">
+                      <a:avLst/>
+                    </a:prstGeom>
+                  </pic:spPr>
+                </pic:pic>
+              </a:graphicData>
+            </a:graphic>
+            <wp14:sizeRelH relativeFrom="margin">
+              <wp14:pctWidth>0</wp14:pctWidth>
+            </wp14:sizeRelH>
+            <wp14:sizeRelV relativeFrom="margin">
+              <wp14:pctHeight>0</wp14:pctHeight>
+            </wp14:sizeRelV>
+          </wp:anchor>
+        </w:drawing>
+      </w:r>
+      <w:r>
+        <w:t xml:space="preserve">Da mit der Einführung eines neuen Task </w:t>
+      </w:r>
+      <w:proofErr w:type="gramStart"/>
+      <w:r>
+        <w:t>natürlich ebenfalls</w:t>
+      </w:r>
+      <w:proofErr w:type="gramEnd"/>
+      <w:r>
+        <w:t xml:space="preserve"> der Mapper erweitert werden muss, wurde in dieser Klasse ein weiteres «Case» hinzugefügt.</w:t>
+      </w:r>
+    </w:p>
     <w:p/>
+    <w:p>
+      <w:pPr>
+        <w:pStyle w:val="berschrift4"/>
+      </w:pPr>
+      <w:r>
+        <w:t>12.2.2</w:t>
+      </w:r>
+      <w:r>
+        <w:tab/>
+        <w:t>Controller und Services</w:t>
+      </w:r>
+    </w:p>
+    <w:p>
+      <w:r>
+        <w:t xml:space="preserve">Damit das Backend mit dem Frontend reibungslos kommunizieren kann, müssen die Controller und Services angepasst werden. Ein Controller ist dafür zuständig, die einkommenden </w:t>
+      </w:r>
+      <w:proofErr w:type="spellStart"/>
+      <w:r>
+        <w:t>Requests</w:t>
+      </w:r>
+      <w:proofErr w:type="spellEnd"/>
+      <w:r>
+        <w:t xml:space="preserve"> zu verarbeiten,</w:t>
+      </w:r>
+      <w:r>
+        <w:t xml:space="preserve"> er liest die Daten im Request, kontrolliert den Ablauf der Applikation und schickt eine Antwort zurück. Dafür konsumiert er </w:t>
+      </w:r>
+      <w:r>
+        <w:lastRenderedPageBreak/>
+        <w:t xml:space="preserve">Methoden, welche vom Service bereitgestellt werden. Diese </w:t>
+      </w:r>
+      <w:proofErr w:type="spellStart"/>
+      <w:r>
+        <w:t>beihnalten</w:t>
+      </w:r>
+      <w:proofErr w:type="spellEnd"/>
+      <w:r>
+        <w:t xml:space="preserve"> die Logik des P</w:t>
+      </w:r>
+      <w:r>
+        <w:t>0</w:t>
+      </w:r>
+      <w:r>
+        <w:t>rogramms. Für einen Teil der Realisierung dieser Aufgabe musste der «</w:t>
+      </w:r>
+      <w:proofErr w:type="spellStart"/>
+      <w:r>
+        <w:t>TaskService</w:t>
+      </w:r>
+      <w:proofErr w:type="spellEnd"/>
+      <w:r>
+        <w:t>» angepasst werden, sowie der «</w:t>
+      </w:r>
+      <w:proofErr w:type="spellStart"/>
+      <w:r>
+        <w:t>TaskController</w:t>
+      </w:r>
+      <w:proofErr w:type="spellEnd"/>
+      <w:r>
+        <w:t>».</w:t>
+      </w:r>
+    </w:p>
+    <w:p>
+      <w:r>
+        <w:t>Um die Rollenerweiterung umzusetzen, damit die Berechtigung des Stellvertreters ebenfalls ohne Probleme funktioniert, mussten ebenfalls der «</w:t>
+      </w:r>
+      <w:proofErr w:type="spellStart"/>
+      <w:r>
+        <w:t>CustomerController</w:t>
+      </w:r>
+      <w:proofErr w:type="spellEnd"/>
+      <w:r>
+        <w:t>», der «</w:t>
+      </w:r>
+      <w:proofErr w:type="spellStart"/>
+      <w:r>
+        <w:t>LifeInsuranceRequestController</w:t>
+      </w:r>
+      <w:proofErr w:type="spellEnd"/>
+      <w:r>
+        <w:t>» und der «</w:t>
+      </w:r>
+      <w:proofErr w:type="spellStart"/>
+      <w:r>
+        <w:t>UserController</w:t>
+      </w:r>
+      <w:proofErr w:type="spellEnd"/>
+      <w:r>
+        <w:t>» verändert werden. Diese Anpassungen waren an diesen Stellen notwendig, wenn der Controller den eingeloggten User aufrufen wollte. Wenn ein Stellvertreter nun also seine Aufgabe als Stellvertretung ausführt und diese Abfrage durchgeführt worden wäre, wäre ein Fehler aufgetreten. Daher musste an diesen Stellen ein Check eingebaut werden.</w:t>
+      </w:r>
+    </w:p>
+    <w:p>
+      <w:r>
+        <w:drawing>
+          <wp:anchor distT="0" distB="0" distL="114300" distR="114300" simplePos="0" relativeHeight="251666432" behindDoc="0" locked="0" layoutInCell="1" allowOverlap="1" wp14:anchorId="25763A89" wp14:editId="66DE1E79">
+            <wp:simplePos x="0" y="0"/>
+            <wp:positionH relativeFrom="margin">
+              <wp:align>left</wp:align>
+            </wp:positionH>
+            <wp:positionV relativeFrom="paragraph">
+              <wp:posOffset>405130</wp:posOffset>
+            </wp:positionV>
+            <wp:extent cx="5207635" cy="2297430"/>
+            <wp:effectExtent l="0" t="0" r="0" b="7620"/>
+            <wp:wrapTopAndBottom/>
+            <wp:docPr id="554113245" name="Grafik 1" descr="Ein Bild, das Text, Screenshot, Schrift, Zahl enthält.&#10;&#10;Automatisch generierte Beschreibung"/>
+            <wp:cNvGraphicFramePr>
+              <a:graphicFrameLocks xmlns:a="http://schemas.openxmlformats.org/drawingml/2006/main" noChangeAspect="1"/>
+            </wp:cNvGraphicFramePr>
+            <a:graphic xmlns:a="http://schemas.openxmlformats.org/drawingml/2006/main">
+              <a:graphicData uri="http://schemas.openxmlformats.org/drawingml/2006/picture">
+                <pic:pic xmlns:pic="http://schemas.openxmlformats.org/drawingml/2006/picture">
+                  <pic:nvPicPr>
+                    <pic:cNvPr id="554113245" name="Grafik 1" descr="Ein Bild, das Text, Screenshot, Schrift, Zahl enthält.&#10;&#10;Automatisch generierte Beschreibung"/>
+                    <pic:cNvPicPr/>
+                  </pic:nvPicPr>
+                  <pic:blipFill>
+                    <a:blip r:embed="rId37">
+                      <a:extLst>
+                        <a:ext uri="{28A0092B-C50C-407E-A947-70E740481C1C}">
+                          <a14:useLocalDpi xmlns:a14="http://schemas.microsoft.com/office/drawing/2010/main" val="0"/>
+                        </a:ext>
+                      </a:extLst>
+                    </a:blip>
+                    <a:stretch>
+                      <a:fillRect/>
+                    </a:stretch>
+                  </pic:blipFill>
+                  <pic:spPr>
+                    <a:xfrm>
+                      <a:off x="0" y="0"/>
+                      <a:ext cx="5207635" cy="2297430"/>
+                    </a:xfrm>
+                    <a:prstGeom prst="rect">
+                      <a:avLst/>
+                    </a:prstGeom>
+                  </pic:spPr>
+                </pic:pic>
+              </a:graphicData>
+            </a:graphic>
+            <wp14:sizeRelH relativeFrom="margin">
+              <wp14:pctWidth>0</wp14:pctWidth>
+            </wp14:sizeRelH>
+            <wp14:sizeRelV relativeFrom="margin">
+              <wp14:pctHeight>0</wp14:pctHeight>
+            </wp14:sizeRelV>
+          </wp:anchor>
+        </w:drawing>
+      </w:r>
+      <w:r>
+        <w:t xml:space="preserve"> Um den Rahmen der Dokumentation nicht zu sprengen, inkludiere ich hier nur ein Repräsentatives Beispiel, alle anderen dieser Änderungen sind natürlich ebenfalls im Anhang verfügbar.</w:t>
+      </w:r>
+    </w:p>
+    <w:p/>
+    <w:p>
+      <w:pPr>
+        <w:pStyle w:val="Arbeitsjournal"/>
+      </w:pPr>
+      <w:proofErr w:type="spellStart"/>
+      <w:r>
+        <w:t>TaskService</w:t>
+      </w:r>
+      <w:proofErr w:type="spellEnd"/>
+    </w:p>
+    <w:p>
+      <w:r>
+        <w:t>Im «</w:t>
+      </w:r>
+      <w:proofErr w:type="spellStart"/>
+      <w:r>
+        <w:t>TaskService</w:t>
+      </w:r>
+      <w:proofErr w:type="spellEnd"/>
+      <w:r>
+        <w:t>» wurde die E-Mail-Benachrichtigungsfunktion aufgebaut und implementiert, ebenfalls wurde</w:t>
+      </w:r>
+      <w:r>
+        <w:t>n</w:t>
+      </w:r>
+      <w:r>
+        <w:t xml:space="preserve"> die </w:t>
+      </w:r>
+      <w:proofErr w:type="spellStart"/>
+      <w:r>
+        <w:t>updateTask</w:t>
+      </w:r>
+      <w:proofErr w:type="spellEnd"/>
+      <w:r>
+        <w:t xml:space="preserve"> und </w:t>
+      </w:r>
+      <w:proofErr w:type="spellStart"/>
+      <w:r>
+        <w:t>updateTaskDetails</w:t>
+      </w:r>
+      <w:proofErr w:type="spellEnd"/>
+      <w:r>
+        <w:t xml:space="preserve"> Methode</w:t>
+      </w:r>
+      <w:r>
+        <w:t>n</w:t>
+      </w:r>
+      <w:r>
+        <w:t xml:space="preserve"> eingeführt</w:t>
+      </w:r>
+      <w:r>
+        <w:t xml:space="preserve">. </w:t>
+      </w:r>
+      <w:r>
+        <w:br/>
+        <w:t xml:space="preserve">Je </w:t>
+      </w:r>
+      <w:proofErr w:type="spellStart"/>
+      <w:r>
+        <w:t>nach dem</w:t>
+      </w:r>
+      <w:proofErr w:type="spellEnd"/>
+      <w:r>
+        <w:t xml:space="preserve"> welche Antwort der angefragte Stellvertreter gibt, muss eine andere E</w:t>
+      </w:r>
+      <w:r>
+        <w:t>-M</w:t>
+      </w:r>
+      <w:r>
+        <w:t>ail zurückgesendet werden</w:t>
+      </w:r>
+      <w:r>
+        <w:t xml:space="preserve"> und der Status des Tasks beziehungsweise der Anfrage muss überarbeitet werden.</w:t>
+      </w:r>
+    </w:p>
+    <w:p>
+      <w:r>
+        <w:drawing>
+          <wp:anchor distT="0" distB="0" distL="114300" distR="114300" simplePos="0" relativeHeight="251667456" behindDoc="0" locked="0" layoutInCell="1" allowOverlap="1" wp14:anchorId="23DDB05B" wp14:editId="4D3ADFAD">
+            <wp:simplePos x="0" y="0"/>
+            <wp:positionH relativeFrom="column">
+              <wp:posOffset>-1298</wp:posOffset>
+            </wp:positionH>
+            <wp:positionV relativeFrom="paragraph">
+              <wp:posOffset>2043</wp:posOffset>
+            </wp:positionV>
+            <wp:extent cx="4754880" cy="3207133"/>
+            <wp:effectExtent l="0" t="0" r="7620" b="0"/>
+            <wp:wrapTopAndBottom/>
+            <wp:docPr id="916029162" name="Grafik 1" descr="Ein Bild, das Text, Screenshot, Schrift enthält.&#10;&#10;Automatisch generierte Beschreibung"/>
+            <wp:cNvGraphicFramePr>
+              <a:graphicFrameLocks xmlns:a="http://schemas.openxmlformats.org/drawingml/2006/main" noChangeAspect="1"/>
+            </wp:cNvGraphicFramePr>
+            <a:graphic xmlns:a="http://schemas.openxmlformats.org/drawingml/2006/main">
+              <a:graphicData uri="http://schemas.openxmlformats.org/drawingml/2006/picture">
+                <pic:pic xmlns:pic="http://schemas.openxmlformats.org/drawingml/2006/picture">
+                  <pic:nvPicPr>
+                    <pic:cNvPr id="916029162" name="Grafik 1" descr="Ein Bild, das Text, Screenshot, Schrift enthält.&#10;&#10;Automatisch generierte Beschreibung"/>
+                    <pic:cNvPicPr/>
+                  </pic:nvPicPr>
+                  <pic:blipFill>
+                    <a:blip r:embed="rId38">
+                      <a:extLst>
+                        <a:ext uri="{28A0092B-C50C-407E-A947-70E740481C1C}">
+                          <a14:useLocalDpi xmlns:a14="http://schemas.microsoft.com/office/drawing/2010/main" val="0"/>
+                        </a:ext>
+                      </a:extLst>
+                    </a:blip>
+                    <a:stretch>
+                      <a:fillRect/>
+                    </a:stretch>
+                  </pic:blipFill>
+                  <pic:spPr>
+                    <a:xfrm>
+                      <a:off x="0" y="0"/>
+                      <a:ext cx="4754880" cy="3207133"/>
+                    </a:xfrm>
+                    <a:prstGeom prst="rect">
+                      <a:avLst/>
+                    </a:prstGeom>
+                  </pic:spPr>
+                </pic:pic>
+              </a:graphicData>
+            </a:graphic>
+          </wp:anchor>
+        </w:drawing>
+      </w:r>
+      <w:r>
+        <w:t>Es gibt drei unterschiedliche Arten von E-Mails, die versendet werden können. Eine E-Mail wird versendet an den angefragten Stellvertreter, um ihm mitzuteilen, dass er eine neue Anfrage bekommen hat. Die anderen beiden E-Mails werden versendet, nachdem der angefragte Stellvertreter entweder angenommen oder abgelehnt hat.</w:t>
+      </w:r>
+    </w:p>
+    <w:p>
+      <w:r>
+        <w:lastRenderedPageBreak/>
+        <w:drawing>
+          <wp:anchor distT="0" distB="0" distL="114300" distR="114300" simplePos="0" relativeHeight="251669504" behindDoc="0" locked="0" layoutInCell="1" allowOverlap="1" wp14:anchorId="58F6A9BC" wp14:editId="2CDA5D98">
+            <wp:simplePos x="0" y="0"/>
+            <wp:positionH relativeFrom="column">
+              <wp:posOffset>-1298</wp:posOffset>
+            </wp:positionH>
+            <wp:positionV relativeFrom="paragraph">
+              <wp:posOffset>3020198</wp:posOffset>
+            </wp:positionV>
+            <wp:extent cx="5760720" cy="5234940"/>
+            <wp:effectExtent l="0" t="0" r="0" b="3810"/>
+            <wp:wrapTopAndBottom/>
+            <wp:docPr id="1560368198" name="Grafik 1" descr="Ein Bild, das Text, Screenshot, Dokument, Schrift enthält.&#10;&#10;Automatisch generierte Beschreibung"/>
+            <wp:cNvGraphicFramePr>
+              <a:graphicFrameLocks xmlns:a="http://schemas.openxmlformats.org/drawingml/2006/main" noChangeAspect="1"/>
+            </wp:cNvGraphicFramePr>
+            <a:graphic xmlns:a="http://schemas.openxmlformats.org/drawingml/2006/main">
+              <a:graphicData uri="http://schemas.openxmlformats.org/drawingml/2006/picture">
+                <pic:pic xmlns:pic="http://schemas.openxmlformats.org/drawingml/2006/picture">
+                  <pic:nvPicPr>
+                    <pic:cNvPr id="1560368198" name="Grafik 1" descr="Ein Bild, das Text, Screenshot, Dokument, Schrift enthält.&#10;&#10;Automatisch generierte Beschreibung"/>
+                    <pic:cNvPicPr/>
+                  </pic:nvPicPr>
+                  <pic:blipFill>
+                    <a:blip r:embed="rId39">
+                      <a:extLst>
+                        <a:ext uri="{28A0092B-C50C-407E-A947-70E740481C1C}">
+                          <a14:useLocalDpi xmlns:a14="http://schemas.microsoft.com/office/drawing/2010/main" val="0"/>
+                        </a:ext>
+                      </a:extLst>
+                    </a:blip>
+                    <a:stretch>
+                      <a:fillRect/>
+                    </a:stretch>
+                  </pic:blipFill>
+                  <pic:spPr>
+                    <a:xfrm>
+                      <a:off x="0" y="0"/>
+                      <a:ext cx="5760720" cy="5234940"/>
+                    </a:xfrm>
+                    <a:prstGeom prst="rect">
+                      <a:avLst/>
+                    </a:prstGeom>
+                  </pic:spPr>
+                </pic:pic>
+              </a:graphicData>
+            </a:graphic>
+          </wp:anchor>
+        </w:drawing>
+      </w:r>
+      <w:r>
+        <w:drawing>
+          <wp:anchor distT="0" distB="0" distL="114300" distR="114300" simplePos="0" relativeHeight="251668480" behindDoc="0" locked="0" layoutInCell="1" allowOverlap="1" wp14:anchorId="296DB69A" wp14:editId="5E328263">
+            <wp:simplePos x="0" y="0"/>
+            <wp:positionH relativeFrom="column">
+              <wp:posOffset>-1298</wp:posOffset>
+            </wp:positionH>
+            <wp:positionV relativeFrom="paragraph">
+              <wp:posOffset>607</wp:posOffset>
+            </wp:positionV>
+            <wp:extent cx="5760720" cy="3018155"/>
+            <wp:effectExtent l="0" t="0" r="0" b="0"/>
+            <wp:wrapTopAndBottom/>
+            <wp:docPr id="1695569681" name="Grafik 1" descr="Ein Bild, das Text, Screenshot, Schrift enthält.&#10;&#10;Automatisch generierte Beschreibung"/>
+            <wp:cNvGraphicFramePr>
+              <a:graphicFrameLocks xmlns:a="http://schemas.openxmlformats.org/drawingml/2006/main" noChangeAspect="1"/>
+            </wp:cNvGraphicFramePr>
+            <a:graphic xmlns:a="http://schemas.openxmlformats.org/drawingml/2006/main">
+              <a:graphicData uri="http://schemas.openxmlformats.org/drawingml/2006/picture">
+                <pic:pic xmlns:pic="http://schemas.openxmlformats.org/drawingml/2006/picture">
+                  <pic:nvPicPr>
+                    <pic:cNvPr id="1695569681" name="Grafik 1" descr="Ein Bild, das Text, Screenshot, Schrift enthält.&#10;&#10;Automatisch generierte Beschreibung"/>
+                    <pic:cNvPicPr/>
+                  </pic:nvPicPr>
+                  <pic:blipFill>
+                    <a:blip r:embed="rId40">
+                      <a:extLst>
+                        <a:ext uri="{28A0092B-C50C-407E-A947-70E740481C1C}">
+                          <a14:useLocalDpi xmlns:a14="http://schemas.microsoft.com/office/drawing/2010/main" val="0"/>
+                        </a:ext>
+                      </a:extLst>
+                    </a:blip>
+                    <a:stretch>
+                      <a:fillRect/>
+                    </a:stretch>
+                  </pic:blipFill>
+                  <pic:spPr>
+                    <a:xfrm>
+                      <a:off x="0" y="0"/>
+                      <a:ext cx="5760720" cy="3018155"/>
+                    </a:xfrm>
+                    <a:prstGeom prst="rect">
+                      <a:avLst/>
+                    </a:prstGeom>
+                  </pic:spPr>
+                </pic:pic>
+              </a:graphicData>
+            </a:graphic>
+          </wp:anchor>
+        </w:drawing>
+      </w:r>
+    </w:p>
+    <w:p>
+      <w:pPr>
+        <w:pStyle w:val="Arbeitsjournal"/>
+      </w:pPr>
+      <w:proofErr w:type="spellStart"/>
+      <w:r>
+        <w:t>TaskController</w:t>
+      </w:r>
+      <w:proofErr w:type="spellEnd"/>
+    </w:p>
+    <w:p>
+      <w:r>
+        <w:lastRenderedPageBreak/>
+        <w:drawing>
+          <wp:anchor distT="0" distB="0" distL="114300" distR="114300" simplePos="0" relativeHeight="251671552" behindDoc="0" locked="0" layoutInCell="1" allowOverlap="1" wp14:anchorId="50AC5E76" wp14:editId="5319E748">
+            <wp:simplePos x="0" y="0"/>
+            <wp:positionH relativeFrom="margin">
+              <wp:posOffset>-1270</wp:posOffset>
+            </wp:positionH>
+            <wp:positionV relativeFrom="paragraph">
+              <wp:posOffset>5469504</wp:posOffset>
+            </wp:positionV>
+            <wp:extent cx="5760720" cy="2378075"/>
+            <wp:effectExtent l="0" t="0" r="0" b="3175"/>
+            <wp:wrapTopAndBottom/>
+            <wp:docPr id="610822406" name="Grafik 1" descr="Ein Bild, das Text, Screenshot, Schrift enthält.&#10;&#10;Automatisch generierte Beschreibung"/>
+            <wp:cNvGraphicFramePr>
+              <a:graphicFrameLocks xmlns:a="http://schemas.openxmlformats.org/drawingml/2006/main" noChangeAspect="1"/>
+            </wp:cNvGraphicFramePr>
+            <a:graphic xmlns:a="http://schemas.openxmlformats.org/drawingml/2006/main">
+              <a:graphicData uri="http://schemas.openxmlformats.org/drawingml/2006/picture">
+                <pic:pic xmlns:pic="http://schemas.openxmlformats.org/drawingml/2006/picture">
+                  <pic:nvPicPr>
+                    <pic:cNvPr id="610822406" name="Grafik 1" descr="Ein Bild, das Text, Screenshot, Schrift enthält.&#10;&#10;Automatisch generierte Beschreibung"/>
+                    <pic:cNvPicPr/>
+                  </pic:nvPicPr>
+                  <pic:blipFill>
+                    <a:blip r:embed="rId41">
+                      <a:extLst>
+                        <a:ext uri="{28A0092B-C50C-407E-A947-70E740481C1C}">
+                          <a14:useLocalDpi xmlns:a14="http://schemas.microsoft.com/office/drawing/2010/main" val="0"/>
+                        </a:ext>
+                      </a:extLst>
+                    </a:blip>
+                    <a:stretch>
+                      <a:fillRect/>
+                    </a:stretch>
+                  </pic:blipFill>
+                  <pic:spPr>
+                    <a:xfrm>
+                      <a:off x="0" y="0"/>
+                      <a:ext cx="5760720" cy="2378075"/>
+                    </a:xfrm>
+                    <a:prstGeom prst="rect">
+                      <a:avLst/>
+                    </a:prstGeom>
+                  </pic:spPr>
+                </pic:pic>
+              </a:graphicData>
+            </a:graphic>
+          </wp:anchor>
+        </w:drawing>
+      </w:r>
+      <w:r>
+        <w:drawing>
+          <wp:anchor distT="0" distB="0" distL="114300" distR="114300" simplePos="0" relativeHeight="251670528" behindDoc="0" locked="0" layoutInCell="1" allowOverlap="1" wp14:anchorId="358E52A2" wp14:editId="7E748E34">
+            <wp:simplePos x="0" y="0"/>
+            <wp:positionH relativeFrom="margin">
+              <wp:posOffset>-1270</wp:posOffset>
+            </wp:positionH>
+            <wp:positionV relativeFrom="paragraph">
+              <wp:posOffset>511810</wp:posOffset>
+            </wp:positionV>
+            <wp:extent cx="5760720" cy="4858385"/>
+            <wp:effectExtent l="0" t="0" r="0" b="0"/>
+            <wp:wrapTopAndBottom/>
+            <wp:docPr id="265190000" name="Grafik 1" descr="Ein Bild, das Text, Screenshot, Schrift, Dokument enthält.&#10;&#10;Automatisch generierte Beschreibung"/>
+            <wp:cNvGraphicFramePr>
+              <a:graphicFrameLocks xmlns:a="http://schemas.openxmlformats.org/drawingml/2006/main" noChangeAspect="1"/>
+            </wp:cNvGraphicFramePr>
+            <a:graphic xmlns:a="http://schemas.openxmlformats.org/drawingml/2006/main">
+              <a:graphicData uri="http://schemas.openxmlformats.org/drawingml/2006/picture">
+                <pic:pic xmlns:pic="http://schemas.openxmlformats.org/drawingml/2006/picture">
+                  <pic:nvPicPr>
+                    <pic:cNvPr id="265190000" name="Grafik 1" descr="Ein Bild, das Text, Screenshot, Schrift, Dokument enthält.&#10;&#10;Automatisch generierte Beschreibung"/>
+                    <pic:cNvPicPr/>
+                  </pic:nvPicPr>
+                  <pic:blipFill>
+                    <a:blip r:embed="rId42">
+                      <a:extLst>
+                        <a:ext uri="{28A0092B-C50C-407E-A947-70E740481C1C}">
+                          <a14:useLocalDpi xmlns:a14="http://schemas.microsoft.com/office/drawing/2010/main" val="0"/>
+                        </a:ext>
+                      </a:extLst>
+                    </a:blip>
+                    <a:stretch>
+                      <a:fillRect/>
+                    </a:stretch>
+                  </pic:blipFill>
+                  <pic:spPr>
+                    <a:xfrm>
+                      <a:off x="0" y="0"/>
+                      <a:ext cx="5760720" cy="4858385"/>
+                    </a:xfrm>
+                    <a:prstGeom prst="rect">
+                      <a:avLst/>
+                    </a:prstGeom>
+                  </pic:spPr>
+                </pic:pic>
+              </a:graphicData>
+            </a:graphic>
+          </wp:anchor>
+        </w:drawing>
+      </w:r>
+      <w:r>
+        <w:t xml:space="preserve">Im Hinblick auf die </w:t>
+      </w:r>
+      <w:r>
+        <w:t>«</w:t>
+      </w:r>
+      <w:r>
+        <w:t>update Task</w:t>
+      </w:r>
+      <w:r>
+        <w:t>»-</w:t>
+      </w:r>
+      <w:r>
+        <w:t xml:space="preserve">Funktionalität wurde einiges von Samuel </w:t>
+      </w:r>
+      <w:proofErr w:type="spellStart"/>
+      <w:r>
+        <w:t>Hajnik</w:t>
+      </w:r>
+      <w:proofErr w:type="spellEnd"/>
+      <w:r>
+        <w:t xml:space="preserve"> übernommen und angepasst, da die update Task Methode keine funktionale oder nicht funktionale Anforderung dieser Aufgabe ist.</w:t>
+      </w:r>
+      <w:r>
+        <w:t xml:space="preserve"> Daher sind die zwei «@</w:t>
+      </w:r>
+      <w:proofErr w:type="spellStart"/>
+      <w:r>
+        <w:t>ExampleObject</w:t>
+      </w:r>
+      <w:proofErr w:type="spellEnd"/>
+      <w:r>
+        <w:t xml:space="preserve">» von Samuel übernommen. </w:t>
+      </w:r>
+    </w:p>
+    <w:p/>
+    <w:p>
+      <w:pPr>
+        <w:pStyle w:val="berschrift3"/>
+      </w:pPr>
+      <w:r>
+        <w:t>11.3</w:t>
+      </w:r>
+      <w:r>
+        <w:tab/>
+        <w:t>Frontend</w:t>
+      </w:r>
+    </w:p>
+    <w:p>
+      <w:r>
+        <w:t>Im Frontend gab es drei Teile der Applikation, die bearbeitet oder erstellt werden mussten. Die Pendenzenliste musste um einen «</w:t>
+      </w:r>
+      <w:proofErr w:type="spellStart"/>
+      <w:r>
+        <w:t>Accept</w:t>
+      </w:r>
+      <w:proofErr w:type="spellEnd"/>
+      <w:r>
+        <w:t>»- und einen «</w:t>
+      </w:r>
+      <w:proofErr w:type="spellStart"/>
+      <w:r>
+        <w:t>Decline</w:t>
+      </w:r>
+      <w:proofErr w:type="spellEnd"/>
+      <w:r>
+        <w:t>»-Button erweitert werden. Zusätzlich musste der Manager für die Stellvertretung und das Pop-up für die Anfrage eines Stellvertreters, im Frontend aufgebaut werden.</w:t>
+      </w:r>
+    </w:p>
+    <w:p>
+      <w:pPr>
+        <w:pStyle w:val="berschrift4"/>
+      </w:pPr>
+      <w:r>
+        <w:lastRenderedPageBreak/>
+        <w:t>11.3.1</w:t>
+      </w:r>
+      <w:r>
+        <w:tab/>
+        <w:t>Components</w:t>
+      </w:r>
+    </w:p>
+    <w:p>
+      <w:pPr>
+        <w:pStyle w:val="Arbeitsjournal"/>
+      </w:pPr>
+      <w:proofErr w:type="spellStart"/>
+      <w:r>
+        <w:t>d</w:t>
+      </w:r>
+      <w:r>
+        <w:t>ask-table.tsx</w:t>
+      </w:r>
+      <w:proofErr w:type="spellEnd"/>
+    </w:p>
+    <w:p>
+      <w:r>
+        <w:drawing>
+          <wp:anchor distT="0" distB="0" distL="114300" distR="114300" simplePos="0" relativeHeight="251672576" behindDoc="0" locked="0" layoutInCell="1" allowOverlap="1" wp14:anchorId="1035F63B" wp14:editId="4B7AD4DB">
+            <wp:simplePos x="0" y="0"/>
+            <wp:positionH relativeFrom="margin">
+              <wp:align>left</wp:align>
+            </wp:positionH>
+            <wp:positionV relativeFrom="paragraph">
+              <wp:posOffset>755346</wp:posOffset>
+            </wp:positionV>
+            <wp:extent cx="4224655" cy="6114415"/>
+            <wp:effectExtent l="0" t="0" r="4445" b="635"/>
+            <wp:wrapTopAndBottom/>
+            <wp:docPr id="1809247437" name="Grafik 1" descr="Ein Bild, das Text, Screenshot, Schrift, Dokument enthält.&#10;&#10;Automatisch generierte Beschreibung"/>
+            <wp:cNvGraphicFramePr>
+              <a:graphicFrameLocks xmlns:a="http://schemas.openxmlformats.org/drawingml/2006/main" noChangeAspect="1"/>
+            </wp:cNvGraphicFramePr>
+            <a:graphic xmlns:a="http://schemas.openxmlformats.org/drawingml/2006/main">
+              <a:graphicData uri="http://schemas.openxmlformats.org/drawingml/2006/picture">
+                <pic:pic xmlns:pic="http://schemas.openxmlformats.org/drawingml/2006/picture">
+                  <pic:nvPicPr>
+                    <pic:cNvPr id="1809247437" name="Grafik 1" descr="Ein Bild, das Text, Screenshot, Schrift, Dokument enthält.&#10;&#10;Automatisch generierte Beschreibung"/>
+                    <pic:cNvPicPr/>
+                  </pic:nvPicPr>
+                  <pic:blipFill>
+                    <a:blip r:embed="rId43">
+                      <a:extLst>
+                        <a:ext uri="{28A0092B-C50C-407E-A947-70E740481C1C}">
+                          <a14:useLocalDpi xmlns:a14="http://schemas.microsoft.com/office/drawing/2010/main" val="0"/>
+                        </a:ext>
+                      </a:extLst>
+                    </a:blip>
+                    <a:stretch>
+                      <a:fillRect/>
+                    </a:stretch>
+                  </pic:blipFill>
+                  <pic:spPr>
+                    <a:xfrm>
+                      <a:off x="0" y="0"/>
+                      <a:ext cx="4224655" cy="6114415"/>
+                    </a:xfrm>
+                    <a:prstGeom prst="rect">
+                      <a:avLst/>
+                    </a:prstGeom>
+                  </pic:spPr>
+                </pic:pic>
+              </a:graphicData>
+            </a:graphic>
+            <wp14:sizeRelH relativeFrom="margin">
+              <wp14:pctWidth>0</wp14:pctWidth>
+            </wp14:sizeRelH>
+            <wp14:sizeRelV relativeFrom="margin">
+              <wp14:pctHeight>0</wp14:pctHeight>
+            </wp14:sizeRelV>
+          </wp:anchor>
+        </w:drawing>
+      </w:r>
+      <w:r>
+        <w:t>In diesem File wurde die Pendenzenliste angepasst. Dafür wird der Typ und der Status des Task überprüft. Falls es ein «</w:t>
+      </w:r>
+      <w:proofErr w:type="spellStart"/>
+      <w:r>
+        <w:t>DelegationRequestTask</w:t>
+      </w:r>
+      <w:proofErr w:type="spellEnd"/>
+      <w:r>
+        <w:t xml:space="preserve">» ist und der Status in der Datenbank nicht bereits «ACCEPTED» oder «DECLINED» ist, werden dem Stellvertreter zwei Buttons in der Pendenzenliste angezeigt. Ebenfalls wurde eingebaut, dass nur der </w:t>
+      </w:r>
+      <w:r>
+        <w:t>Stellvertreter und nicht derjenige, welcher die Anfrage gestellt hat, diese Buttons sehen kann. Die Anfrage ist dennoch inklusive Status auch bei dem User, welcher die Anfrage gestellt hat, sichtbar.</w:t>
+      </w:r>
+    </w:p>
+    <w:p/>
+    <w:p>
+      <w:pPr>
+        <w:pStyle w:val="Arbeitsjournal"/>
+      </w:pPr>
+      <w:proofErr w:type="spellStart"/>
+      <w:r>
+        <w:t>d</w:t>
+      </w:r>
+      <w:r>
+        <w:t>elegation-manager.tsx</w:t>
+      </w:r>
+      <w:proofErr w:type="spellEnd"/>
+      <w:r>
+        <w:t xml:space="preserve">, </w:t>
+      </w:r>
+      <w:proofErr w:type="spellStart"/>
+      <w:r>
+        <w:t>delegation-manager.spec.tsx</w:t>
+      </w:r>
+      <w:proofErr w:type="spellEnd"/>
+      <w:r>
+        <w:t xml:space="preserve"> &amp; </w:t>
+      </w:r>
+      <w:proofErr w:type="spellStart"/>
+      <w:r>
+        <w:t>delegation-manager.stories.tsx</w:t>
+      </w:r>
+      <w:proofErr w:type="spellEnd"/>
+    </w:p>
+    <w:p>
+      <w:r>
+        <w:t xml:space="preserve">In diesem </w:t>
+      </w:r>
+      <w:proofErr w:type="spellStart"/>
+      <w:r>
+        <w:t>Component</w:t>
+      </w:r>
+      <w:proofErr w:type="spellEnd"/>
+      <w:r>
+        <w:t xml:space="preserve"> wurde der Manger für die Stellvertretung aufgebaut. </w:t>
+      </w:r>
+      <w:r>
+        <w:t xml:space="preserve">Es gibt einige Abhängigkeiten, welche beim Generieren in der Datenbank überprüft werden müssen. Zu jedem Zeitpunkt ist in diesem </w:t>
+      </w:r>
+      <w:proofErr w:type="spellStart"/>
+      <w:r>
+        <w:t>Component</w:t>
+      </w:r>
+      <w:proofErr w:type="spellEnd"/>
+      <w:r>
+        <w:t xml:space="preserve"> sichtbar: Der Name des Users und der </w:t>
+      </w:r>
+      <w:r>
+        <w:t>Button,</w:t>
+      </w:r>
+      <w:r>
+        <w:t xml:space="preserve"> um einen Stellvertreter anzufragen. </w:t>
+      </w:r>
+    </w:p>
+    <w:p>
+      <w:r>
+        <w:lastRenderedPageBreak/>
+        <w:drawing>
+          <wp:anchor distT="0" distB="0" distL="114300" distR="114300" simplePos="0" relativeHeight="251674624" behindDoc="0" locked="0" layoutInCell="1" allowOverlap="1" wp14:anchorId="2A9A017E" wp14:editId="256B1B65">
+            <wp:simplePos x="0" y="0"/>
+            <wp:positionH relativeFrom="margin">
+              <wp:align>left</wp:align>
+            </wp:positionH>
+            <wp:positionV relativeFrom="paragraph">
+              <wp:posOffset>1698984</wp:posOffset>
+            </wp:positionV>
+            <wp:extent cx="3677163" cy="2896004"/>
+            <wp:effectExtent l="0" t="0" r="0" b="0"/>
+            <wp:wrapTopAndBottom/>
+            <wp:docPr id="1570362215" name="Grafik 1" descr="Ein Bild, das Text, Screenshot, Schrift enthält.&#10;&#10;Automatisch generierte Beschreibung"/>
+            <wp:cNvGraphicFramePr>
+              <a:graphicFrameLocks xmlns:a="http://schemas.openxmlformats.org/drawingml/2006/main" noChangeAspect="1"/>
+            </wp:cNvGraphicFramePr>
+            <a:graphic xmlns:a="http://schemas.openxmlformats.org/drawingml/2006/main">
+              <a:graphicData uri="http://schemas.openxmlformats.org/drawingml/2006/picture">
+                <pic:pic xmlns:pic="http://schemas.openxmlformats.org/drawingml/2006/picture">
+                  <pic:nvPicPr>
+                    <pic:cNvPr id="1570362215" name="Grafik 1" descr="Ein Bild, das Text, Screenshot, Schrift enthält.&#10;&#10;Automatisch generierte Beschreibung"/>
+                    <pic:cNvPicPr/>
+                  </pic:nvPicPr>
+                  <pic:blipFill>
+                    <a:blip r:embed="rId44">
+                      <a:extLst>
+                        <a:ext uri="{28A0092B-C50C-407E-A947-70E740481C1C}">
+                          <a14:useLocalDpi xmlns:a14="http://schemas.microsoft.com/office/drawing/2010/main" val="0"/>
+                        </a:ext>
+                      </a:extLst>
+                    </a:blip>
+                    <a:stretch>
+                      <a:fillRect/>
+                    </a:stretch>
+                  </pic:blipFill>
+                  <pic:spPr>
+                    <a:xfrm>
+                      <a:off x="0" y="0"/>
+                      <a:ext cx="3677163" cy="2896004"/>
+                    </a:xfrm>
+                    <a:prstGeom prst="rect">
+                      <a:avLst/>
+                    </a:prstGeom>
+                  </pic:spPr>
+                </pic:pic>
+              </a:graphicData>
+            </a:graphic>
+          </wp:anchor>
+        </w:drawing>
+      </w:r>
+      <w:r>
+        <w:drawing>
+          <wp:anchor distT="0" distB="0" distL="114300" distR="114300" simplePos="0" relativeHeight="251673600" behindDoc="0" locked="0" layoutInCell="1" allowOverlap="1" wp14:anchorId="63BEE590" wp14:editId="73BA469F">
+            <wp:simplePos x="0" y="0"/>
+            <wp:positionH relativeFrom="margin">
+              <wp:align>left</wp:align>
+            </wp:positionH>
+            <wp:positionV relativeFrom="paragraph">
+              <wp:posOffset>1491</wp:posOffset>
+            </wp:positionV>
+            <wp:extent cx="1876425" cy="1333500"/>
+            <wp:effectExtent l="0" t="0" r="9525" b="0"/>
+            <wp:wrapTopAndBottom/>
+            <wp:docPr id="651812192" name="Grafik 1" descr="Ein Bild, das Text, Schrift, Screenshot, Rechteck enthält.&#10;&#10;Automatisch generierte Beschreibung"/>
+            <wp:cNvGraphicFramePr>
+              <a:graphicFrameLocks xmlns:a="http://schemas.openxmlformats.org/drawingml/2006/main" noChangeAspect="1"/>
+            </wp:cNvGraphicFramePr>
+            <a:graphic xmlns:a="http://schemas.openxmlformats.org/drawingml/2006/main">
+              <a:graphicData uri="http://schemas.openxmlformats.org/drawingml/2006/picture">
+                <pic:pic xmlns:pic="http://schemas.openxmlformats.org/drawingml/2006/picture">
+                  <pic:nvPicPr>
+                    <pic:cNvPr id="651812192" name="Grafik 1" descr="Ein Bild, das Text, Schrift, Screenshot, Rechteck enthält.&#10;&#10;Automatisch generierte Beschreibung"/>
+                    <pic:cNvPicPr/>
+                  </pic:nvPicPr>
+                  <pic:blipFill>
+                    <a:blip r:embed="rId45">
+                      <a:extLst>
+                        <a:ext uri="{28A0092B-C50C-407E-A947-70E740481C1C}">
+                          <a14:useLocalDpi xmlns:a14="http://schemas.microsoft.com/office/drawing/2010/main" val="0"/>
+                        </a:ext>
+                      </a:extLst>
+                    </a:blip>
+                    <a:stretch>
+                      <a:fillRect/>
+                    </a:stretch>
+                  </pic:blipFill>
+                  <pic:spPr>
+                    <a:xfrm>
+                      <a:off x="0" y="0"/>
+                      <a:ext cx="1876425" cy="1333500"/>
+                    </a:xfrm>
+                    <a:prstGeom prst="rect">
+                      <a:avLst/>
+                    </a:prstGeom>
+                  </pic:spPr>
+                </pic:pic>
+              </a:graphicData>
+            </a:graphic>
+          </wp:anchor>
+        </w:drawing>
+      </w:r>
+      <w:r>
+        <w:t>Rot abgebildet wird das aktive Profil, dadurch wird visuell symbolisiert, als welche Person man aktuell im Programm arbeiten kann. Hier ein Beispiel wie dies aussehen kann:</w:t>
+      </w:r>
+    </w:p>
+    <w:p>
+      <w:r>
+        <w:drawing>
+          <wp:anchor distT="0" distB="0" distL="114300" distR="114300" simplePos="0" relativeHeight="251675648" behindDoc="0" locked="0" layoutInCell="1" allowOverlap="1" wp14:anchorId="6D7530CB" wp14:editId="6F9295A7">
+            <wp:simplePos x="0" y="0"/>
+            <wp:positionH relativeFrom="margin">
+              <wp:align>left</wp:align>
+            </wp:positionH>
+            <wp:positionV relativeFrom="paragraph">
+              <wp:posOffset>3157993</wp:posOffset>
+            </wp:positionV>
+            <wp:extent cx="2811780" cy="3617595"/>
+            <wp:effectExtent l="0" t="0" r="7620" b="1905"/>
+            <wp:wrapTopAndBottom/>
+            <wp:docPr id="500210078" name="Grafik 1" descr="Ein Bild, das Text, Screenshot, Schrift, Zahl enthält.&#10;&#10;Automatisch generierte Beschreibung"/>
+            <wp:cNvGraphicFramePr>
+              <a:graphicFrameLocks xmlns:a="http://schemas.openxmlformats.org/drawingml/2006/main" noChangeAspect="1"/>
+            </wp:cNvGraphicFramePr>
+            <a:graphic xmlns:a="http://schemas.openxmlformats.org/drawingml/2006/main">
+              <a:graphicData uri="http://schemas.openxmlformats.org/drawingml/2006/picture">
+                <pic:pic xmlns:pic="http://schemas.openxmlformats.org/drawingml/2006/picture">
+                  <pic:nvPicPr>
+                    <pic:cNvPr id="500210078" name="Grafik 1" descr="Ein Bild, das Text, Screenshot, Schrift, Zahl enthält.&#10;&#10;Automatisch generierte Beschreibung"/>
+                    <pic:cNvPicPr/>
+                  </pic:nvPicPr>
+                  <pic:blipFill>
+                    <a:blip r:embed="rId46">
+                      <a:extLst>
+                        <a:ext uri="{28A0092B-C50C-407E-A947-70E740481C1C}">
+                          <a14:useLocalDpi xmlns:a14="http://schemas.microsoft.com/office/drawing/2010/main" val="0"/>
+                        </a:ext>
+                      </a:extLst>
+                    </a:blip>
+                    <a:stretch>
+                      <a:fillRect/>
+                    </a:stretch>
+                  </pic:blipFill>
+                  <pic:spPr>
+                    <a:xfrm>
+                      <a:off x="0" y="0"/>
+                      <a:ext cx="2811780" cy="3617595"/>
+                    </a:xfrm>
+                    <a:prstGeom prst="rect">
+                      <a:avLst/>
+                    </a:prstGeom>
+                  </pic:spPr>
+                </pic:pic>
+              </a:graphicData>
+            </a:graphic>
+            <wp14:sizeRelH relativeFrom="margin">
+              <wp14:pctWidth>0</wp14:pctWidth>
+            </wp14:sizeRelH>
+            <wp14:sizeRelV relativeFrom="margin">
+              <wp14:pctHeight>0</wp14:pctHeight>
+            </wp14:sizeRelV>
+          </wp:anchor>
+        </w:drawing>
+      </w:r>
+      <w:r>
+        <w:t>Sollte man zusätzlich selbst einen Stellvertreter haben, gibt es unterhalb der ersten eine zusätzliche Tabelle. Dann sieht die Oberfläche wie folgt aus:</w:t>
+      </w:r>
+    </w:p>
+    <w:p/>
+    <w:p>
+      <w:pPr>
+        <w:pStyle w:val="Arbeitsjournal"/>
+      </w:pPr>
+      <w:proofErr w:type="spellStart"/>
+      <w:r>
+        <w:t>d</w:t>
+      </w:r>
+      <w:r>
+        <w:t>rawer.tsx</w:t>
+      </w:r>
+      <w:proofErr w:type="spellEnd"/>
+      <w:r>
+        <w:t xml:space="preserve">, </w:t>
+      </w:r>
+      <w:proofErr w:type="spellStart"/>
+      <w:r>
+        <w:t>dialog.tsx</w:t>
+      </w:r>
+      <w:proofErr w:type="spellEnd"/>
+      <w:r>
+        <w:t xml:space="preserve">, </w:t>
+      </w:r>
+      <w:proofErr w:type="spellStart"/>
+      <w:r>
+        <w:t>command.tsx</w:t>
+      </w:r>
+      <w:proofErr w:type="spellEnd"/>
+      <w:r>
+        <w:t xml:space="preserve"> &amp; </w:t>
+      </w:r>
+      <w:proofErr w:type="spellStart"/>
+      <w:r>
+        <w:t>create-task.ts</w:t>
+      </w:r>
+      <w:proofErr w:type="spellEnd"/>
+    </w:p>
+    <w:p>
+      <w:r>
+        <w:lastRenderedPageBreak/>
+        <w:t>Di</w:t>
+      </w:r>
+      <w:r>
+        <w:t>ese vier Klassen wurden von anderen Lernenden übernommen, da die Funktion der Klassen generell verwendbar ist und wichtig für den Aufbau des UI beziehungsweise des Managements der unterschiedlichen Tasks,</w:t>
+      </w:r>
+    </w:p>
+    <w:p>
+      <w:pPr>
+        <w:pStyle w:val="Arbeitsjournal"/>
+        <w:rPr>
+          <w:lang w:val="en-US"/>
+        </w:rPr>
+      </w:pPr>
+      <w:r>
+        <w:rPr>
+          <w:lang w:val="en-US"/>
+        </w:rPr>
+        <w:t>request-delegation-</w:t>
+      </w:r>
+      <w:proofErr w:type="spellStart"/>
+      <w:r>
+        <w:rPr>
+          <w:lang w:val="en-US"/>
+        </w:rPr>
+        <w:t>form.tsx</w:t>
+      </w:r>
+      <w:proofErr w:type="spellEnd"/>
+      <w:r>
+        <w:rPr>
+          <w:lang w:val="en-US"/>
+        </w:rPr>
+        <w:t>, request-delegat</w:t>
+      </w:r>
+      <w:r>
+        <w:rPr>
+          <w:lang w:val="en-US"/>
+        </w:rPr>
+        <w:t>ion-</w:t>
+      </w:r>
+      <w:proofErr w:type="spellStart"/>
+      <w:r>
+        <w:rPr>
+          <w:lang w:val="en-US"/>
+        </w:rPr>
+        <w:t>form.spec.tsx</w:t>
+      </w:r>
+      <w:proofErr w:type="spellEnd"/>
+      <w:r>
+        <w:rPr>
+          <w:lang w:val="en-US"/>
+        </w:rPr>
+        <w:t xml:space="preserve"> &amp; request-delegation-</w:t>
+      </w:r>
+      <w:proofErr w:type="spellStart"/>
+      <w:r>
+        <w:rPr>
+          <w:lang w:val="en-US"/>
+        </w:rPr>
+        <w:t>form.stories.tsx</w:t>
+      </w:r>
+      <w:proofErr w:type="spellEnd"/>
+    </w:p>
+    <w:p>
+      <w:r>
+        <w:t xml:space="preserve">In diesem </w:t>
+      </w:r>
+      <w:r>
+        <w:t>«</w:t>
+      </w:r>
+      <w:r>
+        <w:t>Form</w:t>
+      </w:r>
+      <w:r>
+        <w:t>»</w:t>
+      </w:r>
+      <w:r>
+        <w:t xml:space="preserve"> wird d</w:t>
+      </w:r>
+      <w:r>
+        <w:t>as Pop-up für die Stellvertretungs</w:t>
+      </w:r>
+      <w:r>
+        <w:t>-</w:t>
+      </w:r>
+      <w:r>
+        <w:t xml:space="preserve">Anfrage definiert. </w:t>
+      </w:r>
+      <w:r>
+        <w:t xml:space="preserve">Wird auf den Button mit dem Schriftzug «Request </w:t>
+      </w:r>
+      <w:proofErr w:type="spellStart"/>
+      <w:r>
+        <w:t>Delegate</w:t>
+      </w:r>
+      <w:proofErr w:type="spellEnd"/>
+      <w:r>
+        <w:t xml:space="preserve">» geklickt, öffnet sich dieses Pop-up und der Benutzer kann den Stellvertreter wählen, sowie das Start- und Enddatum bestimmen. </w:t>
+      </w:r>
+    </w:p>
+    <w:p>
+      <w:r>
+        <w:drawing>
+          <wp:anchor distT="0" distB="0" distL="114300" distR="114300" simplePos="0" relativeHeight="251676672" behindDoc="0" locked="0" layoutInCell="1" allowOverlap="1" wp14:anchorId="26C62001" wp14:editId="07BDD077">
+            <wp:simplePos x="0" y="0"/>
+            <wp:positionH relativeFrom="column">
+              <wp:posOffset>-1298</wp:posOffset>
+            </wp:positionH>
+            <wp:positionV relativeFrom="paragraph">
+              <wp:posOffset>-2319</wp:posOffset>
+            </wp:positionV>
+            <wp:extent cx="5760720" cy="3230880"/>
+            <wp:effectExtent l="0" t="0" r="0" b="7620"/>
+            <wp:wrapTopAndBottom/>
+            <wp:docPr id="39125073" name="Grafik 1" descr="Ein Bild, das Text, Screenshot, Software, Display enthält.&#10;&#10;Automatisch generierte Beschreibung"/>
+            <wp:cNvGraphicFramePr>
+              <a:graphicFrameLocks xmlns:a="http://schemas.openxmlformats.org/drawingml/2006/main" noChangeAspect="1"/>
+            </wp:cNvGraphicFramePr>
+            <a:graphic xmlns:a="http://schemas.openxmlformats.org/drawingml/2006/main">
+              <a:graphicData uri="http://schemas.openxmlformats.org/drawingml/2006/picture">
+                <pic:pic xmlns:pic="http://schemas.openxmlformats.org/drawingml/2006/picture">
+                  <pic:nvPicPr>
+                    <pic:cNvPr id="39125073" name="Grafik 1" descr="Ein Bild, das Text, Screenshot, Software, Display enthält.&#10;&#10;Automatisch generierte Beschreibung"/>
+                    <pic:cNvPicPr/>
+                  </pic:nvPicPr>
+                  <pic:blipFill>
+                    <a:blip r:embed="rId47">
+                      <a:extLst>
+                        <a:ext uri="{28A0092B-C50C-407E-A947-70E740481C1C}">
+                          <a14:useLocalDpi xmlns:a14="http://schemas.microsoft.com/office/drawing/2010/main" val="0"/>
+                        </a:ext>
+                      </a:extLst>
+                    </a:blip>
+                    <a:stretch>
+                      <a:fillRect/>
+                    </a:stretch>
+                  </pic:blipFill>
+                  <pic:spPr>
+                    <a:xfrm>
+                      <a:off x="0" y="0"/>
+                      <a:ext cx="5760720" cy="3230880"/>
+                    </a:xfrm>
+                    <a:prstGeom prst="rect">
+                      <a:avLst/>
+                    </a:prstGeom>
+                  </pic:spPr>
+                </pic:pic>
+              </a:graphicData>
+            </a:graphic>
+          </wp:anchor>
+        </w:drawing>
+      </w:r>
+      <w:r>
+        <w:t xml:space="preserve">Beim Aufrufen des Feldes «+ Stellvertreter wählen» wird eine Liste aus den Usern, welche in der Datenbank vorhanden </w:t>
+      </w:r>
+      <w:r>
+        <w:t>sind,</w:t>
+      </w:r>
+      <w:r>
+        <w:t xml:space="preserve"> aufgerufen und aufgelistet, es gibt ebenfalls eine Suchoption. Falls es keine User in der Datenbank gibt, wird angezeigt: «Keinen Stellvertreter gefunden.»</w:t>
+      </w:r>
+    </w:p>
+    <w:p>
+      <w:r>
+        <w:drawing>
+          <wp:inline distT="0" distB="0" distL="0" distR="0" wp14:anchorId="1F059DCE" wp14:editId="6DD6429D">
+            <wp:extent cx="5760720" cy="3241040"/>
+            <wp:effectExtent l="0" t="0" r="0" b="0"/>
+            <wp:docPr id="1458563179" name="Grafik 1" descr="Ein Bild, das Screenshot, Text, Software, Multimedia-Software enthält.&#10;&#10;Automatisch generierte Beschreibung"/>
+            <wp:cNvGraphicFramePr>
+              <a:graphicFrameLocks xmlns:a="http://schemas.openxmlformats.org/drawingml/2006/main" noChangeAspect="1"/>
+            </wp:cNvGraphicFramePr>
+            <a:graphic xmlns:a="http://schemas.openxmlformats.org/drawingml/2006/main">
+              <a:graphicData uri="http://schemas.openxmlformats.org/drawingml/2006/picture">
+                <pic:pic xmlns:pic="http://schemas.openxmlformats.org/drawingml/2006/picture">
+                  <pic:nvPicPr>
+                    <pic:cNvPr id="1458563179" name="Grafik 1" descr="Ein Bild, das Screenshot, Text, Software, Multimedia-Software enthält.&#10;&#10;Automatisch generierte Beschreibung"/>
+                    <pic:cNvPicPr/>
+                  </pic:nvPicPr>
+                  <pic:blipFill>
+                    <a:blip r:embed="rId48"/>
+                    <a:stretch>
+                      <a:fillRect/>
+                    </a:stretch>
+                  </pic:blipFill>
+                  <pic:spPr>
+                    <a:xfrm>
+                      <a:off x="0" y="0"/>
+                      <a:ext cx="5760720" cy="3241040"/>
+                    </a:xfrm>
+                    <a:prstGeom prst="rect">
+                      <a:avLst/>
+                    </a:prstGeom>
+                  </pic:spPr>
+                </pic:pic>
+              </a:graphicData>
+            </a:graphic>
+          </wp:inline>
+        </w:drawing>
+      </w:r>
+    </w:p>
+    <w:p>
+      <w:r>
+        <w:t>Die Anfrage kann erst versendet werden, wenn ein Start- und ein Enddatum festgelegt wurden, ansonsten ist der «Anfrage senden»-Button deaktiviert.</w:t>
+      </w:r>
+    </w:p>
+    <w:p>
+      <w:r>
+        <w:lastRenderedPageBreak/>
+        <w:t>Im Falle eines Erfolgs oder eines Fehlschlages beim Versenden der Anfrage erhält der User nach dem Betätigen des Knopfes eine Mitteilung.</w:t>
+      </w:r>
+    </w:p>
+    <w:p>
+      <w:pPr>
+        <w:pStyle w:val="berschrift4"/>
+      </w:pPr>
+      <w:r>
+        <w:t>11.3.2</w:t>
+      </w:r>
+      <w:r>
+        <w:tab/>
+        <w:t>Seite in der Applikation</w:t>
+      </w:r>
+    </w:p>
+    <w:p>
+      <w:r>
+        <w:t>Im Umfang der laufenden Applikation sieht die Seite der Tasks wie folgt aus:</w:t>
+      </w:r>
+    </w:p>
+    <w:p>
+      <w:r>
+        <w:rPr>
+          <w:highlight w:val="yellow"/>
+        </w:rPr>
+        <w:t>[SCREENSHOT]</w:t>
+      </w:r>
+    </w:p>
+    <w:p>
+      <w:pPr>
+        <w:pStyle w:val="berschrift3"/>
+      </w:pPr>
+      <w:r>
+        <w:t>11.4</w:t>
+      </w:r>
+      <w:r>
+        <w:tab/>
+        <w:t>Automatisiertes Testing</w:t>
+      </w:r>
+    </w:p>
+    <w:p/>
+    <w:p>
+      <w:pPr>
+        <w:spacing w:line="259" w:lineRule="auto"/>
+      </w:pPr>
+      <w:r>
+        <w:br w:type="page"/>
+      </w:r>
+    </w:p>
     <w:p>
       <w:pPr>
         <w:pStyle w:val="berschrift2"/>
@@ -24333,6 +26713,7 @@
       </w:pPr>
       <w:bookmarkStart w:id="167" w:name="_Toc164864802"/>
       <w:r>
+        <w:lastRenderedPageBreak/>
         <w:t>Kontrollieren</w:t>
       </w:r>
       <w:bookmarkEnd w:id="167"/>
@@ -24343,27 +26724,1294 @@
       </w:pPr>
       <w:bookmarkStart w:id="168" w:name="_Toc164864803"/>
       <w:r>
-        <w:t>13.1</w:t>
+        <w:t>13.</w:t>
+      </w:r>
+      <w:bookmarkEnd w:id="168"/>
+      <w:r>
+        <w:t>1</w:t>
       </w:r>
       <w:r>
         <w:tab/>
-        <w:t>Testkonzept</w:t>
-      </w:r>
-      <w:bookmarkEnd w:id="168"/>
+        <w:t>Manuelles Testing</w:t>
+      </w:r>
     </w:p>
     <w:p>
-      <w:pPr>
-        <w:pStyle w:val="berschrift3"/>
+      <w:r>
+        <w:t>Mittels den zuvor erstellten Testkonzept aus dem Kapitel 10.5 werden die Tests durchgeführt.</w:t>
+      </w:r>
+    </w:p>
+    <w:p>
+      <w:pPr>
+        <w:pStyle w:val="berschrift4"/>
       </w:pPr>
       <w:bookmarkStart w:id="169" w:name="_Toc164864804"/>
       <w:r>
-        <w:t>13.2</w:t>
+        <w:t>13.</w:t>
+      </w:r>
+      <w:r>
+        <w:t>1.1</w:t>
       </w:r>
       <w:r>
         <w:tab/>
         <w:t>Testprotokoll</w:t>
       </w:r>
       <w:bookmarkEnd w:id="169"/>
+    </w:p>
+    <w:p>
+      <w:r>
+        <w:t>Die Testumgebung für das folgende Testprotokoll kann im Kapitel 10.5.2 nachgeschlagen werden.</w:t>
+      </w:r>
+    </w:p>
+    <w:tbl>
+      <w:tblPr>
+        <w:tblStyle w:val="Tabellenraster"/>
+        <w:tblW w:w="0" w:type="auto"/>
+        <w:tblLook w:val="04A0" w:firstRow="1" w:lastRow="0" w:firstColumn="1" w:lastColumn="0" w:noHBand="0" w:noVBand="1"/>
+      </w:tblPr>
+      <w:tblGrid>
+        <w:gridCol w:w="777"/>
+        <w:gridCol w:w="1208"/>
+        <w:gridCol w:w="1134"/>
+        <w:gridCol w:w="1276"/>
+        <w:gridCol w:w="4677"/>
+      </w:tblGrid>
+      <w:tr>
+        <w:trPr>
+          <w:trHeight w:val="340"/>
+        </w:trPr>
+        <w:tc>
+          <w:tcPr>
+            <w:tcW w:w="777" w:type="dxa"/>
+            <w:tcBorders>
+              <w:top w:val="single" w:sz="18" w:space="0" w:color="C00000"/>
+              <w:left w:val="nil"/>
+              <w:bottom w:val="single" w:sz="18" w:space="0" w:color="C00000"/>
+              <w:right w:val="nil"/>
+            </w:tcBorders>
+            <w:vAlign w:val="center"/>
+          </w:tcPr>
+          <w:p>
+            <w:pPr>
+              <w:pStyle w:val="berschrift3"/>
+              <w:ind w:firstLine="0"/>
+              <w:jc w:val="both"/>
+            </w:pPr>
+            <w:r>
+              <w:t>Testfall</w:t>
+            </w:r>
+          </w:p>
+        </w:tc>
+        <w:tc>
+          <w:tcPr>
+            <w:tcW w:w="1208" w:type="dxa"/>
+            <w:tcBorders>
+              <w:top w:val="single" w:sz="18" w:space="0" w:color="C00000"/>
+              <w:left w:val="nil"/>
+              <w:bottom w:val="single" w:sz="18" w:space="0" w:color="C00000"/>
+              <w:right w:val="nil"/>
+            </w:tcBorders>
+            <w:vAlign w:val="center"/>
+          </w:tcPr>
+          <w:p>
+            <w:pPr>
+              <w:pStyle w:val="berschrift3"/>
+              <w:ind w:firstLine="0"/>
+            </w:pPr>
+            <w:r>
+              <w:t>Resultat</w:t>
+            </w:r>
+          </w:p>
+        </w:tc>
+        <w:tc>
+          <w:tcPr>
+            <w:tcW w:w="1134" w:type="dxa"/>
+            <w:tcBorders>
+              <w:top w:val="single" w:sz="18" w:space="0" w:color="C00000"/>
+              <w:left w:val="nil"/>
+              <w:bottom w:val="single" w:sz="18" w:space="0" w:color="C00000"/>
+              <w:right w:val="nil"/>
+            </w:tcBorders>
+          </w:tcPr>
+          <w:p>
+            <w:pPr>
+              <w:pStyle w:val="berschrift3"/>
+              <w:ind w:firstLine="0"/>
+              <w:jc w:val="both"/>
+            </w:pPr>
+            <w:r>
+              <w:t>Datum</w:t>
+            </w:r>
+          </w:p>
+        </w:tc>
+        <w:tc>
+          <w:tcPr>
+            <w:tcW w:w="1276" w:type="dxa"/>
+            <w:tcBorders>
+              <w:top w:val="single" w:sz="18" w:space="0" w:color="C00000"/>
+              <w:left w:val="nil"/>
+              <w:bottom w:val="single" w:sz="18" w:space="0" w:color="C00000"/>
+              <w:right w:val="nil"/>
+            </w:tcBorders>
+          </w:tcPr>
+          <w:p>
+            <w:pPr>
+              <w:pStyle w:val="berschrift3"/>
+              <w:ind w:firstLine="0"/>
+            </w:pPr>
+            <w:r>
+              <w:t>Tester</w:t>
+            </w:r>
+          </w:p>
+        </w:tc>
+        <w:tc>
+          <w:tcPr>
+            <w:tcW w:w="4677" w:type="dxa"/>
+            <w:tcBorders>
+              <w:top w:val="single" w:sz="18" w:space="0" w:color="C00000"/>
+              <w:left w:val="nil"/>
+              <w:bottom w:val="single" w:sz="18" w:space="0" w:color="C00000"/>
+              <w:right w:val="nil"/>
+            </w:tcBorders>
+          </w:tcPr>
+          <w:p>
+            <w:pPr>
+              <w:pStyle w:val="berschrift3"/>
+              <w:ind w:firstLine="0"/>
+            </w:pPr>
+            <w:r>
+              <w:t>Bemerkung</w:t>
+            </w:r>
+          </w:p>
+        </w:tc>
+      </w:tr>
+      <w:tr>
+        <w:trPr>
+          <w:trHeight w:val="340"/>
+        </w:trPr>
+        <w:tc>
+          <w:tcPr>
+            <w:tcW w:w="777" w:type="dxa"/>
+            <w:tcBorders>
+              <w:top w:val="single" w:sz="12" w:space="0" w:color="auto"/>
+              <w:left w:val="single" w:sz="12" w:space="0" w:color="FFFFFF" w:themeColor="background1"/>
+              <w:bottom w:val="single" w:sz="12" w:space="0" w:color="auto"/>
+              <w:right w:val="single" w:sz="12" w:space="0" w:color="FFFFFF" w:themeColor="background1"/>
+            </w:tcBorders>
+          </w:tcPr>
+          <w:p>
+            <w:pPr>
+              <w:pStyle w:val="LauftextGenerali"/>
+            </w:pPr>
+            <w:r>
+              <w:t>1</w:t>
+            </w:r>
+          </w:p>
+        </w:tc>
+        <w:tc>
+          <w:tcPr>
+            <w:tcW w:w="1208" w:type="dxa"/>
+            <w:tcBorders>
+              <w:top w:val="single" w:sz="12" w:space="0" w:color="auto"/>
+              <w:left w:val="single" w:sz="12" w:space="0" w:color="FFFFFF" w:themeColor="background1"/>
+              <w:bottom w:val="single" w:sz="12" w:space="0" w:color="auto"/>
+              <w:right w:val="single" w:sz="12" w:space="0" w:color="FFFFFF" w:themeColor="background1"/>
+            </w:tcBorders>
+          </w:tcPr>
+          <w:p>
+            <w:pPr>
+              <w:pStyle w:val="LauftextGenerali"/>
+            </w:pPr>
+          </w:p>
+        </w:tc>
+        <w:tc>
+          <w:tcPr>
+            <w:tcW w:w="1134" w:type="dxa"/>
+            <w:tcBorders>
+              <w:top w:val="single" w:sz="12" w:space="0" w:color="auto"/>
+              <w:left w:val="single" w:sz="12" w:space="0" w:color="FFFFFF" w:themeColor="background1"/>
+              <w:bottom w:val="single" w:sz="12" w:space="0" w:color="auto"/>
+              <w:right w:val="single" w:sz="12" w:space="0" w:color="FFFFFF" w:themeColor="background1"/>
+            </w:tcBorders>
+          </w:tcPr>
+          <w:p>
+            <w:pPr>
+              <w:pStyle w:val="LauftextGenerali"/>
+            </w:pPr>
+          </w:p>
+        </w:tc>
+        <w:tc>
+          <w:tcPr>
+            <w:tcW w:w="1276" w:type="dxa"/>
+            <w:tcBorders>
+              <w:top w:val="single" w:sz="12" w:space="0" w:color="auto"/>
+              <w:left w:val="single" w:sz="12" w:space="0" w:color="FFFFFF" w:themeColor="background1"/>
+              <w:bottom w:val="single" w:sz="12" w:space="0" w:color="auto"/>
+              <w:right w:val="single" w:sz="12" w:space="0" w:color="FFFFFF" w:themeColor="background1"/>
+            </w:tcBorders>
+          </w:tcPr>
+          <w:p>
+            <w:pPr>
+              <w:pStyle w:val="LauftextGenerali"/>
+            </w:pPr>
+            <w:r>
+              <w:t>Mia Rascher</w:t>
+            </w:r>
+          </w:p>
+        </w:tc>
+        <w:tc>
+          <w:tcPr>
+            <w:tcW w:w="4677" w:type="dxa"/>
+            <w:tcBorders>
+              <w:top w:val="single" w:sz="12" w:space="0" w:color="auto"/>
+              <w:left w:val="single" w:sz="12" w:space="0" w:color="FFFFFF" w:themeColor="background1"/>
+              <w:bottom w:val="single" w:sz="12" w:space="0" w:color="auto"/>
+              <w:right w:val="single" w:sz="12" w:space="0" w:color="FFFFFF" w:themeColor="background1"/>
+            </w:tcBorders>
+          </w:tcPr>
+          <w:p>
+            <w:pPr>
+              <w:pStyle w:val="LauftextGenerali"/>
+            </w:pPr>
+          </w:p>
+        </w:tc>
+      </w:tr>
+      <w:tr>
+        <w:trPr>
+          <w:trHeight w:val="340"/>
+        </w:trPr>
+        <w:tc>
+          <w:tcPr>
+            <w:tcW w:w="777" w:type="dxa"/>
+            <w:tcBorders>
+              <w:top w:val="single" w:sz="12" w:space="0" w:color="auto"/>
+              <w:left w:val="single" w:sz="12" w:space="0" w:color="FFFFFF" w:themeColor="background1"/>
+              <w:bottom w:val="single" w:sz="12" w:space="0" w:color="auto"/>
+              <w:right w:val="single" w:sz="12" w:space="0" w:color="FFFFFF" w:themeColor="background1"/>
+            </w:tcBorders>
+          </w:tcPr>
+          <w:p>
+            <w:pPr>
+              <w:pStyle w:val="LauftextGenerali"/>
+            </w:pPr>
+            <w:r>
+              <w:t>2</w:t>
+            </w:r>
+          </w:p>
+        </w:tc>
+        <w:tc>
+          <w:tcPr>
+            <w:tcW w:w="1208" w:type="dxa"/>
+            <w:tcBorders>
+              <w:top w:val="single" w:sz="12" w:space="0" w:color="auto"/>
+              <w:left w:val="single" w:sz="12" w:space="0" w:color="FFFFFF" w:themeColor="background1"/>
+              <w:bottom w:val="single" w:sz="12" w:space="0" w:color="auto"/>
+              <w:right w:val="single" w:sz="12" w:space="0" w:color="FFFFFF" w:themeColor="background1"/>
+            </w:tcBorders>
+          </w:tcPr>
+          <w:p>
+            <w:pPr>
+              <w:pStyle w:val="LauftextGenerali"/>
+            </w:pPr>
+          </w:p>
+        </w:tc>
+        <w:tc>
+          <w:tcPr>
+            <w:tcW w:w="1134" w:type="dxa"/>
+            <w:tcBorders>
+              <w:top w:val="single" w:sz="12" w:space="0" w:color="auto"/>
+              <w:left w:val="single" w:sz="12" w:space="0" w:color="FFFFFF" w:themeColor="background1"/>
+              <w:bottom w:val="single" w:sz="12" w:space="0" w:color="auto"/>
+              <w:right w:val="single" w:sz="12" w:space="0" w:color="FFFFFF" w:themeColor="background1"/>
+            </w:tcBorders>
+          </w:tcPr>
+          <w:p>
+            <w:pPr>
+              <w:pStyle w:val="LauftextGenerali"/>
+            </w:pPr>
+          </w:p>
+        </w:tc>
+        <w:tc>
+          <w:tcPr>
+            <w:tcW w:w="1276" w:type="dxa"/>
+            <w:tcBorders>
+              <w:top w:val="single" w:sz="12" w:space="0" w:color="auto"/>
+              <w:left w:val="single" w:sz="12" w:space="0" w:color="FFFFFF" w:themeColor="background1"/>
+              <w:bottom w:val="single" w:sz="12" w:space="0" w:color="auto"/>
+              <w:right w:val="single" w:sz="12" w:space="0" w:color="FFFFFF" w:themeColor="background1"/>
+            </w:tcBorders>
+          </w:tcPr>
+          <w:p>
+            <w:pPr>
+              <w:pStyle w:val="LauftextGenerali"/>
+            </w:pPr>
+            <w:r>
+              <w:t>Mia Rascher</w:t>
+            </w:r>
+          </w:p>
+        </w:tc>
+        <w:tc>
+          <w:tcPr>
+            <w:tcW w:w="4677" w:type="dxa"/>
+            <w:tcBorders>
+              <w:top w:val="single" w:sz="12" w:space="0" w:color="auto"/>
+              <w:left w:val="single" w:sz="12" w:space="0" w:color="FFFFFF" w:themeColor="background1"/>
+              <w:bottom w:val="single" w:sz="12" w:space="0" w:color="auto"/>
+              <w:right w:val="single" w:sz="12" w:space="0" w:color="FFFFFF" w:themeColor="background1"/>
+            </w:tcBorders>
+          </w:tcPr>
+          <w:p>
+            <w:pPr>
+              <w:pStyle w:val="LauftextGenerali"/>
+            </w:pPr>
+          </w:p>
+        </w:tc>
+      </w:tr>
+      <w:tr>
+        <w:trPr>
+          <w:trHeight w:val="340"/>
+        </w:trPr>
+        <w:tc>
+          <w:tcPr>
+            <w:tcW w:w="777" w:type="dxa"/>
+            <w:tcBorders>
+              <w:top w:val="single" w:sz="12" w:space="0" w:color="auto"/>
+              <w:left w:val="single" w:sz="12" w:space="0" w:color="FFFFFF" w:themeColor="background1"/>
+              <w:bottom w:val="single" w:sz="12" w:space="0" w:color="auto"/>
+              <w:right w:val="single" w:sz="12" w:space="0" w:color="FFFFFF" w:themeColor="background1"/>
+            </w:tcBorders>
+          </w:tcPr>
+          <w:p>
+            <w:pPr>
+              <w:pStyle w:val="LauftextGenerali"/>
+            </w:pPr>
+            <w:r>
+              <w:t>3</w:t>
+            </w:r>
+          </w:p>
+        </w:tc>
+        <w:tc>
+          <w:tcPr>
+            <w:tcW w:w="1208" w:type="dxa"/>
+            <w:tcBorders>
+              <w:top w:val="single" w:sz="12" w:space="0" w:color="auto"/>
+              <w:left w:val="single" w:sz="12" w:space="0" w:color="FFFFFF" w:themeColor="background1"/>
+              <w:bottom w:val="single" w:sz="12" w:space="0" w:color="auto"/>
+              <w:right w:val="single" w:sz="12" w:space="0" w:color="FFFFFF" w:themeColor="background1"/>
+            </w:tcBorders>
+          </w:tcPr>
+          <w:p>
+            <w:pPr>
+              <w:pStyle w:val="LauftextGenerali"/>
+            </w:pPr>
+          </w:p>
+        </w:tc>
+        <w:tc>
+          <w:tcPr>
+            <w:tcW w:w="1134" w:type="dxa"/>
+            <w:tcBorders>
+              <w:top w:val="single" w:sz="12" w:space="0" w:color="auto"/>
+              <w:left w:val="single" w:sz="12" w:space="0" w:color="FFFFFF" w:themeColor="background1"/>
+              <w:bottom w:val="single" w:sz="12" w:space="0" w:color="auto"/>
+              <w:right w:val="single" w:sz="12" w:space="0" w:color="FFFFFF" w:themeColor="background1"/>
+            </w:tcBorders>
+          </w:tcPr>
+          <w:p>
+            <w:pPr>
+              <w:pStyle w:val="LauftextGenerali"/>
+            </w:pPr>
+          </w:p>
+        </w:tc>
+        <w:tc>
+          <w:tcPr>
+            <w:tcW w:w="1276" w:type="dxa"/>
+            <w:tcBorders>
+              <w:top w:val="single" w:sz="12" w:space="0" w:color="auto"/>
+              <w:left w:val="single" w:sz="12" w:space="0" w:color="FFFFFF" w:themeColor="background1"/>
+              <w:bottom w:val="single" w:sz="12" w:space="0" w:color="auto"/>
+              <w:right w:val="single" w:sz="12" w:space="0" w:color="FFFFFF" w:themeColor="background1"/>
+            </w:tcBorders>
+          </w:tcPr>
+          <w:p>
+            <w:pPr>
+              <w:pStyle w:val="LauftextGenerali"/>
+            </w:pPr>
+            <w:r>
+              <w:t>Mia Rascher</w:t>
+            </w:r>
+          </w:p>
+        </w:tc>
+        <w:tc>
+          <w:tcPr>
+            <w:tcW w:w="4677" w:type="dxa"/>
+            <w:tcBorders>
+              <w:top w:val="single" w:sz="12" w:space="0" w:color="auto"/>
+              <w:left w:val="single" w:sz="12" w:space="0" w:color="FFFFFF" w:themeColor="background1"/>
+              <w:bottom w:val="single" w:sz="12" w:space="0" w:color="auto"/>
+              <w:right w:val="single" w:sz="12" w:space="0" w:color="FFFFFF" w:themeColor="background1"/>
+            </w:tcBorders>
+          </w:tcPr>
+          <w:p>
+            <w:pPr>
+              <w:pStyle w:val="LauftextGenerali"/>
+            </w:pPr>
+          </w:p>
+        </w:tc>
+      </w:tr>
+      <w:tr>
+        <w:trPr>
+          <w:trHeight w:val="340"/>
+        </w:trPr>
+        <w:tc>
+          <w:tcPr>
+            <w:tcW w:w="777" w:type="dxa"/>
+            <w:tcBorders>
+              <w:top w:val="single" w:sz="12" w:space="0" w:color="auto"/>
+              <w:left w:val="single" w:sz="12" w:space="0" w:color="FFFFFF" w:themeColor="background1"/>
+              <w:bottom w:val="single" w:sz="12" w:space="0" w:color="auto"/>
+              <w:right w:val="single" w:sz="12" w:space="0" w:color="FFFFFF" w:themeColor="background1"/>
+            </w:tcBorders>
+          </w:tcPr>
+          <w:p>
+            <w:pPr>
+              <w:pStyle w:val="LauftextGenerali"/>
+            </w:pPr>
+            <w:r>
+              <w:t>4</w:t>
+            </w:r>
+          </w:p>
+        </w:tc>
+        <w:tc>
+          <w:tcPr>
+            <w:tcW w:w="1208" w:type="dxa"/>
+            <w:tcBorders>
+              <w:top w:val="single" w:sz="12" w:space="0" w:color="auto"/>
+              <w:left w:val="single" w:sz="12" w:space="0" w:color="FFFFFF" w:themeColor="background1"/>
+              <w:bottom w:val="single" w:sz="12" w:space="0" w:color="auto"/>
+              <w:right w:val="single" w:sz="12" w:space="0" w:color="FFFFFF" w:themeColor="background1"/>
+            </w:tcBorders>
+          </w:tcPr>
+          <w:p>
+            <w:pPr>
+              <w:pStyle w:val="LauftextGenerali"/>
+            </w:pPr>
+          </w:p>
+        </w:tc>
+        <w:tc>
+          <w:tcPr>
+            <w:tcW w:w="1134" w:type="dxa"/>
+            <w:tcBorders>
+              <w:top w:val="single" w:sz="12" w:space="0" w:color="auto"/>
+              <w:left w:val="single" w:sz="12" w:space="0" w:color="FFFFFF" w:themeColor="background1"/>
+              <w:bottom w:val="single" w:sz="12" w:space="0" w:color="auto"/>
+              <w:right w:val="single" w:sz="12" w:space="0" w:color="FFFFFF" w:themeColor="background1"/>
+            </w:tcBorders>
+          </w:tcPr>
+          <w:p>
+            <w:pPr>
+              <w:pStyle w:val="LauftextGenerali"/>
+            </w:pPr>
+          </w:p>
+        </w:tc>
+        <w:tc>
+          <w:tcPr>
+            <w:tcW w:w="1276" w:type="dxa"/>
+            <w:tcBorders>
+              <w:top w:val="single" w:sz="12" w:space="0" w:color="auto"/>
+              <w:left w:val="single" w:sz="12" w:space="0" w:color="FFFFFF" w:themeColor="background1"/>
+              <w:bottom w:val="single" w:sz="12" w:space="0" w:color="auto"/>
+              <w:right w:val="single" w:sz="12" w:space="0" w:color="FFFFFF" w:themeColor="background1"/>
+            </w:tcBorders>
+          </w:tcPr>
+          <w:p>
+            <w:pPr>
+              <w:pStyle w:val="LauftextGenerali"/>
+            </w:pPr>
+            <w:r>
+              <w:t>Mia Rascher</w:t>
+            </w:r>
+          </w:p>
+        </w:tc>
+        <w:tc>
+          <w:tcPr>
+            <w:tcW w:w="4677" w:type="dxa"/>
+            <w:tcBorders>
+              <w:top w:val="single" w:sz="12" w:space="0" w:color="auto"/>
+              <w:left w:val="single" w:sz="12" w:space="0" w:color="FFFFFF" w:themeColor="background1"/>
+              <w:bottom w:val="single" w:sz="12" w:space="0" w:color="auto"/>
+              <w:right w:val="single" w:sz="12" w:space="0" w:color="FFFFFF" w:themeColor="background1"/>
+            </w:tcBorders>
+          </w:tcPr>
+          <w:p>
+            <w:pPr>
+              <w:pStyle w:val="LauftextGenerali"/>
+            </w:pPr>
+          </w:p>
+        </w:tc>
+      </w:tr>
+      <w:tr>
+        <w:trPr>
+          <w:trHeight w:val="340"/>
+        </w:trPr>
+        <w:tc>
+          <w:tcPr>
+            <w:tcW w:w="777" w:type="dxa"/>
+            <w:tcBorders>
+              <w:top w:val="single" w:sz="12" w:space="0" w:color="auto"/>
+              <w:left w:val="single" w:sz="12" w:space="0" w:color="FFFFFF" w:themeColor="background1"/>
+              <w:bottom w:val="single" w:sz="12" w:space="0" w:color="auto"/>
+              <w:right w:val="single" w:sz="12" w:space="0" w:color="FFFFFF" w:themeColor="background1"/>
+            </w:tcBorders>
+          </w:tcPr>
+          <w:p>
+            <w:pPr>
+              <w:pStyle w:val="LauftextGenerali"/>
+            </w:pPr>
+            <w:r>
+              <w:t>5</w:t>
+            </w:r>
+          </w:p>
+        </w:tc>
+        <w:tc>
+          <w:tcPr>
+            <w:tcW w:w="1208" w:type="dxa"/>
+            <w:tcBorders>
+              <w:top w:val="single" w:sz="12" w:space="0" w:color="auto"/>
+              <w:left w:val="single" w:sz="12" w:space="0" w:color="FFFFFF" w:themeColor="background1"/>
+              <w:bottom w:val="single" w:sz="12" w:space="0" w:color="auto"/>
+              <w:right w:val="single" w:sz="12" w:space="0" w:color="FFFFFF" w:themeColor="background1"/>
+            </w:tcBorders>
+          </w:tcPr>
+          <w:p>
+            <w:pPr>
+              <w:pStyle w:val="LauftextGenerali"/>
+            </w:pPr>
+          </w:p>
+        </w:tc>
+        <w:tc>
+          <w:tcPr>
+            <w:tcW w:w="1134" w:type="dxa"/>
+            <w:tcBorders>
+              <w:top w:val="single" w:sz="12" w:space="0" w:color="auto"/>
+              <w:left w:val="single" w:sz="12" w:space="0" w:color="FFFFFF" w:themeColor="background1"/>
+              <w:bottom w:val="single" w:sz="12" w:space="0" w:color="auto"/>
+              <w:right w:val="single" w:sz="12" w:space="0" w:color="FFFFFF" w:themeColor="background1"/>
+            </w:tcBorders>
+          </w:tcPr>
+          <w:p>
+            <w:pPr>
+              <w:pStyle w:val="LauftextGenerali"/>
+            </w:pPr>
+          </w:p>
+        </w:tc>
+        <w:tc>
+          <w:tcPr>
+            <w:tcW w:w="1276" w:type="dxa"/>
+            <w:tcBorders>
+              <w:top w:val="single" w:sz="12" w:space="0" w:color="auto"/>
+              <w:left w:val="single" w:sz="12" w:space="0" w:color="FFFFFF" w:themeColor="background1"/>
+              <w:bottom w:val="single" w:sz="12" w:space="0" w:color="auto"/>
+              <w:right w:val="single" w:sz="12" w:space="0" w:color="FFFFFF" w:themeColor="background1"/>
+            </w:tcBorders>
+          </w:tcPr>
+          <w:p>
+            <w:pPr>
+              <w:pStyle w:val="LauftextGenerali"/>
+            </w:pPr>
+            <w:r>
+              <w:t>Mia Rascher</w:t>
+            </w:r>
+          </w:p>
+        </w:tc>
+        <w:tc>
+          <w:tcPr>
+            <w:tcW w:w="4677" w:type="dxa"/>
+            <w:tcBorders>
+              <w:top w:val="single" w:sz="12" w:space="0" w:color="auto"/>
+              <w:left w:val="single" w:sz="12" w:space="0" w:color="FFFFFF" w:themeColor="background1"/>
+              <w:bottom w:val="single" w:sz="12" w:space="0" w:color="auto"/>
+              <w:right w:val="single" w:sz="12" w:space="0" w:color="FFFFFF" w:themeColor="background1"/>
+            </w:tcBorders>
+          </w:tcPr>
+          <w:p>
+            <w:pPr>
+              <w:pStyle w:val="LauftextGenerali"/>
+            </w:pPr>
+          </w:p>
+        </w:tc>
+      </w:tr>
+      <w:tr>
+        <w:trPr>
+          <w:trHeight w:val="340"/>
+        </w:trPr>
+        <w:tc>
+          <w:tcPr>
+            <w:tcW w:w="777" w:type="dxa"/>
+            <w:tcBorders>
+              <w:top w:val="single" w:sz="12" w:space="0" w:color="auto"/>
+              <w:left w:val="single" w:sz="12" w:space="0" w:color="FFFFFF" w:themeColor="background1"/>
+              <w:bottom w:val="single" w:sz="12" w:space="0" w:color="auto"/>
+              <w:right w:val="single" w:sz="12" w:space="0" w:color="FFFFFF" w:themeColor="background1"/>
+            </w:tcBorders>
+          </w:tcPr>
+          <w:p>
+            <w:pPr>
+              <w:pStyle w:val="LauftextGenerali"/>
+            </w:pPr>
+            <w:r>
+              <w:t>6</w:t>
+            </w:r>
+          </w:p>
+        </w:tc>
+        <w:tc>
+          <w:tcPr>
+            <w:tcW w:w="1208" w:type="dxa"/>
+            <w:tcBorders>
+              <w:top w:val="single" w:sz="12" w:space="0" w:color="auto"/>
+              <w:left w:val="single" w:sz="12" w:space="0" w:color="FFFFFF" w:themeColor="background1"/>
+              <w:bottom w:val="single" w:sz="12" w:space="0" w:color="auto"/>
+              <w:right w:val="single" w:sz="12" w:space="0" w:color="FFFFFF" w:themeColor="background1"/>
+            </w:tcBorders>
+          </w:tcPr>
+          <w:p>
+            <w:pPr>
+              <w:pStyle w:val="LauftextGenerali"/>
+            </w:pPr>
+          </w:p>
+        </w:tc>
+        <w:tc>
+          <w:tcPr>
+            <w:tcW w:w="1134" w:type="dxa"/>
+            <w:tcBorders>
+              <w:top w:val="single" w:sz="12" w:space="0" w:color="auto"/>
+              <w:left w:val="single" w:sz="12" w:space="0" w:color="FFFFFF" w:themeColor="background1"/>
+              <w:bottom w:val="single" w:sz="12" w:space="0" w:color="auto"/>
+              <w:right w:val="single" w:sz="12" w:space="0" w:color="FFFFFF" w:themeColor="background1"/>
+            </w:tcBorders>
+          </w:tcPr>
+          <w:p>
+            <w:pPr>
+              <w:pStyle w:val="LauftextGenerali"/>
+            </w:pPr>
+          </w:p>
+        </w:tc>
+        <w:tc>
+          <w:tcPr>
+            <w:tcW w:w="1276" w:type="dxa"/>
+            <w:tcBorders>
+              <w:top w:val="single" w:sz="12" w:space="0" w:color="auto"/>
+              <w:left w:val="single" w:sz="12" w:space="0" w:color="FFFFFF" w:themeColor="background1"/>
+              <w:bottom w:val="single" w:sz="12" w:space="0" w:color="auto"/>
+              <w:right w:val="single" w:sz="12" w:space="0" w:color="FFFFFF" w:themeColor="background1"/>
+            </w:tcBorders>
+          </w:tcPr>
+          <w:p>
+            <w:pPr>
+              <w:pStyle w:val="LauftextGenerali"/>
+            </w:pPr>
+            <w:r>
+              <w:t>Mia Rascher</w:t>
+            </w:r>
+          </w:p>
+        </w:tc>
+        <w:tc>
+          <w:tcPr>
+            <w:tcW w:w="4677" w:type="dxa"/>
+            <w:tcBorders>
+              <w:top w:val="single" w:sz="12" w:space="0" w:color="auto"/>
+              <w:left w:val="single" w:sz="12" w:space="0" w:color="FFFFFF" w:themeColor="background1"/>
+              <w:bottom w:val="single" w:sz="12" w:space="0" w:color="auto"/>
+              <w:right w:val="single" w:sz="12" w:space="0" w:color="FFFFFF" w:themeColor="background1"/>
+            </w:tcBorders>
+          </w:tcPr>
+          <w:p>
+            <w:pPr>
+              <w:pStyle w:val="LauftextGenerali"/>
+            </w:pPr>
+          </w:p>
+        </w:tc>
+      </w:tr>
+      <w:tr>
+        <w:trPr>
+          <w:trHeight w:val="340"/>
+        </w:trPr>
+        <w:tc>
+          <w:tcPr>
+            <w:tcW w:w="777" w:type="dxa"/>
+            <w:tcBorders>
+              <w:top w:val="single" w:sz="12" w:space="0" w:color="auto"/>
+              <w:left w:val="single" w:sz="12" w:space="0" w:color="FFFFFF" w:themeColor="background1"/>
+              <w:bottom w:val="single" w:sz="12" w:space="0" w:color="auto"/>
+              <w:right w:val="single" w:sz="12" w:space="0" w:color="FFFFFF" w:themeColor="background1"/>
+            </w:tcBorders>
+          </w:tcPr>
+          <w:p>
+            <w:pPr>
+              <w:pStyle w:val="LauftextGenerali"/>
+            </w:pPr>
+            <w:r>
+              <w:t>7</w:t>
+            </w:r>
+          </w:p>
+        </w:tc>
+        <w:tc>
+          <w:tcPr>
+            <w:tcW w:w="1208" w:type="dxa"/>
+            <w:tcBorders>
+              <w:top w:val="single" w:sz="12" w:space="0" w:color="auto"/>
+              <w:left w:val="single" w:sz="12" w:space="0" w:color="FFFFFF" w:themeColor="background1"/>
+              <w:bottom w:val="single" w:sz="12" w:space="0" w:color="auto"/>
+              <w:right w:val="single" w:sz="12" w:space="0" w:color="FFFFFF" w:themeColor="background1"/>
+            </w:tcBorders>
+          </w:tcPr>
+          <w:p>
+            <w:pPr>
+              <w:pStyle w:val="LauftextGenerali"/>
+            </w:pPr>
+          </w:p>
+        </w:tc>
+        <w:tc>
+          <w:tcPr>
+            <w:tcW w:w="1134" w:type="dxa"/>
+            <w:tcBorders>
+              <w:top w:val="single" w:sz="12" w:space="0" w:color="auto"/>
+              <w:left w:val="single" w:sz="12" w:space="0" w:color="FFFFFF" w:themeColor="background1"/>
+              <w:bottom w:val="single" w:sz="12" w:space="0" w:color="auto"/>
+              <w:right w:val="single" w:sz="12" w:space="0" w:color="FFFFFF" w:themeColor="background1"/>
+            </w:tcBorders>
+          </w:tcPr>
+          <w:p>
+            <w:pPr>
+              <w:pStyle w:val="LauftextGenerali"/>
+            </w:pPr>
+          </w:p>
+        </w:tc>
+        <w:tc>
+          <w:tcPr>
+            <w:tcW w:w="1276" w:type="dxa"/>
+            <w:tcBorders>
+              <w:top w:val="single" w:sz="12" w:space="0" w:color="auto"/>
+              <w:left w:val="single" w:sz="12" w:space="0" w:color="FFFFFF" w:themeColor="background1"/>
+              <w:bottom w:val="single" w:sz="12" w:space="0" w:color="auto"/>
+              <w:right w:val="single" w:sz="12" w:space="0" w:color="FFFFFF" w:themeColor="background1"/>
+            </w:tcBorders>
+          </w:tcPr>
+          <w:p>
+            <w:pPr>
+              <w:pStyle w:val="LauftextGenerali"/>
+            </w:pPr>
+            <w:r>
+              <w:t>Mia Rascher</w:t>
+            </w:r>
+          </w:p>
+        </w:tc>
+        <w:tc>
+          <w:tcPr>
+            <w:tcW w:w="4677" w:type="dxa"/>
+            <w:tcBorders>
+              <w:top w:val="single" w:sz="12" w:space="0" w:color="auto"/>
+              <w:left w:val="single" w:sz="12" w:space="0" w:color="FFFFFF" w:themeColor="background1"/>
+              <w:bottom w:val="single" w:sz="12" w:space="0" w:color="auto"/>
+              <w:right w:val="single" w:sz="12" w:space="0" w:color="FFFFFF" w:themeColor="background1"/>
+            </w:tcBorders>
+          </w:tcPr>
+          <w:p>
+            <w:pPr>
+              <w:pStyle w:val="LauftextGenerali"/>
+            </w:pPr>
+          </w:p>
+        </w:tc>
+      </w:tr>
+      <w:tr>
+        <w:trPr>
+          <w:trHeight w:val="340"/>
+        </w:trPr>
+        <w:tc>
+          <w:tcPr>
+            <w:tcW w:w="777" w:type="dxa"/>
+            <w:tcBorders>
+              <w:top w:val="single" w:sz="12" w:space="0" w:color="auto"/>
+              <w:left w:val="single" w:sz="12" w:space="0" w:color="FFFFFF" w:themeColor="background1"/>
+              <w:bottom w:val="single" w:sz="12" w:space="0" w:color="auto"/>
+              <w:right w:val="single" w:sz="12" w:space="0" w:color="FFFFFF" w:themeColor="background1"/>
+            </w:tcBorders>
+          </w:tcPr>
+          <w:p>
+            <w:pPr>
+              <w:pStyle w:val="LauftextGenerali"/>
+            </w:pPr>
+            <w:r>
+              <w:t>8</w:t>
+            </w:r>
+          </w:p>
+        </w:tc>
+        <w:tc>
+          <w:tcPr>
+            <w:tcW w:w="1208" w:type="dxa"/>
+            <w:tcBorders>
+              <w:top w:val="single" w:sz="12" w:space="0" w:color="auto"/>
+              <w:left w:val="single" w:sz="12" w:space="0" w:color="FFFFFF" w:themeColor="background1"/>
+              <w:bottom w:val="single" w:sz="12" w:space="0" w:color="auto"/>
+              <w:right w:val="single" w:sz="12" w:space="0" w:color="FFFFFF" w:themeColor="background1"/>
+            </w:tcBorders>
+          </w:tcPr>
+          <w:p>
+            <w:pPr>
+              <w:pStyle w:val="LauftextGenerali"/>
+            </w:pPr>
+          </w:p>
+        </w:tc>
+        <w:tc>
+          <w:tcPr>
+            <w:tcW w:w="1134" w:type="dxa"/>
+            <w:tcBorders>
+              <w:top w:val="single" w:sz="12" w:space="0" w:color="auto"/>
+              <w:left w:val="single" w:sz="12" w:space="0" w:color="FFFFFF" w:themeColor="background1"/>
+              <w:bottom w:val="single" w:sz="12" w:space="0" w:color="auto"/>
+              <w:right w:val="single" w:sz="12" w:space="0" w:color="FFFFFF" w:themeColor="background1"/>
+            </w:tcBorders>
+          </w:tcPr>
+          <w:p>
+            <w:pPr>
+              <w:pStyle w:val="LauftextGenerali"/>
+            </w:pPr>
+          </w:p>
+        </w:tc>
+        <w:tc>
+          <w:tcPr>
+            <w:tcW w:w="1276" w:type="dxa"/>
+            <w:tcBorders>
+              <w:top w:val="single" w:sz="12" w:space="0" w:color="auto"/>
+              <w:left w:val="single" w:sz="12" w:space="0" w:color="FFFFFF" w:themeColor="background1"/>
+              <w:bottom w:val="single" w:sz="12" w:space="0" w:color="auto"/>
+              <w:right w:val="single" w:sz="12" w:space="0" w:color="FFFFFF" w:themeColor="background1"/>
+            </w:tcBorders>
+          </w:tcPr>
+          <w:p>
+            <w:pPr>
+              <w:pStyle w:val="LauftextGenerali"/>
+            </w:pPr>
+            <w:r>
+              <w:t>Mia Rascher</w:t>
+            </w:r>
+          </w:p>
+        </w:tc>
+        <w:tc>
+          <w:tcPr>
+            <w:tcW w:w="4677" w:type="dxa"/>
+            <w:tcBorders>
+              <w:top w:val="single" w:sz="12" w:space="0" w:color="auto"/>
+              <w:left w:val="single" w:sz="12" w:space="0" w:color="FFFFFF" w:themeColor="background1"/>
+              <w:bottom w:val="single" w:sz="12" w:space="0" w:color="auto"/>
+              <w:right w:val="single" w:sz="12" w:space="0" w:color="FFFFFF" w:themeColor="background1"/>
+            </w:tcBorders>
+          </w:tcPr>
+          <w:p>
+            <w:pPr>
+              <w:pStyle w:val="LauftextGenerali"/>
+            </w:pPr>
+          </w:p>
+        </w:tc>
+      </w:tr>
+      <w:tr>
+        <w:trPr>
+          <w:trHeight w:val="340"/>
+        </w:trPr>
+        <w:tc>
+          <w:tcPr>
+            <w:tcW w:w="777" w:type="dxa"/>
+            <w:tcBorders>
+              <w:top w:val="single" w:sz="12" w:space="0" w:color="auto"/>
+              <w:left w:val="single" w:sz="12" w:space="0" w:color="FFFFFF" w:themeColor="background1"/>
+              <w:bottom w:val="single" w:sz="12" w:space="0" w:color="auto"/>
+              <w:right w:val="single" w:sz="12" w:space="0" w:color="FFFFFF" w:themeColor="background1"/>
+            </w:tcBorders>
+          </w:tcPr>
+          <w:p>
+            <w:pPr>
+              <w:pStyle w:val="LauftextGenerali"/>
+            </w:pPr>
+            <w:r>
+              <w:t>9</w:t>
+            </w:r>
+          </w:p>
+        </w:tc>
+        <w:tc>
+          <w:tcPr>
+            <w:tcW w:w="1208" w:type="dxa"/>
+            <w:tcBorders>
+              <w:top w:val="single" w:sz="12" w:space="0" w:color="auto"/>
+              <w:left w:val="single" w:sz="12" w:space="0" w:color="FFFFFF" w:themeColor="background1"/>
+              <w:bottom w:val="single" w:sz="12" w:space="0" w:color="auto"/>
+              <w:right w:val="single" w:sz="12" w:space="0" w:color="FFFFFF" w:themeColor="background1"/>
+            </w:tcBorders>
+          </w:tcPr>
+          <w:p>
+            <w:pPr>
+              <w:pStyle w:val="LauftextGenerali"/>
+            </w:pPr>
+          </w:p>
+        </w:tc>
+        <w:tc>
+          <w:tcPr>
+            <w:tcW w:w="1134" w:type="dxa"/>
+            <w:tcBorders>
+              <w:top w:val="single" w:sz="12" w:space="0" w:color="auto"/>
+              <w:left w:val="single" w:sz="12" w:space="0" w:color="FFFFFF" w:themeColor="background1"/>
+              <w:bottom w:val="single" w:sz="12" w:space="0" w:color="auto"/>
+              <w:right w:val="single" w:sz="12" w:space="0" w:color="FFFFFF" w:themeColor="background1"/>
+            </w:tcBorders>
+          </w:tcPr>
+          <w:p>
+            <w:pPr>
+              <w:pStyle w:val="LauftextGenerali"/>
+            </w:pPr>
+          </w:p>
+        </w:tc>
+        <w:tc>
+          <w:tcPr>
+            <w:tcW w:w="1276" w:type="dxa"/>
+            <w:tcBorders>
+              <w:top w:val="single" w:sz="12" w:space="0" w:color="auto"/>
+              <w:left w:val="single" w:sz="12" w:space="0" w:color="FFFFFF" w:themeColor="background1"/>
+              <w:bottom w:val="single" w:sz="12" w:space="0" w:color="auto"/>
+              <w:right w:val="single" w:sz="12" w:space="0" w:color="FFFFFF" w:themeColor="background1"/>
+            </w:tcBorders>
+          </w:tcPr>
+          <w:p>
+            <w:pPr>
+              <w:pStyle w:val="LauftextGenerali"/>
+            </w:pPr>
+            <w:r>
+              <w:t>Mia Rascher</w:t>
+            </w:r>
+          </w:p>
+        </w:tc>
+        <w:tc>
+          <w:tcPr>
+            <w:tcW w:w="4677" w:type="dxa"/>
+            <w:tcBorders>
+              <w:top w:val="single" w:sz="12" w:space="0" w:color="auto"/>
+              <w:left w:val="single" w:sz="12" w:space="0" w:color="FFFFFF" w:themeColor="background1"/>
+              <w:bottom w:val="single" w:sz="12" w:space="0" w:color="auto"/>
+              <w:right w:val="single" w:sz="12" w:space="0" w:color="FFFFFF" w:themeColor="background1"/>
+            </w:tcBorders>
+          </w:tcPr>
+          <w:p>
+            <w:pPr>
+              <w:pStyle w:val="LauftextGenerali"/>
+            </w:pPr>
+          </w:p>
+        </w:tc>
+      </w:tr>
+      <w:tr>
+        <w:trPr>
+          <w:trHeight w:val="340"/>
+        </w:trPr>
+        <w:tc>
+          <w:tcPr>
+            <w:tcW w:w="777" w:type="dxa"/>
+            <w:tcBorders>
+              <w:top w:val="single" w:sz="12" w:space="0" w:color="auto"/>
+              <w:left w:val="single" w:sz="12" w:space="0" w:color="FFFFFF" w:themeColor="background1"/>
+              <w:bottom w:val="single" w:sz="12" w:space="0" w:color="auto"/>
+              <w:right w:val="single" w:sz="12" w:space="0" w:color="FFFFFF" w:themeColor="background1"/>
+            </w:tcBorders>
+          </w:tcPr>
+          <w:p>
+            <w:pPr>
+              <w:pStyle w:val="LauftextGenerali"/>
+            </w:pPr>
+            <w:r>
+              <w:t>10</w:t>
+            </w:r>
+          </w:p>
+        </w:tc>
+        <w:tc>
+          <w:tcPr>
+            <w:tcW w:w="1208" w:type="dxa"/>
+            <w:tcBorders>
+              <w:top w:val="single" w:sz="12" w:space="0" w:color="auto"/>
+              <w:left w:val="single" w:sz="12" w:space="0" w:color="FFFFFF" w:themeColor="background1"/>
+              <w:bottom w:val="single" w:sz="12" w:space="0" w:color="auto"/>
+              <w:right w:val="single" w:sz="12" w:space="0" w:color="FFFFFF" w:themeColor="background1"/>
+            </w:tcBorders>
+          </w:tcPr>
+          <w:p>
+            <w:pPr>
+              <w:pStyle w:val="LauftextGenerali"/>
+            </w:pPr>
+          </w:p>
+        </w:tc>
+        <w:tc>
+          <w:tcPr>
+            <w:tcW w:w="1134" w:type="dxa"/>
+            <w:tcBorders>
+              <w:top w:val="single" w:sz="12" w:space="0" w:color="auto"/>
+              <w:left w:val="single" w:sz="12" w:space="0" w:color="FFFFFF" w:themeColor="background1"/>
+              <w:bottom w:val="single" w:sz="12" w:space="0" w:color="auto"/>
+              <w:right w:val="single" w:sz="12" w:space="0" w:color="FFFFFF" w:themeColor="background1"/>
+            </w:tcBorders>
+          </w:tcPr>
+          <w:p>
+            <w:pPr>
+              <w:pStyle w:val="LauftextGenerali"/>
+            </w:pPr>
+          </w:p>
+        </w:tc>
+        <w:tc>
+          <w:tcPr>
+            <w:tcW w:w="1276" w:type="dxa"/>
+            <w:tcBorders>
+              <w:top w:val="single" w:sz="12" w:space="0" w:color="auto"/>
+              <w:left w:val="single" w:sz="12" w:space="0" w:color="FFFFFF" w:themeColor="background1"/>
+              <w:bottom w:val="single" w:sz="12" w:space="0" w:color="auto"/>
+              <w:right w:val="single" w:sz="12" w:space="0" w:color="FFFFFF" w:themeColor="background1"/>
+            </w:tcBorders>
+          </w:tcPr>
+          <w:p>
+            <w:pPr>
+              <w:pStyle w:val="LauftextGenerali"/>
+            </w:pPr>
+            <w:r>
+              <w:t>Mia Rascher</w:t>
+            </w:r>
+          </w:p>
+        </w:tc>
+        <w:tc>
+          <w:tcPr>
+            <w:tcW w:w="4677" w:type="dxa"/>
+            <w:tcBorders>
+              <w:top w:val="single" w:sz="12" w:space="0" w:color="auto"/>
+              <w:left w:val="single" w:sz="12" w:space="0" w:color="FFFFFF" w:themeColor="background1"/>
+              <w:bottom w:val="single" w:sz="12" w:space="0" w:color="auto"/>
+              <w:right w:val="single" w:sz="12" w:space="0" w:color="FFFFFF" w:themeColor="background1"/>
+            </w:tcBorders>
+          </w:tcPr>
+          <w:p>
+            <w:pPr>
+              <w:pStyle w:val="LauftextGenerali"/>
+            </w:pPr>
+          </w:p>
+        </w:tc>
+      </w:tr>
+      <w:tr>
+        <w:trPr>
+          <w:trHeight w:val="340"/>
+        </w:trPr>
+        <w:tc>
+          <w:tcPr>
+            <w:tcW w:w="777" w:type="dxa"/>
+            <w:tcBorders>
+              <w:top w:val="single" w:sz="12" w:space="0" w:color="auto"/>
+              <w:left w:val="single" w:sz="12" w:space="0" w:color="FFFFFF" w:themeColor="background1"/>
+              <w:bottom w:val="single" w:sz="12" w:space="0" w:color="auto"/>
+              <w:right w:val="single" w:sz="12" w:space="0" w:color="FFFFFF" w:themeColor="background1"/>
+            </w:tcBorders>
+          </w:tcPr>
+          <w:p>
+            <w:pPr>
+              <w:pStyle w:val="LauftextGenerali"/>
+            </w:pPr>
+            <w:r>
+              <w:t>11</w:t>
+            </w:r>
+          </w:p>
+        </w:tc>
+        <w:tc>
+          <w:tcPr>
+            <w:tcW w:w="1208" w:type="dxa"/>
+            <w:tcBorders>
+              <w:top w:val="single" w:sz="12" w:space="0" w:color="auto"/>
+              <w:left w:val="single" w:sz="12" w:space="0" w:color="FFFFFF" w:themeColor="background1"/>
+              <w:bottom w:val="single" w:sz="12" w:space="0" w:color="auto"/>
+              <w:right w:val="single" w:sz="12" w:space="0" w:color="FFFFFF" w:themeColor="background1"/>
+            </w:tcBorders>
+          </w:tcPr>
+          <w:p>
+            <w:pPr>
+              <w:pStyle w:val="LauftextGenerali"/>
+            </w:pPr>
+          </w:p>
+        </w:tc>
+        <w:tc>
+          <w:tcPr>
+            <w:tcW w:w="1134" w:type="dxa"/>
+            <w:tcBorders>
+              <w:top w:val="single" w:sz="12" w:space="0" w:color="auto"/>
+              <w:left w:val="single" w:sz="12" w:space="0" w:color="FFFFFF" w:themeColor="background1"/>
+              <w:bottom w:val="single" w:sz="12" w:space="0" w:color="auto"/>
+              <w:right w:val="single" w:sz="12" w:space="0" w:color="FFFFFF" w:themeColor="background1"/>
+            </w:tcBorders>
+          </w:tcPr>
+          <w:p>
+            <w:pPr>
+              <w:pStyle w:val="LauftextGenerali"/>
+            </w:pPr>
+          </w:p>
+        </w:tc>
+        <w:tc>
+          <w:tcPr>
+            <w:tcW w:w="1276" w:type="dxa"/>
+            <w:tcBorders>
+              <w:top w:val="single" w:sz="12" w:space="0" w:color="auto"/>
+              <w:left w:val="single" w:sz="12" w:space="0" w:color="FFFFFF" w:themeColor="background1"/>
+              <w:bottom w:val="single" w:sz="12" w:space="0" w:color="auto"/>
+              <w:right w:val="single" w:sz="12" w:space="0" w:color="FFFFFF" w:themeColor="background1"/>
+            </w:tcBorders>
+          </w:tcPr>
+          <w:p>
+            <w:pPr>
+              <w:pStyle w:val="LauftextGenerali"/>
+            </w:pPr>
+            <w:r>
+              <w:t>Mia Rascher</w:t>
+            </w:r>
+          </w:p>
+        </w:tc>
+        <w:tc>
+          <w:tcPr>
+            <w:tcW w:w="4677" w:type="dxa"/>
+            <w:tcBorders>
+              <w:top w:val="single" w:sz="12" w:space="0" w:color="auto"/>
+              <w:left w:val="single" w:sz="12" w:space="0" w:color="FFFFFF" w:themeColor="background1"/>
+              <w:bottom w:val="single" w:sz="12" w:space="0" w:color="auto"/>
+              <w:right w:val="single" w:sz="12" w:space="0" w:color="FFFFFF" w:themeColor="background1"/>
+            </w:tcBorders>
+          </w:tcPr>
+          <w:p>
+            <w:pPr>
+              <w:pStyle w:val="LauftextGenerali"/>
+            </w:pPr>
+          </w:p>
+        </w:tc>
+      </w:tr>
+    </w:tbl>
+    <w:p/>
+    <w:p>
+      <w:pPr>
+        <w:pStyle w:val="berschrift4"/>
+      </w:pPr>
+      <w:r>
+        <w:t>13.1.2</w:t>
+      </w:r>
+      <w:r>
+        <w:tab/>
+        <w:t>Testbericht Massnahmen schreiben</w:t>
+      </w:r>
+    </w:p>
+    <w:p/>
+    <w:p>
+      <w:pPr>
+        <w:pStyle w:val="Arbeitsjournal"/>
+      </w:pPr>
+      <w:r>
+        <w:t>Testfall 1</w:t>
+      </w:r>
+    </w:p>
+    <w:p/>
+    <w:p>
+      <w:pPr>
+        <w:pStyle w:val="Arbeitsjournal"/>
+      </w:pPr>
+      <w:r>
+        <w:t>Testfall 2</w:t>
+      </w:r>
+    </w:p>
+    <w:p/>
+    <w:p>
+      <w:pPr>
+        <w:pStyle w:val="Arbeitsjournal"/>
+      </w:pPr>
+      <w:r>
+        <w:t>Testfall 3</w:t>
+      </w:r>
+    </w:p>
+    <w:p/>
+    <w:p>
+      <w:pPr>
+        <w:pStyle w:val="Arbeitsjournal"/>
+      </w:pPr>
+      <w:r>
+        <w:t>Testfall 4</w:t>
+      </w:r>
+    </w:p>
+    <w:p/>
+    <w:p>
+      <w:pPr>
+        <w:pStyle w:val="Arbeitsjournal"/>
+      </w:pPr>
+      <w:r>
+        <w:t>Testfall 5</w:t>
+      </w:r>
+    </w:p>
+    <w:p/>
+    <w:p>
+      <w:pPr>
+        <w:pStyle w:val="Arbeitsjournal"/>
+      </w:pPr>
+      <w:r>
+        <w:t>Testfall 6</w:t>
+      </w:r>
+    </w:p>
+    <w:p/>
+    <w:p>
+      <w:pPr>
+        <w:pStyle w:val="Arbeitsjournal"/>
+      </w:pPr>
+      <w:r>
+        <w:t>Testfall 7</w:t>
+      </w:r>
+    </w:p>
+    <w:p/>
+    <w:p>
+      <w:pPr>
+        <w:pStyle w:val="Arbeitsjournal"/>
+      </w:pPr>
+      <w:r>
+        <w:t>Testfall 8</w:t>
+      </w:r>
+    </w:p>
+    <w:p/>
+    <w:p>
+      <w:pPr>
+        <w:pStyle w:val="Arbeitsjournal"/>
+      </w:pPr>
+      <w:r>
+        <w:lastRenderedPageBreak/>
+        <w:t>Testfall 9</w:t>
+      </w:r>
+    </w:p>
+    <w:p/>
+    <w:p>
+      <w:pPr>
+        <w:pStyle w:val="Arbeitsjournal"/>
+      </w:pPr>
+      <w:r>
+        <w:t>Testfall 10</w:t>
+      </w:r>
+    </w:p>
+    <w:p/>
+    <w:p>
+      <w:pPr>
+        <w:pStyle w:val="Arbeitsjournal"/>
+      </w:pPr>
+      <w:r>
+        <w:t>Testfall 11</w:t>
+      </w:r>
+    </w:p>
+    <w:p/>
+    <w:p>
+      <w:pPr>
+        <w:spacing w:line="259" w:lineRule="auto"/>
+      </w:pPr>
+      <w:r>
+        <w:br w:type="page"/>
+      </w:r>
+    </w:p>
+    <w:p>
+      <w:pPr>
+        <w:spacing w:line="259" w:lineRule="auto"/>
+      </w:pPr>
     </w:p>
     <w:p>
       <w:pPr>
@@ -24421,6 +28069,15 @@
       </w:r>
       <w:bookmarkEnd w:id="173"/>
     </w:p>
+    <w:p/>
+    <w:p>
+      <w:pPr>
+        <w:spacing w:line="259" w:lineRule="auto"/>
+      </w:pPr>
+      <w:r>
+        <w:br w:type="page"/>
+      </w:r>
+    </w:p>
     <w:p>
       <w:pPr>
         <w:pStyle w:val="berschrift2"/>
@@ -24431,9 +28088,19 @@
       </w:pPr>
       <w:bookmarkStart w:id="174" w:name="_Toc164864809"/>
       <w:r>
+        <w:lastRenderedPageBreak/>
         <w:t>Danksagung</w:t>
       </w:r>
       <w:bookmarkEnd w:id="174"/>
+    </w:p>
+    <w:p/>
+    <w:p>
+      <w:pPr>
+        <w:spacing w:line="259" w:lineRule="auto"/>
+      </w:pPr>
+      <w:r>
+        <w:br w:type="page"/>
+      </w:r>
     </w:p>
     <w:p>
       <w:pPr>
@@ -24445,10 +28112,12 @@
       </w:pPr>
       <w:bookmarkStart w:id="175" w:name="_Toc164864810"/>
       <w:r>
+        <w:lastRenderedPageBreak/>
         <w:t>Glossar</w:t>
       </w:r>
       <w:bookmarkEnd w:id="175"/>
     </w:p>
+    <w:p/>
     <w:tbl>
       <w:tblPr>
         <w:tblStyle w:val="Tabellenraster"/>
@@ -24684,6 +28353,14 @@
     <w:p/>
     <w:p>
       <w:pPr>
+        <w:spacing w:line="259" w:lineRule="auto"/>
+      </w:pPr>
+      <w:r>
+        <w:br w:type="page"/>
+      </w:r>
+    </w:p>
+    <w:p>
+      <w:pPr>
         <w:pStyle w:val="berschrift2"/>
         <w:numPr>
           <w:ilvl w:val="0"/>
@@ -24692,6 +28369,7 @@
       </w:pPr>
       <w:bookmarkStart w:id="178" w:name="_Toc164864813"/>
       <w:r>
+        <w:lastRenderedPageBreak/>
         <w:t>Literatur</w:t>
       </w:r>
       <w:r>
@@ -24699,10 +28377,45 @@
       </w:r>
       <w:bookmarkEnd w:id="178"/>
     </w:p>
+    <w:p>
+      <w:pPr>
+        <w:pStyle w:val="berschrift3"/>
+      </w:pPr>
+      <w:r>
+        <w:t>17.1</w:t>
+      </w:r>
+      <w:r>
+        <w:tab/>
+        <w:t>Abbildungsverzeichnis</w:t>
+      </w:r>
+    </w:p>
+    <w:p/>
+    <w:p>
+      <w:pPr>
+        <w:spacing w:line="259" w:lineRule="auto"/>
+      </w:pPr>
+      <w:r>
+        <w:br w:type="page"/>
+      </w:r>
+    </w:p>
+    <w:p>
+      <w:pPr>
+        <w:pStyle w:val="berschrift2"/>
+        <w:numPr>
+          <w:ilvl w:val="0"/>
+          <w:numId w:val="2"/>
+        </w:numPr>
+      </w:pPr>
+      <w:r>
+        <w:lastRenderedPageBreak/>
+        <w:t>Anhänge</w:t>
+      </w:r>
+    </w:p>
+    <w:p/>
     <w:sectPr>
-      <w:headerReference w:type="default" r:id="rId26"/>
-      <w:footerReference w:type="default" r:id="rId27"/>
-      <w:headerReference w:type="first" r:id="rId28"/>
+      <w:headerReference w:type="default" r:id="rId49"/>
+      <w:footerReference w:type="default" r:id="rId50"/>
+      <w:headerReference w:type="first" r:id="rId51"/>
       <w:pgSz w:w="11906" w:h="16838"/>
       <w:pgMar w:top="1417" w:right="1417" w:bottom="1134" w:left="1417" w:header="708" w:footer="708" w:gutter="0"/>
       <w:cols w:space="708"/>
@@ -24763,7 +28476,7 @@
         <w:rPr>
           <w:noProof/>
         </w:rPr>
-        <w:t>02.05.2024</w:t>
+        <w:t>03.05.2024</w:t>
       </w:r>
     </w:fldSimple>
     <w:r>
@@ -28349,7 +32062,6 @@
   <w:style w:type="character" w:default="1" w:styleId="Absatz-Standardschriftart">
     <w:name w:val="Default Paragraph Font"/>
     <w:uiPriority w:val="1"/>
-    <w:semiHidden/>
     <w:unhideWhenUsed/>
   </w:style>
   <w:style w:type="table" w:default="1" w:styleId="NormaleTabelle">
@@ -28924,6 +32636,60 @@
       <w:lang w:eastAsia="de-CH"/>
     </w:rPr>
   </w:style>
+  <w:style w:type="paragraph" w:styleId="HTMLVorformatiert">
+    <w:name w:val="HTML Preformatted"/>
+    <w:basedOn w:val="Standard"/>
+    <w:link w:val="HTMLVorformatiertZchn"/>
+    <w:uiPriority w:val="99"/>
+    <w:semiHidden/>
+    <w:unhideWhenUsed/>
+    <w:rsid w:val="00030D42"/>
+    <w:pPr>
+      <w:tabs>
+        <w:tab w:val="left" w:pos="916"/>
+        <w:tab w:val="left" w:pos="1832"/>
+        <w:tab w:val="left" w:pos="2748"/>
+        <w:tab w:val="left" w:pos="3664"/>
+        <w:tab w:val="left" w:pos="4580"/>
+        <w:tab w:val="left" w:pos="5496"/>
+        <w:tab w:val="left" w:pos="6412"/>
+        <w:tab w:val="left" w:pos="7328"/>
+        <w:tab w:val="left" w:pos="8244"/>
+        <w:tab w:val="left" w:pos="9160"/>
+        <w:tab w:val="left" w:pos="10076"/>
+        <w:tab w:val="left" w:pos="10992"/>
+        <w:tab w:val="left" w:pos="11908"/>
+        <w:tab w:val="left" w:pos="12824"/>
+        <w:tab w:val="left" w:pos="13740"/>
+        <w:tab w:val="left" w:pos="14656"/>
+      </w:tabs>
+      <w:spacing w:after="0" w:line="240" w:lineRule="auto"/>
+    </w:pPr>
+    <w:rPr>
+      <w:rFonts w:ascii="Courier New" w:eastAsia="Times New Roman" w:hAnsi="Courier New" w:cs="Courier New"/>
+      <w:kern w:val="0"/>
+      <w:sz w:val="20"/>
+      <w:szCs w:val="20"/>
+      <w:lang w:eastAsia="de-CH"/>
+      <w14:ligatures w14:val="none"/>
+    </w:rPr>
+  </w:style>
+  <w:style w:type="character" w:customStyle="1" w:styleId="HTMLVorformatiertZchn">
+    <w:name w:val="HTML Vorformatiert Zchn"/>
+    <w:basedOn w:val="Absatz-Standardschriftart"/>
+    <w:link w:val="HTMLVorformatiert"/>
+    <w:uiPriority w:val="99"/>
+    <w:semiHidden/>
+    <w:rsid w:val="00030D42"/>
+    <w:rPr>
+      <w:rFonts w:ascii="Courier New" w:eastAsia="Times New Roman" w:hAnsi="Courier New" w:cs="Courier New"/>
+      <w:kern w:val="0"/>
+      <w:sz w:val="20"/>
+      <w:szCs w:val="20"/>
+      <w:lang w:eastAsia="de-CH"/>
+      <w14:ligatures w14:val="none"/>
+    </w:rPr>
+  </w:style>
 </w:styles>
 </file>
 

</xml_diff>